<commit_message>
Perbaikan Nomor 7 + Penambahan Komentar Pada Script
Perbaikan Nomor 7 + Penambahan Komentar Pada Script
</commit_message>
<xml_diff>
--- a/Laporan/BimaPutraS-191524038-W2.docx
+++ b/Laporan/BimaPutraS-191524038-W2.docx
@@ -2190,6 +2190,7 @@
         <w:rPr>
           <w:b/>
           <w:bCs/>
+          <w:noProof/>
           <w:sz w:val="24"/>
           <w:szCs w:val="24"/>
         </w:rPr>
@@ -2283,6 +2284,7 @@
         <w:rPr>
           <w:b/>
           <w:bCs/>
+          <w:noProof/>
           <w:sz w:val="24"/>
           <w:szCs w:val="24"/>
         </w:rPr>
@@ -2345,29 +2347,2095 @@
         </w:rPr>
       </w:pPr>
       <w:r>
+        <w:t>Jawaban Pertanyaan Soa</w:t>
+      </w:r>
+      <w:r>
+        <w:t>l</w:t>
+      </w:r>
+    </w:p>
+    <w:p>
+      <w:pPr>
+        <w:pStyle w:val="ListParagraph"/>
+        <w:numPr>
+          <w:ilvl w:val="0"/>
+          <w:numId w:val="18"/>
+        </w:numPr>
+        <w:spacing w:line="360" w:lineRule="auto"/>
+        <w:jc w:val="both"/>
+        <w:rPr>
+          <w:b/>
+          <w:bCs/>
+          <w:sz w:val="24"/>
+          <w:szCs w:val="24"/>
+        </w:rPr>
+      </w:pPr>
+      <w:r>
+        <w:t>Buat scanner object bernama scan untuk membaca input file, dan masukkan output filenya kefile yang ditentukan.</w:t>
+      </w:r>
+    </w:p>
+    <w:p>
+      <w:pPr>
+        <w:pStyle w:val="ListParagraph"/>
+        <w:spacing w:line="360" w:lineRule="auto"/>
+        <w:ind w:left="1440"/>
+        <w:jc w:val="both"/>
+        <w:rPr>
+          <w:b/>
+          <w:bCs/>
+          <w:sz w:val="24"/>
+          <w:szCs w:val="24"/>
+        </w:rPr>
+      </w:pPr>
+      <w:r>
+        <w:t>Jawab :</w:t>
+      </w:r>
+    </w:p>
+    <w:p>
+      <w:pPr>
+        <w:pStyle w:val="ListParagraph"/>
+        <w:spacing w:line="360" w:lineRule="auto"/>
+        <w:ind w:left="1440"/>
+        <w:jc w:val="center"/>
+        <w:rPr>
+          <w:b/>
+          <w:bCs/>
+          <w:sz w:val="24"/>
+          <w:szCs w:val="24"/>
+        </w:rPr>
+      </w:pPr>
+      <w:r>
+        <w:rPr>
+          <w:b/>
+          <w:bCs/>
+          <w:sz w:val="24"/>
+          <w:szCs w:val="24"/>
+        </w:rPr>
+        <w:drawing>
+          <wp:inline distT="0" distB="0" distL="0" distR="0" wp14:anchorId="7EE6714B" wp14:editId="3FA3D0B7">
+            <wp:extent cx="3310746" cy="553328"/>
+            <wp:effectExtent l="19050" t="19050" r="23495" b="18415"/>
+            <wp:docPr id="5" name="Picture 5"/>
+            <wp:cNvGraphicFramePr>
+              <a:graphicFrameLocks xmlns:a="http://schemas.openxmlformats.org/drawingml/2006/main" noChangeAspect="1"/>
+            </wp:cNvGraphicFramePr>
+            <a:graphic xmlns:a="http://schemas.openxmlformats.org/drawingml/2006/main">
+              <a:graphicData uri="http://schemas.openxmlformats.org/drawingml/2006/picture">
+                <pic:pic xmlns:pic="http://schemas.openxmlformats.org/drawingml/2006/picture">
+                  <pic:nvPicPr>
+                    <pic:cNvPr id="1" name=""/>
+                    <pic:cNvPicPr/>
+                  </pic:nvPicPr>
+                  <pic:blipFill>
+                    <a:blip r:embed="rId19"/>
+                    <a:stretch>
+                      <a:fillRect/>
+                    </a:stretch>
+                  </pic:blipFill>
+                  <pic:spPr>
+                    <a:xfrm>
+                      <a:off x="0" y="0"/>
+                      <a:ext cx="3386684" cy="566020"/>
+                    </a:xfrm>
+                    <a:prstGeom prst="rect">
+                      <a:avLst/>
+                    </a:prstGeom>
+                    <a:ln>
+                      <a:solidFill>
+                        <a:schemeClr val="tx1"/>
+                      </a:solidFill>
+                    </a:ln>
+                  </pic:spPr>
+                </pic:pic>
+              </a:graphicData>
+            </a:graphic>
+          </wp:inline>
+        </w:drawing>
+      </w:r>
+    </w:p>
+    <w:p>
+      <w:pPr>
+        <w:pStyle w:val="ListParagraph"/>
+        <w:spacing w:line="360" w:lineRule="auto"/>
+        <w:ind w:left="1440"/>
+        <w:jc w:val="center"/>
+        <w:rPr>
+          <w:b/>
+          <w:bCs/>
+          <w:sz w:val="24"/>
+          <w:szCs w:val="24"/>
+        </w:rPr>
+      </w:pPr>
+      <w:r>
+        <w:rPr>
+          <w:b/>
+          <w:bCs/>
+          <w:sz w:val="24"/>
+          <w:szCs w:val="24"/>
+        </w:rPr>
+        <w:lastRenderedPageBreak/>
+        <w:drawing>
+          <wp:inline distT="0" distB="0" distL="0" distR="0" wp14:anchorId="035FA765" wp14:editId="66654A04">
+            <wp:extent cx="3656339" cy="1020983"/>
+            <wp:effectExtent l="19050" t="19050" r="20320" b="27305"/>
+            <wp:docPr id="6" name="Picture 6"/>
+            <wp:cNvGraphicFramePr>
+              <a:graphicFrameLocks xmlns:a="http://schemas.openxmlformats.org/drawingml/2006/main" noChangeAspect="1"/>
+            </wp:cNvGraphicFramePr>
+            <a:graphic xmlns:a="http://schemas.openxmlformats.org/drawingml/2006/main">
+              <a:graphicData uri="http://schemas.openxmlformats.org/drawingml/2006/picture">
+                <pic:pic xmlns:pic="http://schemas.openxmlformats.org/drawingml/2006/picture">
+                  <pic:nvPicPr>
+                    <pic:cNvPr id="1" name=""/>
+                    <pic:cNvPicPr/>
+                  </pic:nvPicPr>
+                  <pic:blipFill>
+                    <a:blip r:embed="rId20"/>
+                    <a:stretch>
+                      <a:fillRect/>
+                    </a:stretch>
+                  </pic:blipFill>
+                  <pic:spPr>
+                    <a:xfrm>
+                      <a:off x="0" y="0"/>
+                      <a:ext cx="3680736" cy="1027796"/>
+                    </a:xfrm>
+                    <a:prstGeom prst="rect">
+                      <a:avLst/>
+                    </a:prstGeom>
+                    <a:ln>
+                      <a:solidFill>
+                        <a:schemeClr val="tx1"/>
+                      </a:solidFill>
+                    </a:ln>
+                  </pic:spPr>
+                </pic:pic>
+              </a:graphicData>
+            </a:graphic>
+          </wp:inline>
+        </w:drawing>
+      </w:r>
+    </w:p>
+    <w:p>
+      <w:pPr>
+        <w:pStyle w:val="ListParagraph"/>
+        <w:numPr>
+          <w:ilvl w:val="0"/>
+          <w:numId w:val="18"/>
+        </w:numPr>
+        <w:spacing w:line="360" w:lineRule="auto"/>
+        <w:jc w:val="both"/>
+        <w:rPr>
+          <w:b/>
+          <w:bCs/>
+          <w:sz w:val="24"/>
+          <w:szCs w:val="24"/>
+        </w:rPr>
+      </w:pPr>
+      <w:r>
+        <w:t>Didalam loop tambahkan proses membaca dan mem</w:t>
+      </w:r>
+      <w:r>
+        <w:rPr>
+          <w:i/>
+          <w:iCs/>
+        </w:rPr>
+        <w:t>parse</w:t>
+      </w:r>
+      <w:r>
+        <w:t xml:space="preserve"> datanya. Kemudian komputasi GPA untuk menentukan pelajar yang berada pada </w:t>
+      </w:r>
+      <w:r>
+        <w:rPr>
+          <w:i/>
+          <w:iCs/>
+        </w:rPr>
+        <w:t>academic warning</w:t>
+      </w:r>
+      <w:r>
+        <w:t xml:space="preserve"> dan tuliskan (nama, </w:t>
+      </w:r>
+      <w:r>
+        <w:rPr>
+          <w:i/>
+          <w:iCs/>
+        </w:rPr>
+        <w:t>credit hours</w:t>
+      </w:r>
+      <w:r>
+        <w:t>, dan GPA).</w:t>
+      </w:r>
+    </w:p>
+    <w:p>
+      <w:pPr>
+        <w:pStyle w:val="ListParagraph"/>
+        <w:spacing w:line="360" w:lineRule="auto"/>
+        <w:ind w:left="1440"/>
+        <w:jc w:val="both"/>
+      </w:pPr>
+      <w:r>
+        <w:t>Jawab :</w:t>
+      </w:r>
+    </w:p>
+    <w:p>
+      <w:pPr>
+        <w:pStyle w:val="ListParagraph"/>
+        <w:spacing w:line="360" w:lineRule="auto"/>
+        <w:ind w:left="1440"/>
+        <w:jc w:val="center"/>
+        <w:rPr>
+          <w:b/>
+          <w:bCs/>
+          <w:sz w:val="24"/>
+          <w:szCs w:val="24"/>
+        </w:rPr>
+      </w:pPr>
+      <w:r>
+        <w:rPr>
+          <w:b/>
+          <w:bCs/>
+          <w:sz w:val="24"/>
+          <w:szCs w:val="24"/>
+        </w:rPr>
+        <w:drawing>
+          <wp:inline distT="0" distB="0" distL="0" distR="0" wp14:anchorId="028C8578" wp14:editId="000FA14B">
+            <wp:extent cx="4349330" cy="2710705"/>
+            <wp:effectExtent l="19050" t="19050" r="13335" b="13970"/>
+            <wp:docPr id="8" name="Picture 8"/>
+            <wp:cNvGraphicFramePr>
+              <a:graphicFrameLocks xmlns:a="http://schemas.openxmlformats.org/drawingml/2006/main" noChangeAspect="1"/>
+            </wp:cNvGraphicFramePr>
+            <a:graphic xmlns:a="http://schemas.openxmlformats.org/drawingml/2006/main">
+              <a:graphicData uri="http://schemas.openxmlformats.org/drawingml/2006/picture">
+                <pic:pic xmlns:pic="http://schemas.openxmlformats.org/drawingml/2006/picture">
+                  <pic:nvPicPr>
+                    <pic:cNvPr id="1" name=""/>
+                    <pic:cNvPicPr/>
+                  </pic:nvPicPr>
+                  <pic:blipFill>
+                    <a:blip r:embed="rId21"/>
+                    <a:stretch>
+                      <a:fillRect/>
+                    </a:stretch>
+                  </pic:blipFill>
+                  <pic:spPr>
+                    <a:xfrm>
+                      <a:off x="0" y="0"/>
+                      <a:ext cx="4362384" cy="2718841"/>
+                    </a:xfrm>
+                    <a:prstGeom prst="rect">
+                      <a:avLst/>
+                    </a:prstGeom>
+                    <a:ln>
+                      <a:solidFill>
+                        <a:schemeClr val="tx1"/>
+                      </a:solidFill>
+                    </a:ln>
+                  </pic:spPr>
+                </pic:pic>
+              </a:graphicData>
+            </a:graphic>
+          </wp:inline>
+        </w:drawing>
+      </w:r>
+    </w:p>
+    <w:p>
+      <w:pPr>
+        <w:pStyle w:val="ListParagraph"/>
+        <w:numPr>
+          <w:ilvl w:val="0"/>
+          <w:numId w:val="18"/>
+        </w:numPr>
+        <w:spacing w:line="360" w:lineRule="auto"/>
+        <w:jc w:val="both"/>
+      </w:pPr>
+      <w:r>
+        <w:t xml:space="preserve">Tambahkan execption pada program untuk menangulangi </w:t>
+      </w:r>
+      <w:r>
+        <w:rPr>
+          <w:i/>
+          <w:iCs/>
+        </w:rPr>
+        <w:t>FileNotFoundException</w:t>
+      </w:r>
+      <w:r>
+        <w:t xml:space="preserve"> </w:t>
+      </w:r>
+      <w:r>
+        <w:t>jika file tidak exist</w:t>
+      </w:r>
+    </w:p>
+    <w:p>
+      <w:pPr>
+        <w:pStyle w:val="ListParagraph"/>
+        <w:spacing w:line="360" w:lineRule="auto"/>
+        <w:ind w:left="1440"/>
+        <w:jc w:val="both"/>
+      </w:pPr>
+      <w:r>
+        <w:t>Jawab :</w:t>
+      </w:r>
+    </w:p>
+    <w:p>
+      <w:pPr>
+        <w:pStyle w:val="ListParagraph"/>
+        <w:spacing w:line="360" w:lineRule="auto"/>
+        <w:ind w:left="1440"/>
+        <w:jc w:val="center"/>
+      </w:pPr>
+      <w:r>
+        <w:drawing>
+          <wp:inline distT="0" distB="0" distL="0" distR="0" wp14:anchorId="186166F5" wp14:editId="24D18227">
+            <wp:extent cx="4795321" cy="481282"/>
+            <wp:effectExtent l="19050" t="19050" r="5715" b="14605"/>
+            <wp:docPr id="9" name="Picture 9"/>
+            <wp:cNvGraphicFramePr>
+              <a:graphicFrameLocks xmlns:a="http://schemas.openxmlformats.org/drawingml/2006/main" noChangeAspect="1"/>
+            </wp:cNvGraphicFramePr>
+            <a:graphic xmlns:a="http://schemas.openxmlformats.org/drawingml/2006/main">
+              <a:graphicData uri="http://schemas.openxmlformats.org/drawingml/2006/picture">
+                <pic:pic xmlns:pic="http://schemas.openxmlformats.org/drawingml/2006/picture">
+                  <pic:nvPicPr>
+                    <pic:cNvPr id="1" name=""/>
+                    <pic:cNvPicPr/>
+                  </pic:nvPicPr>
+                  <pic:blipFill>
+                    <a:blip r:embed="rId22"/>
+                    <a:stretch>
+                      <a:fillRect/>
+                    </a:stretch>
+                  </pic:blipFill>
+                  <pic:spPr>
+                    <a:xfrm>
+                      <a:off x="0" y="0"/>
+                      <a:ext cx="4989141" cy="500735"/>
+                    </a:xfrm>
+                    <a:prstGeom prst="rect">
+                      <a:avLst/>
+                    </a:prstGeom>
+                    <a:ln>
+                      <a:solidFill>
+                        <a:schemeClr val="tx1"/>
+                      </a:solidFill>
+                    </a:ln>
+                  </pic:spPr>
+                </pic:pic>
+              </a:graphicData>
+            </a:graphic>
+          </wp:inline>
+        </w:drawing>
+      </w:r>
+    </w:p>
+    <w:p>
+      <w:pPr>
+        <w:pStyle w:val="ListParagraph"/>
+        <w:numPr>
+          <w:ilvl w:val="0"/>
+          <w:numId w:val="18"/>
+        </w:numPr>
+        <w:spacing w:line="360" w:lineRule="auto"/>
+        <w:jc w:val="both"/>
+      </w:pPr>
+      <w:r>
+        <w:t xml:space="preserve">Tambahkan execption pada program untuk menangulangi </w:t>
+      </w:r>
+      <w:r>
+        <w:rPr>
+          <w:i/>
+          <w:iCs/>
+        </w:rPr>
+        <w:t>NumberFormatException</w:t>
+      </w:r>
+      <w:r>
+        <w:t xml:space="preserve"> </w:t>
+      </w:r>
+      <w:r>
+        <w:t xml:space="preserve">jika gagal dalam proses </w:t>
+      </w:r>
+      <w:r>
+        <w:rPr>
+          <w:i/>
+          <w:iCs/>
+        </w:rPr>
+        <w:t>parse</w:t>
+      </w:r>
+      <w:r>
+        <w:t xml:space="preserve"> angka.</w:t>
+      </w:r>
+    </w:p>
+    <w:p>
+      <w:pPr>
+        <w:pStyle w:val="ListParagraph"/>
+        <w:spacing w:line="360" w:lineRule="auto"/>
+        <w:ind w:left="1440"/>
+        <w:jc w:val="both"/>
+      </w:pPr>
+      <w:r>
+        <w:t>Jawab :</w:t>
+      </w:r>
+    </w:p>
+    <w:p>
+      <w:pPr>
+        <w:pStyle w:val="ListParagraph"/>
+        <w:spacing w:line="360" w:lineRule="auto"/>
+        <w:ind w:left="1440"/>
+        <w:jc w:val="center"/>
+      </w:pPr>
+      <w:r>
+        <w:drawing>
+          <wp:inline distT="0" distB="0" distL="0" distR="0" wp14:anchorId="43089E97" wp14:editId="7FB1C5BC">
+            <wp:extent cx="3252477" cy="567546"/>
+            <wp:effectExtent l="19050" t="19050" r="24130" b="23495"/>
+            <wp:docPr id="10" name="Picture 10"/>
+            <wp:cNvGraphicFramePr>
+              <a:graphicFrameLocks xmlns:a="http://schemas.openxmlformats.org/drawingml/2006/main" noChangeAspect="1"/>
+            </wp:cNvGraphicFramePr>
+            <a:graphic xmlns:a="http://schemas.openxmlformats.org/drawingml/2006/main">
+              <a:graphicData uri="http://schemas.openxmlformats.org/drawingml/2006/picture">
+                <pic:pic xmlns:pic="http://schemas.openxmlformats.org/drawingml/2006/picture">
+                  <pic:nvPicPr>
+                    <pic:cNvPr id="1" name=""/>
+                    <pic:cNvPicPr/>
+                  </pic:nvPicPr>
+                  <pic:blipFill>
+                    <a:blip r:embed="rId23"/>
+                    <a:stretch>
+                      <a:fillRect/>
+                    </a:stretch>
+                  </pic:blipFill>
+                  <pic:spPr>
+                    <a:xfrm>
+                      <a:off x="0" y="0"/>
+                      <a:ext cx="3427847" cy="598147"/>
+                    </a:xfrm>
+                    <a:prstGeom prst="rect">
+                      <a:avLst/>
+                    </a:prstGeom>
+                    <a:ln>
+                      <a:solidFill>
+                        <a:schemeClr val="tx1"/>
+                      </a:solidFill>
+                    </a:ln>
+                  </pic:spPr>
+                </pic:pic>
+              </a:graphicData>
+            </a:graphic>
+          </wp:inline>
+        </w:drawing>
+      </w:r>
+    </w:p>
+    <w:p>
+      <w:pPr>
+        <w:pStyle w:val="ListParagraph"/>
+        <w:numPr>
+          <w:ilvl w:val="0"/>
+          <w:numId w:val="18"/>
+        </w:numPr>
+        <w:spacing w:line="360" w:lineRule="auto"/>
+        <w:jc w:val="both"/>
+        <w:rPr>
+          <w:b/>
+          <w:bCs/>
+          <w:sz w:val="24"/>
+          <w:szCs w:val="24"/>
+        </w:rPr>
+      </w:pPr>
+      <w:r>
+        <w:lastRenderedPageBreak/>
+        <w:t>Tambahkan execption pada program untuk menangulangi</w:t>
+      </w:r>
+      <w:r>
+        <w:t xml:space="preserve"> </w:t>
+      </w:r>
+      <w:r>
+        <w:rPr>
+          <w:i/>
+          <w:iCs/>
+        </w:rPr>
+        <w:t>IOException</w:t>
+      </w:r>
+      <w:r>
+        <w:t xml:space="preserve"> jika ada error pada </w:t>
+      </w:r>
+      <w:r>
+        <w:rPr>
+          <w:i/>
+          <w:iCs/>
+        </w:rPr>
+        <w:t>input / output.</w:t>
+      </w:r>
+    </w:p>
+    <w:p>
+      <w:pPr>
+        <w:pStyle w:val="ListParagraph"/>
+        <w:spacing w:line="360" w:lineRule="auto"/>
+        <w:ind w:left="1440"/>
+        <w:jc w:val="both"/>
+      </w:pPr>
+      <w:r>
+        <w:t>Jawab :</w:t>
+      </w:r>
+    </w:p>
+    <w:p>
+      <w:pPr>
+        <w:pStyle w:val="ListParagraph"/>
+        <w:spacing w:line="360" w:lineRule="auto"/>
+        <w:ind w:left="1440"/>
+        <w:jc w:val="center"/>
+        <w:rPr>
+          <w:b/>
+          <w:bCs/>
+          <w:sz w:val="24"/>
+          <w:szCs w:val="24"/>
+        </w:rPr>
+      </w:pPr>
+      <w:r>
+        <w:rPr>
+          <w:b/>
+          <w:bCs/>
+          <w:sz w:val="24"/>
+          <w:szCs w:val="24"/>
+        </w:rPr>
+        <w:drawing>
+          <wp:inline distT="0" distB="0" distL="0" distR="0" wp14:anchorId="0FD2A147" wp14:editId="537FB4A3">
+            <wp:extent cx="4564633" cy="541408"/>
+            <wp:effectExtent l="19050" t="19050" r="7620" b="11430"/>
+            <wp:docPr id="11" name="Picture 11"/>
+            <wp:cNvGraphicFramePr>
+              <a:graphicFrameLocks xmlns:a="http://schemas.openxmlformats.org/drawingml/2006/main" noChangeAspect="1"/>
+            </wp:cNvGraphicFramePr>
+            <a:graphic xmlns:a="http://schemas.openxmlformats.org/drawingml/2006/main">
+              <a:graphicData uri="http://schemas.openxmlformats.org/drawingml/2006/picture">
+                <pic:pic xmlns:pic="http://schemas.openxmlformats.org/drawingml/2006/picture">
+                  <pic:nvPicPr>
+                    <pic:cNvPr id="1" name=""/>
+                    <pic:cNvPicPr/>
+                  </pic:nvPicPr>
+                  <pic:blipFill>
+                    <a:blip r:embed="rId24"/>
+                    <a:stretch>
+                      <a:fillRect/>
+                    </a:stretch>
+                  </pic:blipFill>
+                  <pic:spPr>
+                    <a:xfrm>
+                      <a:off x="0" y="0"/>
+                      <a:ext cx="4592391" cy="544700"/>
+                    </a:xfrm>
+                    <a:prstGeom prst="rect">
+                      <a:avLst/>
+                    </a:prstGeom>
+                    <a:ln>
+                      <a:solidFill>
+                        <a:schemeClr val="tx1"/>
+                      </a:solidFill>
+                    </a:ln>
+                  </pic:spPr>
+                </pic:pic>
+              </a:graphicData>
+            </a:graphic>
+          </wp:inline>
+        </w:drawing>
+      </w:r>
+    </w:p>
+    <w:p>
+      <w:pPr>
+        <w:pStyle w:val="ListParagraph"/>
+        <w:numPr>
+          <w:ilvl w:val="0"/>
+          <w:numId w:val="7"/>
+        </w:numPr>
+        <w:spacing w:line="360" w:lineRule="auto"/>
+        <w:jc w:val="both"/>
+        <w:rPr>
+          <w:b/>
+          <w:bCs/>
+          <w:sz w:val="24"/>
+          <w:szCs w:val="24"/>
+        </w:rPr>
+      </w:pPr>
+      <w:r>
+        <w:t>Alasan Memilih</w:t>
+      </w:r>
+    </w:p>
+    <w:p>
+      <w:pPr>
+        <w:pStyle w:val="ListParagraph"/>
+        <w:spacing w:line="360" w:lineRule="auto"/>
+        <w:ind w:left="1080"/>
+        <w:jc w:val="both"/>
+        <w:rPr>
+          <w:b/>
+          <w:bCs/>
+          <w:sz w:val="24"/>
+          <w:szCs w:val="24"/>
+        </w:rPr>
+      </w:pPr>
+      <w:r>
+        <w:tab/>
+        <w:t>Alasannya hampir sama seperti nomor 4</w:t>
+      </w:r>
+      <w:r>
+        <w:t>. Jadi sudah punya dasar pengolahan file, sehingga saya kerjakan</w:t>
+      </w:r>
+      <w:r>
+        <w:t>.</w:t>
+      </w:r>
+    </w:p>
+    <w:p>
+      <w:pPr>
+        <w:pStyle w:val="ListParagraph"/>
+        <w:numPr>
+          <w:ilvl w:val="0"/>
+          <w:numId w:val="7"/>
+        </w:numPr>
+        <w:spacing w:line="360" w:lineRule="auto"/>
+        <w:jc w:val="both"/>
+      </w:pPr>
+      <w:r>
+        <w:t>Permasalahan</w:t>
+      </w:r>
+    </w:p>
+    <w:p>
+      <w:pPr>
+        <w:pStyle w:val="ListParagraph"/>
+        <w:spacing w:line="360" w:lineRule="auto"/>
+        <w:ind w:left="1080"/>
+        <w:jc w:val="both"/>
+      </w:pPr>
+      <w:r>
+        <w:tab/>
+      </w:r>
+      <w:r>
+        <w:t>Tidak ada (-)</w:t>
+      </w:r>
+    </w:p>
+    <w:p>
+      <w:pPr>
+        <w:pStyle w:val="ListParagraph"/>
+        <w:numPr>
+          <w:ilvl w:val="0"/>
+          <w:numId w:val="7"/>
+        </w:numPr>
+        <w:spacing w:line="360" w:lineRule="auto"/>
+        <w:jc w:val="both"/>
+      </w:pPr>
+      <w:r>
+        <w:t>Solusi Permasalahan</w:t>
+      </w:r>
+    </w:p>
+    <w:p>
+      <w:pPr>
+        <w:pStyle w:val="ListParagraph"/>
+        <w:spacing w:line="360" w:lineRule="auto"/>
+        <w:ind w:left="1080"/>
+        <w:jc w:val="both"/>
+      </w:pPr>
+      <w:r>
+        <w:tab/>
+      </w:r>
+      <w:r>
+        <w:t>Tidak ada (-)</w:t>
+      </w:r>
+    </w:p>
+    <w:p>
+      <w:pPr>
+        <w:pStyle w:val="ListParagraph"/>
+        <w:numPr>
+          <w:ilvl w:val="0"/>
+          <w:numId w:val="7"/>
+        </w:numPr>
+        <w:spacing w:line="360" w:lineRule="auto"/>
+        <w:jc w:val="both"/>
+      </w:pPr>
+      <w:r>
+        <w:t>Teman Membantu</w:t>
+      </w:r>
+    </w:p>
+    <w:p>
+      <w:pPr>
+        <w:pStyle w:val="ListParagraph"/>
+        <w:numPr>
+          <w:ilvl w:val="0"/>
+          <w:numId w:val="22"/>
+        </w:numPr>
+        <w:spacing w:line="360" w:lineRule="auto"/>
+        <w:jc w:val="both"/>
+      </w:pPr>
+      <w:r>
+        <w:t>Mengenal Tipe-tipe Exception Pada Java</w:t>
+      </w:r>
+      <w:r>
+        <w:t xml:space="preserve">, Source : </w:t>
+      </w:r>
+    </w:p>
+    <w:p>
+      <w:pPr>
+        <w:pStyle w:val="ListParagraph"/>
+        <w:spacing w:line="360" w:lineRule="auto"/>
+        <w:ind w:left="1440"/>
+        <w:jc w:val="both"/>
+      </w:pPr>
+      <w:hyperlink r:id="rId25" w:history="1">
+        <w:r>
+          <w:rPr>
+            <w:rStyle w:val="Hyperlink"/>
+            <w:color w:val="auto"/>
+            <w:u w:val="none"/>
+          </w:rPr>
+          <w:t>http://bahasajava.com/mengenal-tipe-exception-pada-java/</w:t>
+        </w:r>
+      </w:hyperlink>
+    </w:p>
+    <w:p>
+      <w:pPr>
+        <w:pStyle w:val="ListParagraph"/>
+        <w:numPr>
+          <w:ilvl w:val="0"/>
+          <w:numId w:val="22"/>
+        </w:numPr>
+        <w:spacing w:line="360" w:lineRule="auto"/>
+        <w:jc w:val="both"/>
+      </w:pPr>
+      <w:r>
+        <w:t>Try Catch in Java – Exception handling</w:t>
+      </w:r>
+      <w:r>
+        <w:t>, Source :</w:t>
+      </w:r>
+    </w:p>
+    <w:p>
+      <w:pPr>
+        <w:pStyle w:val="ListParagraph"/>
+        <w:spacing w:line="360" w:lineRule="auto"/>
+        <w:ind w:left="1440"/>
+        <w:jc w:val="both"/>
+      </w:pPr>
+      <w:r>
+        <w:t>https://beginnersbook.com/2013/04/try-catch-in-java/</w:t>
+      </w:r>
+    </w:p>
+    <w:p>
+      <w:pPr>
+        <w:pStyle w:val="ListParagraph"/>
+        <w:spacing w:line="360" w:lineRule="auto"/>
+        <w:jc w:val="both"/>
+        <w:rPr>
+          <w:b/>
+          <w:bCs/>
+          <w:sz w:val="24"/>
+          <w:szCs w:val="24"/>
+        </w:rPr>
+      </w:pPr>
+    </w:p>
+    <w:p>
+      <w:pPr>
+        <w:pStyle w:val="ListParagraph"/>
+        <w:numPr>
+          <w:ilvl w:val="0"/>
+          <w:numId w:val="2"/>
+        </w:numPr>
+        <w:spacing w:line="360" w:lineRule="auto"/>
+        <w:jc w:val="both"/>
+        <w:rPr>
+          <w:b/>
+          <w:bCs/>
+          <w:sz w:val="24"/>
+          <w:szCs w:val="24"/>
+        </w:rPr>
+      </w:pPr>
+      <w:r>
+        <w:rPr>
+          <w:b/>
+          <w:bCs/>
+          <w:sz w:val="24"/>
+          <w:szCs w:val="24"/>
+        </w:rPr>
+        <w:t>Enhancing a Movable Circle</w:t>
+      </w:r>
+    </w:p>
+    <w:p>
+      <w:pPr>
+        <w:pStyle w:val="ListParagraph"/>
+        <w:numPr>
+          <w:ilvl w:val="0"/>
+          <w:numId w:val="8"/>
+        </w:numPr>
+        <w:spacing w:line="360" w:lineRule="auto"/>
+        <w:jc w:val="both"/>
+        <w:rPr>
+          <w:b/>
+          <w:bCs/>
+          <w:sz w:val="24"/>
+          <w:szCs w:val="24"/>
+        </w:rPr>
+      </w:pPr>
+      <w:r>
+        <w:t>Screenshot Output Program</w:t>
+      </w:r>
+    </w:p>
+    <w:p>
+      <w:pPr>
+        <w:pStyle w:val="ListParagraph"/>
+        <w:spacing w:line="360" w:lineRule="auto"/>
+        <w:ind w:left="1080"/>
+        <w:jc w:val="both"/>
+      </w:pPr>
+      <w:r>
+        <w:t>Jawab :</w:t>
+      </w:r>
+    </w:p>
+    <w:p>
+      <w:pPr>
+        <w:pStyle w:val="ListParagraph"/>
+        <w:spacing w:line="360" w:lineRule="auto"/>
+        <w:ind w:left="1080"/>
+        <w:jc w:val="center"/>
+        <w:rPr>
+          <w:b/>
+          <w:bCs/>
+          <w:sz w:val="24"/>
+          <w:szCs w:val="24"/>
+        </w:rPr>
+      </w:pPr>
+      <w:r>
+        <w:rPr>
+          <w:b/>
+          <w:bCs/>
+          <w:sz w:val="24"/>
+          <w:szCs w:val="24"/>
+        </w:rPr>
+        <w:drawing>
+          <wp:inline distT="0" distB="0" distL="0" distR="0" wp14:anchorId="6C029307" wp14:editId="2251EF45">
+            <wp:extent cx="2885948" cy="2482611"/>
+            <wp:effectExtent l="19050" t="19050" r="10160" b="13335"/>
+            <wp:docPr id="13" name="Picture 13"/>
+            <wp:cNvGraphicFramePr>
+              <a:graphicFrameLocks xmlns:a="http://schemas.openxmlformats.org/drawingml/2006/main" noChangeAspect="1"/>
+            </wp:cNvGraphicFramePr>
+            <a:graphic xmlns:a="http://schemas.openxmlformats.org/drawingml/2006/main">
+              <a:graphicData uri="http://schemas.openxmlformats.org/drawingml/2006/picture">
+                <pic:pic xmlns:pic="http://schemas.openxmlformats.org/drawingml/2006/picture">
+                  <pic:nvPicPr>
+                    <pic:cNvPr id="1" name=""/>
+                    <pic:cNvPicPr/>
+                  </pic:nvPicPr>
+                  <pic:blipFill>
+                    <a:blip r:embed="rId26"/>
+                    <a:stretch>
+                      <a:fillRect/>
+                    </a:stretch>
+                  </pic:blipFill>
+                  <pic:spPr>
+                    <a:xfrm>
+                      <a:off x="0" y="0"/>
+                      <a:ext cx="2909588" cy="2502947"/>
+                    </a:xfrm>
+                    <a:prstGeom prst="rect">
+                      <a:avLst/>
+                    </a:prstGeom>
+                    <a:ln>
+                      <a:solidFill>
+                        <a:schemeClr val="tx1"/>
+                      </a:solidFill>
+                    </a:ln>
+                  </pic:spPr>
+                </pic:pic>
+              </a:graphicData>
+            </a:graphic>
+          </wp:inline>
+        </w:drawing>
+      </w:r>
+    </w:p>
+    <w:p>
+      <w:pPr>
+        <w:pStyle w:val="ListParagraph"/>
+        <w:numPr>
+          <w:ilvl w:val="0"/>
+          <w:numId w:val="8"/>
+        </w:numPr>
+        <w:spacing w:line="360" w:lineRule="auto"/>
+        <w:jc w:val="both"/>
+        <w:rPr>
+          <w:b/>
+          <w:bCs/>
+          <w:sz w:val="24"/>
+          <w:szCs w:val="24"/>
+        </w:rPr>
+      </w:pPr>
+      <w:r>
+        <w:lastRenderedPageBreak/>
         <w:t>Jawaban Pertanyaan Soal</w:t>
       </w:r>
     </w:p>
     <w:p>
       <w:pPr>
         <w:pStyle w:val="ListParagraph"/>
+        <w:numPr>
+          <w:ilvl w:val="0"/>
+          <w:numId w:val="19"/>
+        </w:numPr>
+        <w:spacing w:line="360" w:lineRule="auto"/>
+        <w:jc w:val="both"/>
+        <w:rPr>
+          <w:b/>
+          <w:bCs/>
+          <w:sz w:val="24"/>
+          <w:szCs w:val="24"/>
+        </w:rPr>
+      </w:pPr>
+      <w:r>
+        <w:t xml:space="preserve">Tambahkan mnemonics kebutton sehingga lingkaran bisa dijalankan dengan menekan tombol Alt+R, </w:t>
+      </w:r>
+      <w:r>
+        <w:t>Alt+</w:t>
+      </w:r>
+      <w:r>
+        <w:t xml:space="preserve">L, </w:t>
+      </w:r>
+      <w:r>
+        <w:t>Alt+</w:t>
+      </w:r>
+      <w:r>
+        <w:t xml:space="preserve">U, dan </w:t>
+      </w:r>
+      <w:r>
+        <w:t>Alt+</w:t>
+      </w:r>
+      <w:r>
+        <w:t>D.</w:t>
+      </w:r>
+    </w:p>
+    <w:p>
+      <w:pPr>
+        <w:pStyle w:val="ListParagraph"/>
+        <w:spacing w:line="360" w:lineRule="auto"/>
+        <w:ind w:left="1440"/>
+        <w:jc w:val="both"/>
+      </w:pPr>
+      <w:r>
+        <w:t>Jawab :</w:t>
+      </w:r>
+    </w:p>
+    <w:p>
+      <w:pPr>
+        <w:pStyle w:val="ListParagraph"/>
+        <w:spacing w:line="360" w:lineRule="auto"/>
+        <w:ind w:left="1440"/>
+        <w:jc w:val="center"/>
+        <w:rPr>
+          <w:b/>
+          <w:bCs/>
+          <w:sz w:val="24"/>
+          <w:szCs w:val="24"/>
+        </w:rPr>
+      </w:pPr>
+      <w:r>
+        <w:rPr>
+          <w:b/>
+          <w:bCs/>
+          <w:sz w:val="24"/>
+          <w:szCs w:val="24"/>
+        </w:rPr>
+        <w:drawing>
+          <wp:inline distT="0" distB="0" distL="0" distR="0" wp14:anchorId="1F53B2C4" wp14:editId="3231243B">
+            <wp:extent cx="2185718" cy="788420"/>
+            <wp:effectExtent l="19050" t="19050" r="24130" b="12065"/>
+            <wp:docPr id="14" name="Picture 14"/>
+            <wp:cNvGraphicFramePr>
+              <a:graphicFrameLocks xmlns:a="http://schemas.openxmlformats.org/drawingml/2006/main" noChangeAspect="1"/>
+            </wp:cNvGraphicFramePr>
+            <a:graphic xmlns:a="http://schemas.openxmlformats.org/drawingml/2006/main">
+              <a:graphicData uri="http://schemas.openxmlformats.org/drawingml/2006/picture">
+                <pic:pic xmlns:pic="http://schemas.openxmlformats.org/drawingml/2006/picture">
+                  <pic:nvPicPr>
+                    <pic:cNvPr id="1" name=""/>
+                    <pic:cNvPicPr/>
+                  </pic:nvPicPr>
+                  <pic:blipFill>
+                    <a:blip r:embed="rId27"/>
+                    <a:stretch>
+                      <a:fillRect/>
+                    </a:stretch>
+                  </pic:blipFill>
+                  <pic:spPr>
+                    <a:xfrm>
+                      <a:off x="0" y="0"/>
+                      <a:ext cx="2212836" cy="798202"/>
+                    </a:xfrm>
+                    <a:prstGeom prst="rect">
+                      <a:avLst/>
+                    </a:prstGeom>
+                    <a:ln>
+                      <a:solidFill>
+                        <a:schemeClr val="tx1"/>
+                      </a:solidFill>
+                    </a:ln>
+                  </pic:spPr>
+                </pic:pic>
+              </a:graphicData>
+            </a:graphic>
+          </wp:inline>
+        </w:drawing>
+      </w:r>
+    </w:p>
+    <w:p>
+      <w:pPr>
+        <w:pStyle w:val="ListParagraph"/>
+        <w:numPr>
+          <w:ilvl w:val="0"/>
+          <w:numId w:val="19"/>
+        </w:numPr>
+        <w:spacing w:line="360" w:lineRule="auto"/>
+        <w:jc w:val="both"/>
+        <w:rPr>
+          <w:b/>
+          <w:bCs/>
+          <w:sz w:val="24"/>
+          <w:szCs w:val="24"/>
+        </w:rPr>
+      </w:pPr>
+      <w:r>
+        <w:t>Tambahkan tooltips pada button sehingga ada informasi saat button di hover.</w:t>
+      </w:r>
+    </w:p>
+    <w:p>
+      <w:pPr>
+        <w:pStyle w:val="ListParagraph"/>
+        <w:spacing w:line="360" w:lineRule="auto"/>
+        <w:ind w:left="1440"/>
+        <w:jc w:val="both"/>
+        <w:rPr>
+          <w:b/>
+          <w:bCs/>
+          <w:sz w:val="24"/>
+          <w:szCs w:val="24"/>
+        </w:rPr>
+      </w:pPr>
+      <w:r>
+        <w:t>Jawab :</w:t>
+      </w:r>
+    </w:p>
+    <w:p>
+      <w:pPr>
+        <w:pStyle w:val="ListParagraph"/>
+        <w:spacing w:line="360" w:lineRule="auto"/>
+        <w:ind w:left="1440"/>
+        <w:jc w:val="center"/>
+        <w:rPr>
+          <w:b/>
+          <w:bCs/>
+          <w:sz w:val="24"/>
+          <w:szCs w:val="24"/>
+        </w:rPr>
+      </w:pPr>
+      <w:r>
+        <w:rPr>
+          <w:b/>
+          <w:bCs/>
+          <w:sz w:val="24"/>
+          <w:szCs w:val="24"/>
+        </w:rPr>
+        <w:drawing>
+          <wp:inline distT="0" distB="0" distL="0" distR="0" wp14:anchorId="6B47D9B3" wp14:editId="05F07DD1">
+            <wp:extent cx="3040104" cy="763883"/>
+            <wp:effectExtent l="19050" t="19050" r="8255" b="17780"/>
+            <wp:docPr id="15" name="Picture 15"/>
+            <wp:cNvGraphicFramePr>
+              <a:graphicFrameLocks xmlns:a="http://schemas.openxmlformats.org/drawingml/2006/main" noChangeAspect="1"/>
+            </wp:cNvGraphicFramePr>
+            <a:graphic xmlns:a="http://schemas.openxmlformats.org/drawingml/2006/main">
+              <a:graphicData uri="http://schemas.openxmlformats.org/drawingml/2006/picture">
+                <pic:pic xmlns:pic="http://schemas.openxmlformats.org/drawingml/2006/picture">
+                  <pic:nvPicPr>
+                    <pic:cNvPr id="1" name=""/>
+                    <pic:cNvPicPr/>
+                  </pic:nvPicPr>
+                  <pic:blipFill>
+                    <a:blip r:embed="rId28"/>
+                    <a:stretch>
+                      <a:fillRect/>
+                    </a:stretch>
+                  </pic:blipFill>
+                  <pic:spPr>
+                    <a:xfrm>
+                      <a:off x="0" y="0"/>
+                      <a:ext cx="3127248" cy="785780"/>
+                    </a:xfrm>
+                    <a:prstGeom prst="rect">
+                      <a:avLst/>
+                    </a:prstGeom>
+                    <a:ln>
+                      <a:solidFill>
+                        <a:schemeClr val="tx1"/>
+                      </a:solidFill>
+                    </a:ln>
+                  </pic:spPr>
+                </pic:pic>
+              </a:graphicData>
+            </a:graphic>
+          </wp:inline>
+        </w:drawing>
+      </w:r>
+    </w:p>
+    <w:p>
+      <w:pPr>
+        <w:pStyle w:val="ListParagraph"/>
+        <w:numPr>
+          <w:ilvl w:val="0"/>
+          <w:numId w:val="19"/>
+        </w:numPr>
+        <w:spacing w:line="360" w:lineRule="auto"/>
+        <w:jc w:val="both"/>
+        <w:rPr>
+          <w:b/>
+          <w:bCs/>
+          <w:sz w:val="24"/>
+          <w:szCs w:val="24"/>
+        </w:rPr>
+      </w:pPr>
+      <w:r>
+        <w:t>Ketika lingkaran berada di ujung frame, tambahkan fungsi yang membuat button menjadi disable.</w:t>
+      </w:r>
+    </w:p>
+    <w:p>
+      <w:pPr>
+        <w:pStyle w:val="ListParagraph"/>
+        <w:spacing w:line="360" w:lineRule="auto"/>
+        <w:ind w:left="1440"/>
+        <w:jc w:val="both"/>
+      </w:pPr>
+      <w:r>
+        <w:t>Jawab :</w:t>
+      </w:r>
+    </w:p>
+    <w:p>
+      <w:pPr>
+        <w:pStyle w:val="ListParagraph"/>
+        <w:spacing w:line="360" w:lineRule="auto"/>
+        <w:ind w:left="1440"/>
+        <w:jc w:val="center"/>
+        <w:rPr>
+          <w:b/>
+          <w:bCs/>
+          <w:sz w:val="24"/>
+          <w:szCs w:val="24"/>
+        </w:rPr>
+      </w:pPr>
+      <w:r>
+        <w:rPr>
+          <w:b/>
+          <w:bCs/>
+          <w:sz w:val="24"/>
+          <w:szCs w:val="24"/>
+        </w:rPr>
+        <w:drawing>
+          <wp:inline distT="0" distB="0" distL="0" distR="0" wp14:anchorId="67B44BB6" wp14:editId="43A83ACE">
+            <wp:extent cx="2646513" cy="3959237"/>
+            <wp:effectExtent l="19050" t="19050" r="20955" b="22225"/>
+            <wp:docPr id="16" name="Picture 16"/>
+            <wp:cNvGraphicFramePr>
+              <a:graphicFrameLocks xmlns:a="http://schemas.openxmlformats.org/drawingml/2006/main" noChangeAspect="1"/>
+            </wp:cNvGraphicFramePr>
+            <a:graphic xmlns:a="http://schemas.openxmlformats.org/drawingml/2006/main">
+              <a:graphicData uri="http://schemas.openxmlformats.org/drawingml/2006/picture">
+                <pic:pic xmlns:pic="http://schemas.openxmlformats.org/drawingml/2006/picture">
+                  <pic:nvPicPr>
+                    <pic:cNvPr id="1" name=""/>
+                    <pic:cNvPicPr/>
+                  </pic:nvPicPr>
+                  <pic:blipFill>
+                    <a:blip r:embed="rId29"/>
+                    <a:stretch>
+                      <a:fillRect/>
+                    </a:stretch>
+                  </pic:blipFill>
+                  <pic:spPr>
+                    <a:xfrm>
+                      <a:off x="0" y="0"/>
+                      <a:ext cx="2688957" cy="4022733"/>
+                    </a:xfrm>
+                    <a:prstGeom prst="rect">
+                      <a:avLst/>
+                    </a:prstGeom>
+                    <a:ln>
+                      <a:solidFill>
+                        <a:schemeClr val="tx1"/>
+                      </a:solidFill>
+                    </a:ln>
+                  </pic:spPr>
+                </pic:pic>
+              </a:graphicData>
+            </a:graphic>
+          </wp:inline>
+        </w:drawing>
+      </w:r>
+    </w:p>
+    <w:p>
+      <w:pPr>
+        <w:pStyle w:val="ListParagraph"/>
+        <w:numPr>
+          <w:ilvl w:val="0"/>
+          <w:numId w:val="8"/>
+        </w:numPr>
+        <w:spacing w:line="360" w:lineRule="auto"/>
+        <w:jc w:val="both"/>
+        <w:rPr>
+          <w:b/>
+          <w:bCs/>
+          <w:sz w:val="24"/>
+          <w:szCs w:val="24"/>
+        </w:rPr>
+      </w:pPr>
+      <w:r>
+        <w:lastRenderedPageBreak/>
+        <w:t>Alasan Memilih</w:t>
+      </w:r>
+    </w:p>
+    <w:p>
+      <w:pPr>
+        <w:pStyle w:val="ListParagraph"/>
         <w:spacing w:line="360" w:lineRule="auto"/>
         <w:ind w:left="1080"/>
         <w:jc w:val="both"/>
-        <w:rPr>
-          <w:b/>
-          <w:bCs/>
-          <w:sz w:val="24"/>
-          <w:szCs w:val="24"/>
-        </w:rPr>
-      </w:pPr>
-    </w:p>
-    <w:p>
-      <w:pPr>
-        <w:pStyle w:val="ListParagraph"/>
-        <w:numPr>
-          <w:ilvl w:val="0"/>
-          <w:numId w:val="7"/>
+      </w:pPr>
+      <w:r>
+        <w:rPr>
+          <w:b/>
+          <w:bCs/>
+          <w:sz w:val="24"/>
+          <w:szCs w:val="24"/>
+        </w:rPr>
+        <w:tab/>
+      </w:r>
+      <w:r>
+        <w:t>Sesuai intruksi dosen masing masing dari Topic yang ada pada soal disarankan harus dikerjakan, sehingga saya kerjakan.</w:t>
+      </w:r>
+    </w:p>
+    <w:p>
+      <w:pPr>
+        <w:pStyle w:val="ListParagraph"/>
+        <w:numPr>
+          <w:ilvl w:val="0"/>
+          <w:numId w:val="8"/>
+        </w:numPr>
+        <w:spacing w:line="360" w:lineRule="auto"/>
+        <w:jc w:val="both"/>
+      </w:pPr>
+      <w:r>
+        <w:t>Permasalahan</w:t>
+      </w:r>
+    </w:p>
+    <w:p>
+      <w:pPr>
+        <w:pStyle w:val="ListParagraph"/>
+        <w:spacing w:line="360" w:lineRule="auto"/>
+        <w:ind w:left="1080"/>
+        <w:jc w:val="both"/>
+      </w:pPr>
+      <w:r>
+        <w:tab/>
+      </w:r>
+      <w:r>
+        <w:t>Tidak ada (-)</w:t>
+      </w:r>
+    </w:p>
+    <w:p>
+      <w:pPr>
+        <w:pStyle w:val="ListParagraph"/>
+        <w:numPr>
+          <w:ilvl w:val="0"/>
+          <w:numId w:val="8"/>
+        </w:numPr>
+        <w:spacing w:line="360" w:lineRule="auto"/>
+        <w:jc w:val="both"/>
+      </w:pPr>
+      <w:r>
+        <w:t>Solusi Permasalahan</w:t>
+      </w:r>
+    </w:p>
+    <w:p>
+      <w:pPr>
+        <w:pStyle w:val="ListParagraph"/>
+        <w:spacing w:line="360" w:lineRule="auto"/>
+        <w:ind w:left="1080"/>
+        <w:jc w:val="both"/>
+      </w:pPr>
+      <w:r>
+        <w:tab/>
+      </w:r>
+      <w:r>
+        <w:t>Tidak ada (-)</w:t>
+      </w:r>
+    </w:p>
+    <w:p>
+      <w:pPr>
+        <w:pStyle w:val="ListParagraph"/>
+        <w:numPr>
+          <w:ilvl w:val="0"/>
+          <w:numId w:val="8"/>
+        </w:numPr>
+        <w:spacing w:line="360" w:lineRule="auto"/>
+        <w:jc w:val="both"/>
+      </w:pPr>
+      <w:r>
+        <w:t>Teman Membantu</w:t>
+      </w:r>
+    </w:p>
+    <w:p>
+      <w:pPr>
+        <w:pStyle w:val="ListParagraph"/>
+        <w:numPr>
+          <w:ilvl w:val="0"/>
+          <w:numId w:val="23"/>
+        </w:numPr>
+        <w:spacing w:line="360" w:lineRule="auto"/>
+        <w:jc w:val="both"/>
+      </w:pPr>
+      <w:r>
+        <w:t>Java Swing Button Properties</w:t>
+      </w:r>
+      <w:r>
+        <w:t>, Sources :</w:t>
+      </w:r>
+    </w:p>
+    <w:p>
+      <w:pPr>
+        <w:pStyle w:val="ListParagraph"/>
+        <w:spacing w:line="360" w:lineRule="auto"/>
+        <w:ind w:left="1440"/>
+        <w:jc w:val="both"/>
+      </w:pPr>
+      <w:r>
+        <w:t>https://support.smartbear.com/testcomplete/docs/reference/test-objects/controls/desktop/java/button/properties.html</w:t>
+      </w:r>
+    </w:p>
+    <w:p>
+      <w:pPr>
+        <w:pStyle w:val="ListParagraph"/>
+        <w:numPr>
+          <w:ilvl w:val="0"/>
+          <w:numId w:val="23"/>
+        </w:numPr>
+        <w:spacing w:line="360" w:lineRule="auto"/>
+        <w:jc w:val="both"/>
+      </w:pPr>
+      <w:r>
+        <w:t>Class J</w:t>
+      </w:r>
+      <w:r>
+        <w:t>b</w:t>
+      </w:r>
+      <w:r>
+        <w:t>utton</w:t>
+      </w:r>
+      <w:r>
+        <w:t>, Sources :</w:t>
+      </w:r>
+    </w:p>
+    <w:p>
+      <w:pPr>
+        <w:pStyle w:val="ListParagraph"/>
+        <w:spacing w:line="360" w:lineRule="auto"/>
+        <w:ind w:left="1440"/>
+        <w:jc w:val="both"/>
+      </w:pPr>
+      <w:r>
+        <w:t>https://docs.oracle.com/javase/7/docs/api/javax/swing/JButton.html</w:t>
+      </w:r>
+    </w:p>
+    <w:p>
+      <w:pPr>
+        <w:pStyle w:val="ListParagraph"/>
+        <w:spacing w:line="360" w:lineRule="auto"/>
+        <w:ind w:left="1080"/>
+        <w:jc w:val="both"/>
+      </w:pPr>
+    </w:p>
+    <w:p>
+      <w:pPr>
+        <w:pStyle w:val="ListParagraph"/>
+        <w:numPr>
+          <w:ilvl w:val="0"/>
+          <w:numId w:val="2"/>
+        </w:numPr>
+        <w:spacing w:line="360" w:lineRule="auto"/>
+        <w:jc w:val="both"/>
+        <w:rPr>
+          <w:b/>
+          <w:bCs/>
+          <w:sz w:val="24"/>
+          <w:szCs w:val="24"/>
+        </w:rPr>
+      </w:pPr>
+      <w:r>
+        <w:rPr>
+          <w:b/>
+          <w:bCs/>
+          <w:sz w:val="24"/>
+          <w:szCs w:val="24"/>
+        </w:rPr>
+        <w:t>A Currency Converter</w:t>
+      </w:r>
+    </w:p>
+    <w:p>
+      <w:pPr>
+        <w:pStyle w:val="ListParagraph"/>
+        <w:numPr>
+          <w:ilvl w:val="0"/>
+          <w:numId w:val="9"/>
+        </w:numPr>
+        <w:spacing w:line="360" w:lineRule="auto"/>
+        <w:jc w:val="both"/>
+        <w:rPr>
+          <w:b/>
+          <w:bCs/>
+          <w:sz w:val="24"/>
+          <w:szCs w:val="24"/>
+        </w:rPr>
+      </w:pPr>
+      <w:r>
+        <w:t>Screenshot Output Program</w:t>
+      </w:r>
+    </w:p>
+    <w:p>
+      <w:pPr>
+        <w:pStyle w:val="ListParagraph"/>
+        <w:spacing w:line="360" w:lineRule="auto"/>
+        <w:ind w:left="1080"/>
+        <w:jc w:val="both"/>
+      </w:pPr>
+      <w:r>
+        <w:t>Jawab :</w:t>
+      </w:r>
+    </w:p>
+    <w:p>
+      <w:pPr>
+        <w:pStyle w:val="ListParagraph"/>
+        <w:spacing w:line="360" w:lineRule="auto"/>
+        <w:ind w:left="1080"/>
+        <w:jc w:val="center"/>
+        <w:rPr>
+          <w:b/>
+          <w:bCs/>
+          <w:sz w:val="24"/>
+          <w:szCs w:val="24"/>
+        </w:rPr>
+      </w:pPr>
+      <w:r>
+        <w:rPr>
+          <w:b/>
+          <w:bCs/>
+          <w:sz w:val="24"/>
+          <w:szCs w:val="24"/>
+        </w:rPr>
+        <w:drawing>
+          <wp:inline distT="0" distB="0" distL="0" distR="0" wp14:anchorId="1AE54CFC" wp14:editId="04C96C03">
+            <wp:extent cx="5129763" cy="391310"/>
+            <wp:effectExtent l="19050" t="19050" r="13970" b="27940"/>
+            <wp:docPr id="17" name="Picture 17"/>
+            <wp:cNvGraphicFramePr>
+              <a:graphicFrameLocks xmlns:a="http://schemas.openxmlformats.org/drawingml/2006/main" noChangeAspect="1"/>
+            </wp:cNvGraphicFramePr>
+            <a:graphic xmlns:a="http://schemas.openxmlformats.org/drawingml/2006/main">
+              <a:graphicData uri="http://schemas.openxmlformats.org/drawingml/2006/picture">
+                <pic:pic xmlns:pic="http://schemas.openxmlformats.org/drawingml/2006/picture">
+                  <pic:nvPicPr>
+                    <pic:cNvPr id="1" name=""/>
+                    <pic:cNvPicPr/>
+                  </pic:nvPicPr>
+                  <pic:blipFill>
+                    <a:blip r:embed="rId30"/>
+                    <a:stretch>
+                      <a:fillRect/>
+                    </a:stretch>
+                  </pic:blipFill>
+                  <pic:spPr>
+                    <a:xfrm>
+                      <a:off x="0" y="0"/>
+                      <a:ext cx="5604039" cy="427489"/>
+                    </a:xfrm>
+                    <a:prstGeom prst="rect">
+                      <a:avLst/>
+                    </a:prstGeom>
+                    <a:ln>
+                      <a:solidFill>
+                        <a:schemeClr val="tx1"/>
+                      </a:solidFill>
+                    </a:ln>
+                  </pic:spPr>
+                </pic:pic>
+              </a:graphicData>
+            </a:graphic>
+          </wp:inline>
+        </w:drawing>
+      </w:r>
+    </w:p>
+    <w:p>
+      <w:pPr>
+        <w:pStyle w:val="ListParagraph"/>
+        <w:numPr>
+          <w:ilvl w:val="0"/>
+          <w:numId w:val="9"/>
+        </w:numPr>
+        <w:spacing w:line="360" w:lineRule="auto"/>
+        <w:jc w:val="both"/>
+        <w:rPr>
+          <w:b/>
+          <w:bCs/>
+          <w:sz w:val="24"/>
+          <w:szCs w:val="24"/>
+        </w:rPr>
+      </w:pPr>
+      <w:r>
+        <w:t>Jawaban Pertanyaan Soal</w:t>
+      </w:r>
+    </w:p>
+    <w:p>
+      <w:pPr>
+        <w:pStyle w:val="ListParagraph"/>
+        <w:numPr>
+          <w:ilvl w:val="0"/>
+          <w:numId w:val="20"/>
+        </w:numPr>
+        <w:spacing w:line="360" w:lineRule="auto"/>
+        <w:jc w:val="both"/>
+        <w:rPr>
+          <w:b/>
+          <w:bCs/>
+          <w:sz w:val="24"/>
+          <w:szCs w:val="24"/>
+        </w:rPr>
+      </w:pPr>
+      <w:r>
+        <w:t xml:space="preserve">Tambahkan combobox pada frame untuk membuat </w:t>
+      </w:r>
+      <w:r>
+        <w:t>pengguna dapat memilih currency.</w:t>
+      </w:r>
+    </w:p>
+    <w:p>
+      <w:pPr>
+        <w:pStyle w:val="ListParagraph"/>
+        <w:spacing w:line="360" w:lineRule="auto"/>
+        <w:ind w:left="1440"/>
+        <w:jc w:val="both"/>
+      </w:pPr>
+      <w:r>
+        <w:t>Jawab :</w:t>
+      </w:r>
+    </w:p>
+    <w:p>
+      <w:pPr>
+        <w:pStyle w:val="ListParagraph"/>
+        <w:spacing w:line="360" w:lineRule="auto"/>
+        <w:ind w:left="1440"/>
+        <w:jc w:val="center"/>
+        <w:rPr>
+          <w:b/>
+          <w:bCs/>
+          <w:sz w:val="24"/>
+          <w:szCs w:val="24"/>
+        </w:rPr>
+      </w:pPr>
+      <w:r>
+        <w:rPr>
+          <w:b/>
+          <w:bCs/>
+          <w:sz w:val="24"/>
+          <w:szCs w:val="24"/>
+        </w:rPr>
+        <w:drawing>
+          <wp:inline distT="0" distB="0" distL="0" distR="0" wp14:anchorId="7B520405" wp14:editId="7070FE56">
+            <wp:extent cx="4836512" cy="657227"/>
+            <wp:effectExtent l="19050" t="19050" r="21590" b="9525"/>
+            <wp:docPr id="18" name="Picture 18"/>
+            <wp:cNvGraphicFramePr>
+              <a:graphicFrameLocks xmlns:a="http://schemas.openxmlformats.org/drawingml/2006/main" noChangeAspect="1"/>
+            </wp:cNvGraphicFramePr>
+            <a:graphic xmlns:a="http://schemas.openxmlformats.org/drawingml/2006/main">
+              <a:graphicData uri="http://schemas.openxmlformats.org/drawingml/2006/picture">
+                <pic:pic xmlns:pic="http://schemas.openxmlformats.org/drawingml/2006/picture">
+                  <pic:nvPicPr>
+                    <pic:cNvPr id="1" name=""/>
+                    <pic:cNvPicPr/>
+                  </pic:nvPicPr>
+                  <pic:blipFill>
+                    <a:blip r:embed="rId31"/>
+                    <a:stretch>
+                      <a:fillRect/>
+                    </a:stretch>
+                  </pic:blipFill>
+                  <pic:spPr>
+                    <a:xfrm>
+                      <a:off x="0" y="0"/>
+                      <a:ext cx="4976562" cy="676258"/>
+                    </a:xfrm>
+                    <a:prstGeom prst="rect">
+                      <a:avLst/>
+                    </a:prstGeom>
+                    <a:ln>
+                      <a:solidFill>
+                        <a:schemeClr val="tx1"/>
+                      </a:solidFill>
+                    </a:ln>
+                  </pic:spPr>
+                </pic:pic>
+              </a:graphicData>
+            </a:graphic>
+          </wp:inline>
+        </w:drawing>
+      </w:r>
+    </w:p>
+    <w:p>
+      <w:pPr>
+        <w:pStyle w:val="ListParagraph"/>
+        <w:spacing w:line="360" w:lineRule="auto"/>
+        <w:ind w:left="1440"/>
+        <w:jc w:val="center"/>
+        <w:rPr>
+          <w:b/>
+          <w:bCs/>
+          <w:sz w:val="24"/>
+          <w:szCs w:val="24"/>
+        </w:rPr>
+      </w:pPr>
+      <w:r>
+        <w:rPr>
+          <w:b/>
+          <w:bCs/>
+          <w:sz w:val="24"/>
+          <w:szCs w:val="24"/>
+        </w:rPr>
+        <w:drawing>
+          <wp:inline distT="0" distB="0" distL="0" distR="0" wp14:anchorId="1A9C8C59" wp14:editId="475A3F6B">
+            <wp:extent cx="3440142" cy="594119"/>
+            <wp:effectExtent l="19050" t="19050" r="8255" b="15875"/>
+            <wp:docPr id="19" name="Picture 19"/>
+            <wp:cNvGraphicFramePr>
+              <a:graphicFrameLocks xmlns:a="http://schemas.openxmlformats.org/drawingml/2006/main" noChangeAspect="1"/>
+            </wp:cNvGraphicFramePr>
+            <a:graphic xmlns:a="http://schemas.openxmlformats.org/drawingml/2006/main">
+              <a:graphicData uri="http://schemas.openxmlformats.org/drawingml/2006/picture">
+                <pic:pic xmlns:pic="http://schemas.openxmlformats.org/drawingml/2006/picture">
+                  <pic:nvPicPr>
+                    <pic:cNvPr id="1" name=""/>
+                    <pic:cNvPicPr/>
+                  </pic:nvPicPr>
+                  <pic:blipFill>
+                    <a:blip r:embed="rId32"/>
+                    <a:stretch>
+                      <a:fillRect/>
+                    </a:stretch>
+                  </pic:blipFill>
+                  <pic:spPr>
+                    <a:xfrm>
+                      <a:off x="0" y="0"/>
+                      <a:ext cx="3478181" cy="600688"/>
+                    </a:xfrm>
+                    <a:prstGeom prst="rect">
+                      <a:avLst/>
+                    </a:prstGeom>
+                    <a:ln>
+                      <a:solidFill>
+                        <a:schemeClr val="tx1"/>
+                      </a:solidFill>
+                    </a:ln>
+                  </pic:spPr>
+                </pic:pic>
+              </a:graphicData>
+            </a:graphic>
+          </wp:inline>
+        </w:drawing>
+      </w:r>
+    </w:p>
+    <w:p>
+      <w:pPr>
+        <w:pStyle w:val="ListParagraph"/>
+        <w:spacing w:line="360" w:lineRule="auto"/>
+        <w:ind w:left="1440"/>
+        <w:jc w:val="center"/>
+        <w:rPr>
+          <w:b/>
+          <w:bCs/>
+          <w:sz w:val="24"/>
+          <w:szCs w:val="24"/>
+        </w:rPr>
+      </w:pPr>
+      <w:r>
+        <w:rPr>
+          <w:b/>
+          <w:bCs/>
+          <w:sz w:val="24"/>
+          <w:szCs w:val="24"/>
+        </w:rPr>
+        <w:drawing>
+          <wp:inline distT="0" distB="0" distL="0" distR="0" wp14:anchorId="20BD3423" wp14:editId="6D859BCB">
+            <wp:extent cx="4563112" cy="428685"/>
+            <wp:effectExtent l="19050" t="19050" r="8890" b="28575"/>
+            <wp:docPr id="20" name="Picture 20"/>
+            <wp:cNvGraphicFramePr>
+              <a:graphicFrameLocks xmlns:a="http://schemas.openxmlformats.org/drawingml/2006/main" noChangeAspect="1"/>
+            </wp:cNvGraphicFramePr>
+            <a:graphic xmlns:a="http://schemas.openxmlformats.org/drawingml/2006/main">
+              <a:graphicData uri="http://schemas.openxmlformats.org/drawingml/2006/picture">
+                <pic:pic xmlns:pic="http://schemas.openxmlformats.org/drawingml/2006/picture">
+                  <pic:nvPicPr>
+                    <pic:cNvPr id="1" name=""/>
+                    <pic:cNvPicPr/>
+                  </pic:nvPicPr>
+                  <pic:blipFill>
+                    <a:blip r:embed="rId33"/>
+                    <a:stretch>
+                      <a:fillRect/>
+                    </a:stretch>
+                  </pic:blipFill>
+                  <pic:spPr>
+                    <a:xfrm>
+                      <a:off x="0" y="0"/>
+                      <a:ext cx="4563112" cy="428685"/>
+                    </a:xfrm>
+                    <a:prstGeom prst="rect">
+                      <a:avLst/>
+                    </a:prstGeom>
+                    <a:ln>
+                      <a:solidFill>
+                        <a:schemeClr val="tx1"/>
+                      </a:solidFill>
+                    </a:ln>
+                  </pic:spPr>
+                </pic:pic>
+              </a:graphicData>
+            </a:graphic>
+          </wp:inline>
+        </w:drawing>
+      </w:r>
+    </w:p>
+    <w:p>
+      <w:pPr>
+        <w:pStyle w:val="ListParagraph"/>
+        <w:spacing w:line="360" w:lineRule="auto"/>
+        <w:ind w:left="1440"/>
+        <w:jc w:val="center"/>
+        <w:rPr>
+          <w:b/>
+          <w:bCs/>
+          <w:sz w:val="24"/>
+          <w:szCs w:val="24"/>
+        </w:rPr>
+      </w:pPr>
+    </w:p>
+    <w:p>
+      <w:pPr>
+        <w:pStyle w:val="ListParagraph"/>
+        <w:numPr>
+          <w:ilvl w:val="0"/>
+          <w:numId w:val="20"/>
+        </w:numPr>
+        <w:spacing w:line="360" w:lineRule="auto"/>
+        <w:jc w:val="both"/>
+        <w:rPr>
+          <w:b/>
+          <w:bCs/>
+          <w:sz w:val="24"/>
+          <w:szCs w:val="24"/>
+        </w:rPr>
+      </w:pPr>
+      <w:r>
+        <w:lastRenderedPageBreak/>
+        <w:t>Modifikasi actionPerformed pada ComboListener sehingga function bisa mendapat index dari item combobox yang dipilih.</w:t>
+      </w:r>
+    </w:p>
+    <w:p>
+      <w:pPr>
+        <w:pStyle w:val="ListParagraph"/>
+        <w:spacing w:line="360" w:lineRule="auto"/>
+        <w:ind w:left="1440"/>
+        <w:jc w:val="both"/>
+      </w:pPr>
+      <w:r>
+        <w:t>Jawab :</w:t>
+      </w:r>
+    </w:p>
+    <w:p>
+      <w:pPr>
+        <w:pStyle w:val="ListParagraph"/>
+        <w:spacing w:line="360" w:lineRule="auto"/>
+        <w:ind w:left="1440"/>
+        <w:jc w:val="center"/>
+        <w:rPr>
+          <w:b/>
+          <w:bCs/>
+          <w:sz w:val="24"/>
+          <w:szCs w:val="24"/>
+        </w:rPr>
+      </w:pPr>
+      <w:r>
+        <w:rPr>
+          <w:b/>
+          <w:bCs/>
+          <w:sz w:val="24"/>
+          <w:szCs w:val="24"/>
+        </w:rPr>
+        <w:drawing>
+          <wp:inline distT="0" distB="0" distL="0" distR="0" wp14:anchorId="30C9C413" wp14:editId="044B0E57">
+            <wp:extent cx="3467584" cy="257211"/>
+            <wp:effectExtent l="19050" t="19050" r="19050" b="28575"/>
+            <wp:docPr id="21" name="Picture 21"/>
+            <wp:cNvGraphicFramePr>
+              <a:graphicFrameLocks xmlns:a="http://schemas.openxmlformats.org/drawingml/2006/main" noChangeAspect="1"/>
+            </wp:cNvGraphicFramePr>
+            <a:graphic xmlns:a="http://schemas.openxmlformats.org/drawingml/2006/main">
+              <a:graphicData uri="http://schemas.openxmlformats.org/drawingml/2006/picture">
+                <pic:pic xmlns:pic="http://schemas.openxmlformats.org/drawingml/2006/picture">
+                  <pic:nvPicPr>
+                    <pic:cNvPr id="1" name=""/>
+                    <pic:cNvPicPr/>
+                  </pic:nvPicPr>
+                  <pic:blipFill>
+                    <a:blip r:embed="rId34"/>
+                    <a:stretch>
+                      <a:fillRect/>
+                    </a:stretch>
+                  </pic:blipFill>
+                  <pic:spPr>
+                    <a:xfrm>
+                      <a:off x="0" y="0"/>
+                      <a:ext cx="3467584" cy="257211"/>
+                    </a:xfrm>
+                    <a:prstGeom prst="rect">
+                      <a:avLst/>
+                    </a:prstGeom>
+                    <a:ln>
+                      <a:solidFill>
+                        <a:schemeClr val="tx1"/>
+                      </a:solidFill>
+                    </a:ln>
+                  </pic:spPr>
+                </pic:pic>
+              </a:graphicData>
+            </a:graphic>
+          </wp:inline>
+        </w:drawing>
+      </w:r>
+    </w:p>
+    <w:p>
+      <w:pPr>
+        <w:pStyle w:val="ListParagraph"/>
+        <w:numPr>
+          <w:ilvl w:val="0"/>
+          <w:numId w:val="20"/>
+        </w:numPr>
+        <w:spacing w:line="360" w:lineRule="auto"/>
+        <w:jc w:val="both"/>
+        <w:rPr>
+          <w:b/>
+          <w:bCs/>
+          <w:sz w:val="24"/>
+          <w:szCs w:val="24"/>
+        </w:rPr>
+      </w:pPr>
+      <w:r>
+        <w:t>Tambahkan textfield pada frame sehingga user dapat menginputkan jumlahnya</w:t>
+      </w:r>
+      <w:r>
+        <w:t>.</w:t>
+      </w:r>
+    </w:p>
+    <w:p>
+      <w:pPr>
+        <w:pStyle w:val="ListParagraph"/>
+        <w:spacing w:line="360" w:lineRule="auto"/>
+        <w:ind w:left="1440"/>
+        <w:jc w:val="both"/>
+      </w:pPr>
+      <w:r>
+        <w:t>Jawab :</w:t>
+      </w:r>
+    </w:p>
+    <w:p>
+      <w:pPr>
+        <w:pStyle w:val="ListParagraph"/>
+        <w:spacing w:line="360" w:lineRule="auto"/>
+        <w:ind w:left="1440"/>
+        <w:jc w:val="center"/>
+        <w:rPr>
+          <w:b/>
+          <w:bCs/>
+          <w:sz w:val="24"/>
+          <w:szCs w:val="24"/>
+        </w:rPr>
+      </w:pPr>
+      <w:r>
+        <w:rPr>
+          <w:b/>
+          <w:bCs/>
+          <w:sz w:val="24"/>
+          <w:szCs w:val="24"/>
+        </w:rPr>
+        <w:drawing>
+          <wp:inline distT="0" distB="0" distL="0" distR="0" wp14:anchorId="0082CA72" wp14:editId="081F8951">
+            <wp:extent cx="3634774" cy="412002"/>
+            <wp:effectExtent l="19050" t="19050" r="22860" b="26670"/>
+            <wp:docPr id="22" name="Picture 22"/>
+            <wp:cNvGraphicFramePr>
+              <a:graphicFrameLocks xmlns:a="http://schemas.openxmlformats.org/drawingml/2006/main" noChangeAspect="1"/>
+            </wp:cNvGraphicFramePr>
+            <a:graphic xmlns:a="http://schemas.openxmlformats.org/drawingml/2006/main">
+              <a:graphicData uri="http://schemas.openxmlformats.org/drawingml/2006/picture">
+                <pic:pic xmlns:pic="http://schemas.openxmlformats.org/drawingml/2006/picture">
+                  <pic:nvPicPr>
+                    <pic:cNvPr id="1" name=""/>
+                    <pic:cNvPicPr/>
+                  </pic:nvPicPr>
+                  <pic:blipFill>
+                    <a:blip r:embed="rId35"/>
+                    <a:stretch>
+                      <a:fillRect/>
+                    </a:stretch>
+                  </pic:blipFill>
+                  <pic:spPr>
+                    <a:xfrm>
+                      <a:off x="0" y="0"/>
+                      <a:ext cx="3679904" cy="417117"/>
+                    </a:xfrm>
+                    <a:prstGeom prst="rect">
+                      <a:avLst/>
+                    </a:prstGeom>
+                    <a:ln>
+                      <a:solidFill>
+                        <a:schemeClr val="tx1"/>
+                      </a:solidFill>
+                    </a:ln>
+                  </pic:spPr>
+                </pic:pic>
+              </a:graphicData>
+            </a:graphic>
+          </wp:inline>
+        </w:drawing>
+      </w:r>
+    </w:p>
+    <w:p>
+      <w:pPr>
+        <w:pStyle w:val="ListParagraph"/>
+        <w:numPr>
+          <w:ilvl w:val="0"/>
+          <w:numId w:val="20"/>
+        </w:numPr>
+        <w:spacing w:line="360" w:lineRule="auto"/>
+        <w:jc w:val="both"/>
+        <w:rPr>
+          <w:b/>
+          <w:bCs/>
+          <w:sz w:val="24"/>
+          <w:szCs w:val="24"/>
+        </w:rPr>
+      </w:pPr>
+      <w:r>
+        <w:t xml:space="preserve">Modifikasi ComboListener untuk mendapatkan value dari textfield tersebut untuk menghitung </w:t>
+      </w:r>
+      <w:r>
+        <w:rPr>
+          <w:i/>
+          <w:iCs/>
+        </w:rPr>
+        <w:t>equivalent amount</w:t>
+      </w:r>
+      <w:r>
+        <w:t xml:space="preserve"> </w:t>
+      </w:r>
+      <w:r>
+        <w:t>didalam dollar</w:t>
+      </w:r>
+      <w:r>
+        <w:t>.</w:t>
+      </w:r>
+    </w:p>
+    <w:p>
+      <w:pPr>
+        <w:pStyle w:val="ListParagraph"/>
+        <w:spacing w:line="360" w:lineRule="auto"/>
+        <w:ind w:left="1440"/>
+        <w:jc w:val="both"/>
+        <w:rPr>
+          <w:b/>
+          <w:bCs/>
+          <w:sz w:val="24"/>
+          <w:szCs w:val="24"/>
+        </w:rPr>
+      </w:pPr>
+      <w:r>
+        <w:t>Jawab :</w:t>
+      </w:r>
+    </w:p>
+    <w:p>
+      <w:pPr>
+        <w:pStyle w:val="ListParagraph"/>
+        <w:spacing w:line="360" w:lineRule="auto"/>
+        <w:ind w:left="1440"/>
+        <w:jc w:val="center"/>
+        <w:rPr>
+          <w:b/>
+          <w:bCs/>
+          <w:sz w:val="24"/>
+          <w:szCs w:val="24"/>
+        </w:rPr>
+      </w:pPr>
+      <w:r>
+        <w:rPr>
+          <w:b/>
+          <w:bCs/>
+          <w:sz w:val="24"/>
+          <w:szCs w:val="24"/>
+        </w:rPr>
+        <w:drawing>
+          <wp:inline distT="0" distB="0" distL="0" distR="0" wp14:anchorId="257C5361" wp14:editId="7C85346E">
+            <wp:extent cx="3962953" cy="1105054"/>
+            <wp:effectExtent l="19050" t="19050" r="19050" b="19050"/>
+            <wp:docPr id="23" name="Picture 23"/>
+            <wp:cNvGraphicFramePr>
+              <a:graphicFrameLocks xmlns:a="http://schemas.openxmlformats.org/drawingml/2006/main" noChangeAspect="1"/>
+            </wp:cNvGraphicFramePr>
+            <a:graphic xmlns:a="http://schemas.openxmlformats.org/drawingml/2006/main">
+              <a:graphicData uri="http://schemas.openxmlformats.org/drawingml/2006/picture">
+                <pic:pic xmlns:pic="http://schemas.openxmlformats.org/drawingml/2006/picture">
+                  <pic:nvPicPr>
+                    <pic:cNvPr id="1" name=""/>
+                    <pic:cNvPicPr/>
+                  </pic:nvPicPr>
+                  <pic:blipFill>
+                    <a:blip r:embed="rId36"/>
+                    <a:stretch>
+                      <a:fillRect/>
+                    </a:stretch>
+                  </pic:blipFill>
+                  <pic:spPr>
+                    <a:xfrm>
+                      <a:off x="0" y="0"/>
+                      <a:ext cx="3962953" cy="1105054"/>
+                    </a:xfrm>
+                    <a:prstGeom prst="rect">
+                      <a:avLst/>
+                    </a:prstGeom>
+                    <a:ln>
+                      <a:solidFill>
+                        <a:schemeClr val="tx1"/>
+                      </a:solidFill>
+                    </a:ln>
+                  </pic:spPr>
+                </pic:pic>
+              </a:graphicData>
+            </a:graphic>
+          </wp:inline>
+        </w:drawing>
+      </w:r>
+    </w:p>
+    <w:p>
+      <w:pPr>
+        <w:pStyle w:val="ListParagraph"/>
+        <w:numPr>
+          <w:ilvl w:val="0"/>
+          <w:numId w:val="9"/>
         </w:numPr>
         <w:spacing w:line="360" w:lineRule="auto"/>
         <w:jc w:val="both"/>
@@ -2385,12 +4453,44 @@
     <w:p>
       <w:pPr>
         <w:pStyle w:val="ListParagraph"/>
-        <w:numPr>
-          <w:ilvl w:val="0"/>
-          <w:numId w:val="7"/>
-        </w:numPr>
-        <w:spacing w:line="360" w:lineRule="auto"/>
-        <w:jc w:val="both"/>
+        <w:spacing w:line="360" w:lineRule="auto"/>
+        <w:ind w:left="1080"/>
+        <w:jc w:val="both"/>
+        <w:rPr>
+          <w:b/>
+          <w:bCs/>
+          <w:sz w:val="24"/>
+          <w:szCs w:val="24"/>
+        </w:rPr>
+      </w:pPr>
+      <w:r>
+        <w:rPr>
+          <w:b/>
+          <w:bCs/>
+          <w:sz w:val="24"/>
+          <w:szCs w:val="24"/>
+        </w:rPr>
+        <w:tab/>
+      </w:r>
+      <w:r>
+        <w:t>Sesuai intruksi dosen masing masing dari Topic yang ada pada soal disarankan harus dikerjakan, sehingga saya kerjakan.</w:t>
+      </w:r>
+    </w:p>
+    <w:p>
+      <w:pPr>
+        <w:pStyle w:val="ListParagraph"/>
+        <w:numPr>
+          <w:ilvl w:val="0"/>
+          <w:numId w:val="9"/>
+        </w:numPr>
+        <w:spacing w:line="360" w:lineRule="auto"/>
+        <w:jc w:val="both"/>
+        <w:rPr>
+          <w:b/>
+          <w:bCs/>
+          <w:sz w:val="24"/>
+          <w:szCs w:val="24"/>
+        </w:rPr>
       </w:pPr>
       <w:r>
         <w:t>Permasalahan</w:t>
@@ -2399,12 +4499,38 @@
     <w:p>
       <w:pPr>
         <w:pStyle w:val="ListParagraph"/>
-        <w:numPr>
-          <w:ilvl w:val="0"/>
-          <w:numId w:val="7"/>
-        </w:numPr>
-        <w:spacing w:line="360" w:lineRule="auto"/>
-        <w:jc w:val="both"/>
+        <w:spacing w:line="360" w:lineRule="auto"/>
+        <w:ind w:left="1080"/>
+        <w:jc w:val="both"/>
+        <w:rPr>
+          <w:b/>
+          <w:bCs/>
+          <w:sz w:val="24"/>
+          <w:szCs w:val="24"/>
+        </w:rPr>
+      </w:pPr>
+      <w:r>
+        <w:tab/>
+      </w:r>
+      <w:r>
+        <w:t>Tidak ada (-)</w:t>
+      </w:r>
+    </w:p>
+    <w:p>
+      <w:pPr>
+        <w:pStyle w:val="ListParagraph"/>
+        <w:numPr>
+          <w:ilvl w:val="0"/>
+          <w:numId w:val="9"/>
+        </w:numPr>
+        <w:spacing w:line="360" w:lineRule="auto"/>
+        <w:jc w:val="both"/>
+        <w:rPr>
+          <w:b/>
+          <w:bCs/>
+          <w:sz w:val="24"/>
+          <w:szCs w:val="24"/>
+        </w:rPr>
       </w:pPr>
       <w:r>
         <w:t>Solusi Permasalahan</w:t>
@@ -2413,12 +4539,38 @@
     <w:p>
       <w:pPr>
         <w:pStyle w:val="ListParagraph"/>
-        <w:numPr>
-          <w:ilvl w:val="0"/>
-          <w:numId w:val="7"/>
-        </w:numPr>
-        <w:spacing w:line="360" w:lineRule="auto"/>
-        <w:jc w:val="both"/>
+        <w:spacing w:line="360" w:lineRule="auto"/>
+        <w:ind w:left="1080"/>
+        <w:jc w:val="both"/>
+        <w:rPr>
+          <w:b/>
+          <w:bCs/>
+          <w:sz w:val="24"/>
+          <w:szCs w:val="24"/>
+        </w:rPr>
+      </w:pPr>
+      <w:r>
+        <w:tab/>
+      </w:r>
+      <w:r>
+        <w:t>Tidak ada (-)</w:t>
+      </w:r>
+    </w:p>
+    <w:p>
+      <w:pPr>
+        <w:pStyle w:val="ListParagraph"/>
+        <w:numPr>
+          <w:ilvl w:val="0"/>
+          <w:numId w:val="9"/>
+        </w:numPr>
+        <w:spacing w:line="360" w:lineRule="auto"/>
+        <w:jc w:val="both"/>
+        <w:rPr>
+          <w:b/>
+          <w:bCs/>
+          <w:sz w:val="24"/>
+          <w:szCs w:val="24"/>
+        </w:rPr>
       </w:pPr>
       <w:r>
         <w:t>Teman Membantu</w:t>
@@ -2427,6 +4579,94 @@
     <w:p>
       <w:pPr>
         <w:pStyle w:val="ListParagraph"/>
+        <w:numPr>
+          <w:ilvl w:val="0"/>
+          <w:numId w:val="24"/>
+        </w:numPr>
+        <w:spacing w:line="360" w:lineRule="auto"/>
+        <w:jc w:val="both"/>
+      </w:pPr>
+      <w:r>
+        <w:t>Java JComboBox</w:t>
+      </w:r>
+      <w:r>
+        <w:t>, Source :</w:t>
+      </w:r>
+    </w:p>
+    <w:p>
+      <w:pPr>
+        <w:pStyle w:val="ListParagraph"/>
+        <w:spacing w:line="360" w:lineRule="auto"/>
+        <w:ind w:left="1440"/>
+        <w:jc w:val="both"/>
+      </w:pPr>
+      <w:r>
+        <w:t>https://www.javatpoint.com/java-jcombobox</w:t>
+      </w:r>
+    </w:p>
+    <w:p>
+      <w:pPr>
+        <w:pStyle w:val="ListParagraph"/>
+        <w:numPr>
+          <w:ilvl w:val="0"/>
+          <w:numId w:val="24"/>
+        </w:numPr>
+        <w:spacing w:line="360" w:lineRule="auto"/>
+        <w:jc w:val="both"/>
+      </w:pPr>
+      <w:r>
+        <w:t>Java J</w:t>
+      </w:r>
+      <w:r>
+        <w:t>t</w:t>
+      </w:r>
+      <w:r>
+        <w:t>extField</w:t>
+      </w:r>
+      <w:r>
+        <w:t>, Source</w:t>
+      </w:r>
+    </w:p>
+    <w:p>
+      <w:pPr>
+        <w:pStyle w:val="ListParagraph"/>
+        <w:spacing w:line="360" w:lineRule="auto"/>
+        <w:ind w:left="1440"/>
+        <w:jc w:val="both"/>
+      </w:pPr>
+      <w:r>
+        <w:t>https://www.javatpoint.com/java-jtextfield</w:t>
+      </w:r>
+    </w:p>
+    <w:p>
+      <w:pPr>
+        <w:pStyle w:val="ListParagraph"/>
+        <w:spacing w:line="360" w:lineRule="auto"/>
+        <w:jc w:val="both"/>
+        <w:rPr>
+          <w:b/>
+          <w:bCs/>
+          <w:sz w:val="24"/>
+          <w:szCs w:val="24"/>
+        </w:rPr>
+      </w:pPr>
+    </w:p>
+    <w:p>
+      <w:pPr>
+        <w:pStyle w:val="ListParagraph"/>
+        <w:spacing w:line="360" w:lineRule="auto"/>
+        <w:jc w:val="both"/>
+        <w:rPr>
+          <w:b/>
+          <w:bCs/>
+          <w:sz w:val="24"/>
+          <w:szCs w:val="24"/>
+        </w:rPr>
+      </w:pPr>
+    </w:p>
+    <w:p>
+      <w:pPr>
+        <w:pStyle w:val="ListParagraph"/>
         <w:spacing w:line="360" w:lineRule="auto"/>
         <w:jc w:val="both"/>
         <w:rPr>
@@ -2460,27 +4700,27 @@
           <w:sz w:val="24"/>
           <w:szCs w:val="24"/>
         </w:rPr>
-        <w:t>Enhancing a Movable Circle</w:t>
-      </w:r>
-    </w:p>
-    <w:p>
-      <w:pPr>
-        <w:pStyle w:val="ListParagraph"/>
-        <w:numPr>
-          <w:ilvl w:val="0"/>
-          <w:numId w:val="8"/>
-        </w:numPr>
-        <w:spacing w:line="360" w:lineRule="auto"/>
-        <w:jc w:val="both"/>
-        <w:rPr>
-          <w:b/>
-          <w:bCs/>
-          <w:sz w:val="24"/>
-          <w:szCs w:val="24"/>
-        </w:rPr>
-      </w:pPr>
-      <w:r>
         <w:lastRenderedPageBreak/>
+        <w:t>A List of Prime Numbers</w:t>
+      </w:r>
+    </w:p>
+    <w:p>
+      <w:pPr>
+        <w:pStyle w:val="ListParagraph"/>
+        <w:numPr>
+          <w:ilvl w:val="0"/>
+          <w:numId w:val="10"/>
+        </w:numPr>
+        <w:spacing w:line="360" w:lineRule="auto"/>
+        <w:jc w:val="both"/>
+        <w:rPr>
+          <w:b/>
+          <w:bCs/>
+          <w:sz w:val="24"/>
+          <w:szCs w:val="24"/>
+        </w:rPr>
+      </w:pPr>
+      <w:r>
         <w:t>Screenshot Output Program</w:t>
       </w:r>
     </w:p>
@@ -2489,7 +4729,7 @@
         <w:pStyle w:val="ListParagraph"/>
         <w:numPr>
           <w:ilvl w:val="0"/>
-          <w:numId w:val="8"/>
+          <w:numId w:val="10"/>
         </w:numPr>
         <w:spacing w:line="360" w:lineRule="auto"/>
         <w:jc w:val="both"/>
@@ -2509,294 +4749,59 @@
         <w:pStyle w:val="ListParagraph"/>
         <w:numPr>
           <w:ilvl w:val="0"/>
-          <w:numId w:val="8"/>
-        </w:numPr>
-        <w:spacing w:line="360" w:lineRule="auto"/>
-        <w:jc w:val="both"/>
-        <w:rPr>
-          <w:b/>
-          <w:bCs/>
-          <w:sz w:val="24"/>
-          <w:szCs w:val="24"/>
-        </w:rPr>
-      </w:pPr>
-      <w:r>
-        <w:t>Alasan Memilih</w:t>
-      </w:r>
-    </w:p>
-    <w:p>
-      <w:pPr>
-        <w:pStyle w:val="ListParagraph"/>
-        <w:numPr>
-          <w:ilvl w:val="0"/>
-          <w:numId w:val="8"/>
-        </w:numPr>
-        <w:spacing w:line="360" w:lineRule="auto"/>
-        <w:jc w:val="both"/>
-      </w:pPr>
-      <w:r>
-        <w:t>Permasalahan</w:t>
-      </w:r>
-    </w:p>
-    <w:p>
-      <w:pPr>
-        <w:pStyle w:val="ListParagraph"/>
-        <w:numPr>
-          <w:ilvl w:val="0"/>
-          <w:numId w:val="8"/>
-        </w:numPr>
-        <w:spacing w:line="360" w:lineRule="auto"/>
-        <w:jc w:val="both"/>
-      </w:pPr>
-      <w:r>
-        <w:t>Solusi Permasalahan</w:t>
-      </w:r>
-    </w:p>
-    <w:p>
-      <w:pPr>
-        <w:pStyle w:val="ListParagraph"/>
-        <w:numPr>
-          <w:ilvl w:val="0"/>
-          <w:numId w:val="8"/>
-        </w:numPr>
-        <w:spacing w:line="360" w:lineRule="auto"/>
-        <w:jc w:val="both"/>
-      </w:pPr>
-      <w:r>
-        <w:t>Teman Membantu</w:t>
-      </w:r>
-    </w:p>
-    <w:p>
-      <w:pPr>
-        <w:pStyle w:val="ListParagraph"/>
-        <w:spacing w:line="360" w:lineRule="auto"/>
-        <w:ind w:left="1080"/>
-        <w:jc w:val="both"/>
-      </w:pPr>
-    </w:p>
-    <w:p>
-      <w:pPr>
-        <w:pStyle w:val="ListParagraph"/>
-        <w:numPr>
-          <w:ilvl w:val="0"/>
-          <w:numId w:val="2"/>
-        </w:numPr>
-        <w:spacing w:line="360" w:lineRule="auto"/>
-        <w:jc w:val="both"/>
-        <w:rPr>
-          <w:b/>
-          <w:bCs/>
-          <w:sz w:val="24"/>
-          <w:szCs w:val="24"/>
-        </w:rPr>
-      </w:pPr>
-      <w:r>
-        <w:rPr>
-          <w:b/>
-          <w:bCs/>
-          <w:sz w:val="24"/>
-          <w:szCs w:val="24"/>
-        </w:rPr>
-        <w:t>A Currency Converter</w:t>
-      </w:r>
-    </w:p>
-    <w:p>
-      <w:pPr>
-        <w:pStyle w:val="ListParagraph"/>
-        <w:numPr>
-          <w:ilvl w:val="0"/>
-          <w:numId w:val="9"/>
-        </w:numPr>
-        <w:spacing w:line="360" w:lineRule="auto"/>
-        <w:jc w:val="both"/>
-        <w:rPr>
-          <w:b/>
-          <w:bCs/>
-          <w:sz w:val="24"/>
-          <w:szCs w:val="24"/>
-        </w:rPr>
-      </w:pPr>
-      <w:r>
-        <w:t>Screenshot Output Program</w:t>
-      </w:r>
-    </w:p>
-    <w:p>
-      <w:pPr>
-        <w:pStyle w:val="ListParagraph"/>
-        <w:numPr>
-          <w:ilvl w:val="0"/>
-          <w:numId w:val="9"/>
-        </w:numPr>
-        <w:spacing w:line="360" w:lineRule="auto"/>
-        <w:jc w:val="both"/>
-        <w:rPr>
-          <w:b/>
-          <w:bCs/>
-          <w:sz w:val="24"/>
-          <w:szCs w:val="24"/>
-        </w:rPr>
-      </w:pPr>
-      <w:r>
-        <w:t>Jawaban Pertanyaan Soal</w:t>
-      </w:r>
-    </w:p>
-    <w:p>
-      <w:pPr>
-        <w:pStyle w:val="ListParagraph"/>
-        <w:numPr>
-          <w:ilvl w:val="0"/>
-          <w:numId w:val="9"/>
-        </w:numPr>
-        <w:spacing w:line="360" w:lineRule="auto"/>
-        <w:jc w:val="both"/>
-        <w:rPr>
-          <w:b/>
-          <w:bCs/>
-          <w:sz w:val="24"/>
-          <w:szCs w:val="24"/>
-        </w:rPr>
-      </w:pPr>
-      <w:r>
-        <w:t>Alasan Memilih</w:t>
-      </w:r>
-    </w:p>
-    <w:p>
-      <w:pPr>
-        <w:pStyle w:val="ListParagraph"/>
-        <w:numPr>
-          <w:ilvl w:val="0"/>
-          <w:numId w:val="9"/>
-        </w:numPr>
-        <w:spacing w:line="360" w:lineRule="auto"/>
-        <w:jc w:val="both"/>
-        <w:rPr>
-          <w:b/>
-          <w:bCs/>
-          <w:sz w:val="24"/>
-          <w:szCs w:val="24"/>
-        </w:rPr>
-      </w:pPr>
-      <w:r>
-        <w:t>Permasalahan</w:t>
-      </w:r>
-    </w:p>
-    <w:p>
-      <w:pPr>
-        <w:pStyle w:val="ListParagraph"/>
-        <w:numPr>
-          <w:ilvl w:val="0"/>
-          <w:numId w:val="9"/>
-        </w:numPr>
-        <w:spacing w:line="360" w:lineRule="auto"/>
-        <w:jc w:val="both"/>
-        <w:rPr>
-          <w:b/>
-          <w:bCs/>
-          <w:sz w:val="24"/>
-          <w:szCs w:val="24"/>
-        </w:rPr>
-      </w:pPr>
-      <w:r>
-        <w:t>Solusi Permasalahan</w:t>
-      </w:r>
-    </w:p>
-    <w:p>
-      <w:pPr>
-        <w:pStyle w:val="ListParagraph"/>
-        <w:numPr>
-          <w:ilvl w:val="0"/>
-          <w:numId w:val="9"/>
-        </w:numPr>
-        <w:spacing w:line="360" w:lineRule="auto"/>
-        <w:jc w:val="both"/>
-        <w:rPr>
-          <w:b/>
-          <w:bCs/>
-          <w:sz w:val="24"/>
-          <w:szCs w:val="24"/>
-        </w:rPr>
-      </w:pPr>
-      <w:r>
-        <w:t>Teman Membantu</w:t>
-      </w:r>
-    </w:p>
-    <w:p>
-      <w:pPr>
-        <w:pStyle w:val="ListParagraph"/>
-        <w:spacing w:line="360" w:lineRule="auto"/>
-        <w:jc w:val="both"/>
-        <w:rPr>
-          <w:b/>
-          <w:bCs/>
-          <w:sz w:val="24"/>
-          <w:szCs w:val="24"/>
-        </w:rPr>
-      </w:pPr>
-    </w:p>
-    <w:p>
-      <w:pPr>
-        <w:pStyle w:val="ListParagraph"/>
-        <w:numPr>
-          <w:ilvl w:val="0"/>
-          <w:numId w:val="2"/>
-        </w:numPr>
-        <w:spacing w:line="360" w:lineRule="auto"/>
-        <w:jc w:val="both"/>
-        <w:rPr>
-          <w:b/>
-          <w:bCs/>
-          <w:sz w:val="24"/>
-          <w:szCs w:val="24"/>
-        </w:rPr>
-      </w:pPr>
-      <w:r>
-        <w:rPr>
-          <w:b/>
-          <w:bCs/>
-          <w:sz w:val="24"/>
-          <w:szCs w:val="24"/>
-        </w:rPr>
-        <w:t>A List of Prime Numbers</w:t>
-      </w:r>
-    </w:p>
-    <w:p>
-      <w:pPr>
-        <w:pStyle w:val="ListParagraph"/>
-        <w:numPr>
-          <w:ilvl w:val="0"/>
-          <w:numId w:val="10"/>
-        </w:numPr>
-        <w:spacing w:line="360" w:lineRule="auto"/>
-        <w:jc w:val="both"/>
-        <w:rPr>
-          <w:b/>
-          <w:bCs/>
-          <w:sz w:val="24"/>
-          <w:szCs w:val="24"/>
-        </w:rPr>
-      </w:pPr>
-      <w:r>
-        <w:t>Screenshot Output Program</w:t>
-      </w:r>
-    </w:p>
-    <w:p>
-      <w:pPr>
-        <w:pStyle w:val="ListParagraph"/>
-        <w:numPr>
-          <w:ilvl w:val="0"/>
-          <w:numId w:val="10"/>
-        </w:numPr>
-        <w:spacing w:line="360" w:lineRule="auto"/>
-        <w:jc w:val="both"/>
-        <w:rPr>
-          <w:b/>
-          <w:bCs/>
-          <w:sz w:val="24"/>
-          <w:szCs w:val="24"/>
-        </w:rPr>
-      </w:pPr>
-      <w:r>
-        <w:t>Jawaban Pertanyaan Soal</w:t>
+          <w:numId w:val="21"/>
+        </w:numPr>
+        <w:spacing w:line="360" w:lineRule="auto"/>
+        <w:jc w:val="both"/>
+        <w:rPr>
+          <w:b/>
+          <w:bCs/>
+          <w:sz w:val="24"/>
+          <w:szCs w:val="24"/>
+        </w:rPr>
+      </w:pPr>
+      <w:r>
+        <w:t>Modifikasi PrimePanel.java sehingga textarea yang menampilkan bilangan prima memiliki scroll panel.</w:t>
+      </w:r>
+    </w:p>
+    <w:p>
+      <w:pPr>
+        <w:pStyle w:val="ListParagraph"/>
+        <w:numPr>
+          <w:ilvl w:val="0"/>
+          <w:numId w:val="21"/>
+        </w:numPr>
+        <w:spacing w:line="360" w:lineRule="auto"/>
+        <w:jc w:val="both"/>
+        <w:rPr>
+          <w:b/>
+          <w:bCs/>
+          <w:sz w:val="24"/>
+          <w:szCs w:val="24"/>
+        </w:rPr>
+      </w:pPr>
+      <w:r>
+        <w:t>Defaultnya scrollbar akan muncul ketika text area sudah melebihi batasnya, maka ubah supaya vertical scrollbar selalu muncul.</w:t>
+      </w:r>
+    </w:p>
+    <w:p>
+      <w:pPr>
+        <w:pStyle w:val="ListParagraph"/>
+        <w:numPr>
+          <w:ilvl w:val="0"/>
+          <w:numId w:val="21"/>
+        </w:numPr>
+        <w:spacing w:line="360" w:lineRule="auto"/>
+        <w:jc w:val="both"/>
+        <w:rPr>
+          <w:b/>
+          <w:bCs/>
+          <w:sz w:val="24"/>
+          <w:szCs w:val="24"/>
+        </w:rPr>
+      </w:pPr>
+      <w:r>
+        <w:t>Tambahkan exception jika user menginputkan selain integer.</w:t>
       </w:r>
     </w:p>
     <w:p>
@@ -2892,16 +4897,16 @@
 <file path=word/numbering.xml><?xml version="1.0" encoding="utf-8"?>
 <w:numbering xmlns:wpc="http://schemas.microsoft.com/office/word/2010/wordprocessingCanvas" xmlns:cx="http://schemas.microsoft.com/office/drawing/2014/chartex" xmlns:cx1="http://schemas.microsoft.com/office/drawing/2015/9/8/chartex" xmlns:cx2="http://schemas.microsoft.com/office/drawing/2015/10/21/chartex" xmlns:cx3="http://schemas.microsoft.com/office/drawing/2016/5/9/chartex" xmlns:cx4="http://schemas.microsoft.com/office/drawing/2016/5/10/chartex" xmlns:cx5="http://schemas.microsoft.com/office/drawing/2016/5/11/chartex" xmlns:cx6="http://schemas.microsoft.com/office/drawing/2016/5/12/chartex" xmlns:cx7="http://schemas.microsoft.com/office/drawing/2016/5/13/chartex" xmlns:cx8="http://schemas.microsoft.com/office/drawing/2016/5/14/chartex" xmlns:mc="http://schemas.openxmlformats.org/markup-compatibility/2006" xmlns:aink="http://schemas.microsoft.com/office/drawing/2016/ink" xmlns:am3d="http://schemas.microsoft.com/office/drawing/2017/model3d" xmlns:o="urn:schemas-microsoft-com:office:office" xmlns:r="http://schemas.openxmlformats.org/officeDocument/2006/relationships" xmlns:m="http://schemas.openxmlformats.org/officeDocument/2006/math" xmlns:v="urn:schemas-microsoft-com:vml" xmlns:wp14="http://schemas.microsoft.com/office/word/2010/wordprocessingDrawing" xmlns:wp="http://schemas.openxmlformats.org/drawingml/2006/wordprocessingDrawing" xmlns:w10="urn:schemas-microsoft-com:office:word" xmlns:w="http://schemas.openxmlformats.org/wordprocessingml/2006/main" xmlns:w14="http://schemas.microsoft.com/office/word/2010/wordml" xmlns:w15="http://schemas.microsoft.com/office/word/2012/wordml" xmlns:w16cex="http://schemas.microsoft.com/office/word/2018/wordml/cex" xmlns:w16cid="http://schemas.microsoft.com/office/word/2016/wordml/cid" xmlns:w16="http://schemas.microsoft.com/office/word/2018/wordml" xmlns:w16se="http://schemas.microsoft.com/office/word/2015/wordml/symex" xmlns:wpg="http://schemas.microsoft.com/office/word/2010/wordprocessingGroup" xmlns:wpi="http://schemas.microsoft.com/office/word/2010/wordprocessingInk" xmlns:wne="http://schemas.microsoft.com/office/word/2006/wordml" xmlns:wps="http://schemas.microsoft.com/office/word/2010/wordprocessingShape" mc:Ignorable="w14 w15 w16se w16cid w16 w16cex wp14">
   <w:abstractNum w:abstractNumId="0" w15:restartNumberingAfterBreak="0">
-    <w:nsid w:val="09D901DA"/>
+    <w:nsid w:val="04543BA4"/>
     <w:multiLevelType w:val="hybridMultilevel"/>
-    <w:tmpl w:val="B8227620"/>
-    <w:lvl w:ilvl="0" w:tplc="82B842C4">
-      <w:start w:val="1"/>
-      <w:numFmt w:val="upperLetter"/>
+    <w:tmpl w:val="04E8B954"/>
+    <w:lvl w:ilvl="0" w:tplc="05E2E7D8">
+      <w:start w:val="1"/>
+      <w:numFmt w:val="lowerLetter"/>
       <w:lvlText w:val="%1."/>
       <w:lvlJc w:val="left"/>
       <w:pPr>
-        <w:ind w:left="1080" w:hanging="360"/>
+        <w:ind w:left="1440" w:hanging="360"/>
       </w:pPr>
       <w:rPr>
         <w:rFonts w:hint="default"/>
@@ -2915,7 +4920,7 @@
       <w:lvlText w:val="%2."/>
       <w:lvlJc w:val="left"/>
       <w:pPr>
-        <w:ind w:left="1800" w:hanging="360"/>
+        <w:ind w:left="2160" w:hanging="360"/>
       </w:pPr>
     </w:lvl>
     <w:lvl w:ilvl="2" w:tplc="3809001B" w:tentative="1">
@@ -2924,7 +4929,7 @@
       <w:lvlText w:val="%3."/>
       <w:lvlJc w:val="right"/>
       <w:pPr>
-        <w:ind w:left="2520" w:hanging="180"/>
+        <w:ind w:left="2880" w:hanging="180"/>
       </w:pPr>
     </w:lvl>
     <w:lvl w:ilvl="3" w:tplc="3809000F" w:tentative="1">
@@ -2933,7 +4938,7 @@
       <w:lvlText w:val="%4."/>
       <w:lvlJc w:val="left"/>
       <w:pPr>
-        <w:ind w:left="3240" w:hanging="360"/>
+        <w:ind w:left="3600" w:hanging="360"/>
       </w:pPr>
     </w:lvl>
     <w:lvl w:ilvl="4" w:tplc="38090019" w:tentative="1">
@@ -2942,7 +4947,7 @@
       <w:lvlText w:val="%5."/>
       <w:lvlJc w:val="left"/>
       <w:pPr>
-        <w:ind w:left="3960" w:hanging="360"/>
+        <w:ind w:left="4320" w:hanging="360"/>
       </w:pPr>
     </w:lvl>
     <w:lvl w:ilvl="5" w:tplc="3809001B" w:tentative="1">
@@ -2951,7 +4956,7 @@
       <w:lvlText w:val="%6."/>
       <w:lvlJc w:val="right"/>
       <w:pPr>
-        <w:ind w:left="4680" w:hanging="180"/>
+        <w:ind w:left="5040" w:hanging="180"/>
       </w:pPr>
     </w:lvl>
     <w:lvl w:ilvl="6" w:tplc="3809000F" w:tentative="1">
@@ -2960,7 +4965,7 @@
       <w:lvlText w:val="%7."/>
       <w:lvlJc w:val="left"/>
       <w:pPr>
-        <w:ind w:left="5400" w:hanging="360"/>
+        <w:ind w:left="5760" w:hanging="360"/>
       </w:pPr>
     </w:lvl>
     <w:lvl w:ilvl="7" w:tplc="38090019" w:tentative="1">
@@ -2969,7 +4974,7 @@
       <w:lvlText w:val="%8."/>
       <w:lvlJc w:val="left"/>
       <w:pPr>
-        <w:ind w:left="6120" w:hanging="360"/>
+        <w:ind w:left="6480" w:hanging="360"/>
       </w:pPr>
     </w:lvl>
     <w:lvl w:ilvl="8" w:tplc="3809001B" w:tentative="1">
@@ -2978,15 +4983,15 @@
       <w:lvlText w:val="%9."/>
       <w:lvlJc w:val="right"/>
       <w:pPr>
-        <w:ind w:left="6840" w:hanging="180"/>
+        <w:ind w:left="7200" w:hanging="180"/>
       </w:pPr>
     </w:lvl>
   </w:abstractNum>
   <w:abstractNum w:abstractNumId="1" w15:restartNumberingAfterBreak="0">
-    <w:nsid w:val="185416B5"/>
+    <w:nsid w:val="06801AC1"/>
     <w:multiLevelType w:val="hybridMultilevel"/>
-    <w:tmpl w:val="58C2638A"/>
-    <w:lvl w:ilvl="0" w:tplc="F2843D26">
+    <w:tmpl w:val="F30CB83E"/>
+    <w:lvl w:ilvl="0" w:tplc="089C85BC">
       <w:start w:val="1"/>
       <w:numFmt w:val="lowerLetter"/>
       <w:lvlText w:val="%1."/>
@@ -3072,10 +5077,10 @@
     </w:lvl>
   </w:abstractNum>
   <w:abstractNum w:abstractNumId="2" w15:restartNumberingAfterBreak="0">
-    <w:nsid w:val="1C616B78"/>
+    <w:nsid w:val="09D901DA"/>
     <w:multiLevelType w:val="hybridMultilevel"/>
-    <w:tmpl w:val="40FC6964"/>
-    <w:lvl w:ilvl="0" w:tplc="618E0D30">
+    <w:tmpl w:val="B8227620"/>
+    <w:lvl w:ilvl="0" w:tplc="82B842C4">
       <w:start w:val="1"/>
       <w:numFmt w:val="upperLetter"/>
       <w:lvlText w:val="%1."/>
@@ -3163,17 +5168,16 @@
     </w:lvl>
   </w:abstractNum>
   <w:abstractNum w:abstractNumId="3" w15:restartNumberingAfterBreak="0">
-    <w:nsid w:val="21865743"/>
+    <w:nsid w:val="185416B5"/>
     <w:multiLevelType w:val="hybridMultilevel"/>
-    <w:tmpl w:val="746E002E"/>
-    <w:lvl w:ilvl="0" w:tplc="64F6BC2A">
-      <w:start w:val="1"/>
-      <w:numFmt w:val="lowerLetter"/>
-      <w:pStyle w:val="Heading2"/>
+    <w:tmpl w:val="58C2638A"/>
+    <w:lvl w:ilvl="0" w:tplc="F2843D26">
+      <w:start w:val="1"/>
+      <w:numFmt w:val="lowerLetter"/>
       <w:lvlText w:val="%1."/>
       <w:lvlJc w:val="left"/>
       <w:pPr>
-        <w:ind w:left="1080" w:hanging="360"/>
+        <w:ind w:left="1440" w:hanging="360"/>
       </w:pPr>
       <w:rPr>
         <w:rFonts w:hint="default"/>
@@ -3185,7 +5189,7 @@
       <w:lvlText w:val="%2."/>
       <w:lvlJc w:val="left"/>
       <w:pPr>
-        <w:ind w:left="1800" w:hanging="360"/>
+        <w:ind w:left="2160" w:hanging="360"/>
       </w:pPr>
     </w:lvl>
     <w:lvl w:ilvl="2" w:tplc="3809001B" w:tentative="1">
@@ -3194,7 +5198,7 @@
       <w:lvlText w:val="%3."/>
       <w:lvlJc w:val="right"/>
       <w:pPr>
-        <w:ind w:left="2520" w:hanging="180"/>
+        <w:ind w:left="2880" w:hanging="180"/>
       </w:pPr>
     </w:lvl>
     <w:lvl w:ilvl="3" w:tplc="3809000F" w:tentative="1">
@@ -3203,7 +5207,7 @@
       <w:lvlText w:val="%4."/>
       <w:lvlJc w:val="left"/>
       <w:pPr>
-        <w:ind w:left="3240" w:hanging="360"/>
+        <w:ind w:left="3600" w:hanging="360"/>
       </w:pPr>
     </w:lvl>
     <w:lvl w:ilvl="4" w:tplc="38090019" w:tentative="1">
@@ -3212,7 +5216,7 @@
       <w:lvlText w:val="%5."/>
       <w:lvlJc w:val="left"/>
       <w:pPr>
-        <w:ind w:left="3960" w:hanging="360"/>
+        <w:ind w:left="4320" w:hanging="360"/>
       </w:pPr>
     </w:lvl>
     <w:lvl w:ilvl="5" w:tplc="3809001B" w:tentative="1">
@@ -3221,7 +5225,7 @@
       <w:lvlText w:val="%6."/>
       <w:lvlJc w:val="right"/>
       <w:pPr>
-        <w:ind w:left="4680" w:hanging="180"/>
+        <w:ind w:left="5040" w:hanging="180"/>
       </w:pPr>
     </w:lvl>
     <w:lvl w:ilvl="6" w:tplc="3809000F" w:tentative="1">
@@ -3230,7 +5234,7 @@
       <w:lvlText w:val="%7."/>
       <w:lvlJc w:val="left"/>
       <w:pPr>
-        <w:ind w:left="5400" w:hanging="360"/>
+        <w:ind w:left="5760" w:hanging="360"/>
       </w:pPr>
     </w:lvl>
     <w:lvl w:ilvl="7" w:tplc="38090019" w:tentative="1">
@@ -3239,7 +5243,7 @@
       <w:lvlText w:val="%8."/>
       <w:lvlJc w:val="left"/>
       <w:pPr>
-        <w:ind w:left="6120" w:hanging="360"/>
+        <w:ind w:left="6480" w:hanging="360"/>
       </w:pPr>
     </w:lvl>
     <w:lvl w:ilvl="8" w:tplc="3809001B" w:tentative="1">
@@ -3248,104 +5252,15 @@
       <w:lvlText w:val="%9."/>
       <w:lvlJc w:val="right"/>
       <w:pPr>
-        <w:ind w:left="6840" w:hanging="180"/>
+        <w:ind w:left="7200" w:hanging="180"/>
       </w:pPr>
     </w:lvl>
   </w:abstractNum>
   <w:abstractNum w:abstractNumId="4" w15:restartNumberingAfterBreak="0">
-    <w:nsid w:val="2C480F47"/>
+    <w:nsid w:val="1C616B78"/>
     <w:multiLevelType w:val="hybridMultilevel"/>
-    <w:tmpl w:val="65328774"/>
-    <w:lvl w:ilvl="0" w:tplc="294A4110">
-      <w:start w:val="1"/>
-      <w:numFmt w:val="lowerLetter"/>
-      <w:lvlText w:val="%1."/>
-      <w:lvlJc w:val="left"/>
-      <w:pPr>
-        <w:ind w:left="1440" w:hanging="360"/>
-      </w:pPr>
-      <w:rPr>
-        <w:rFonts w:hint="default"/>
-      </w:rPr>
-    </w:lvl>
-    <w:lvl w:ilvl="1" w:tplc="38090019" w:tentative="1">
-      <w:start w:val="1"/>
-      <w:numFmt w:val="lowerLetter"/>
-      <w:lvlText w:val="%2."/>
-      <w:lvlJc w:val="left"/>
-      <w:pPr>
-        <w:ind w:left="2160" w:hanging="360"/>
-      </w:pPr>
-    </w:lvl>
-    <w:lvl w:ilvl="2" w:tplc="3809001B" w:tentative="1">
-      <w:start w:val="1"/>
-      <w:numFmt w:val="lowerRoman"/>
-      <w:lvlText w:val="%3."/>
-      <w:lvlJc w:val="right"/>
-      <w:pPr>
-        <w:ind w:left="2880" w:hanging="180"/>
-      </w:pPr>
-    </w:lvl>
-    <w:lvl w:ilvl="3" w:tplc="3809000F" w:tentative="1">
-      <w:start w:val="1"/>
-      <w:numFmt w:val="decimal"/>
-      <w:lvlText w:val="%4."/>
-      <w:lvlJc w:val="left"/>
-      <w:pPr>
-        <w:ind w:left="3600" w:hanging="360"/>
-      </w:pPr>
-    </w:lvl>
-    <w:lvl w:ilvl="4" w:tplc="38090019" w:tentative="1">
-      <w:start w:val="1"/>
-      <w:numFmt w:val="lowerLetter"/>
-      <w:lvlText w:val="%5."/>
-      <w:lvlJc w:val="left"/>
-      <w:pPr>
-        <w:ind w:left="4320" w:hanging="360"/>
-      </w:pPr>
-    </w:lvl>
-    <w:lvl w:ilvl="5" w:tplc="3809001B" w:tentative="1">
-      <w:start w:val="1"/>
-      <w:numFmt w:val="lowerRoman"/>
-      <w:lvlText w:val="%6."/>
-      <w:lvlJc w:val="right"/>
-      <w:pPr>
-        <w:ind w:left="5040" w:hanging="180"/>
-      </w:pPr>
-    </w:lvl>
-    <w:lvl w:ilvl="6" w:tplc="3809000F" w:tentative="1">
-      <w:start w:val="1"/>
-      <w:numFmt w:val="decimal"/>
-      <w:lvlText w:val="%7."/>
-      <w:lvlJc w:val="left"/>
-      <w:pPr>
-        <w:ind w:left="5760" w:hanging="360"/>
-      </w:pPr>
-    </w:lvl>
-    <w:lvl w:ilvl="7" w:tplc="38090019" w:tentative="1">
-      <w:start w:val="1"/>
-      <w:numFmt w:val="lowerLetter"/>
-      <w:lvlText w:val="%8."/>
-      <w:lvlJc w:val="left"/>
-      <w:pPr>
-        <w:ind w:left="6480" w:hanging="360"/>
-      </w:pPr>
-    </w:lvl>
-    <w:lvl w:ilvl="8" w:tplc="3809001B" w:tentative="1">
-      <w:start w:val="1"/>
-      <w:numFmt w:val="lowerRoman"/>
-      <w:lvlText w:val="%9."/>
-      <w:lvlJc w:val="right"/>
-      <w:pPr>
-        <w:ind w:left="7200" w:hanging="180"/>
-      </w:pPr>
-    </w:lvl>
-  </w:abstractNum>
-  <w:abstractNum w:abstractNumId="5" w15:restartNumberingAfterBreak="0">
-    <w:nsid w:val="4111694F"/>
-    <w:multiLevelType w:val="hybridMultilevel"/>
-    <w:tmpl w:val="15886196"/>
-    <w:lvl w:ilvl="0" w:tplc="81EE06DA">
+    <w:tmpl w:val="40FC6964"/>
+    <w:lvl w:ilvl="0" w:tplc="618E0D30">
       <w:start w:val="1"/>
       <w:numFmt w:val="upperLetter"/>
       <w:lvlText w:val="%1."/>
@@ -3432,130 +5347,17 @@
       </w:pPr>
     </w:lvl>
   </w:abstractNum>
-  <w:abstractNum w:abstractNumId="6" w15:restartNumberingAfterBreak="0">
-    <w:nsid w:val="47E13EBD"/>
+  <w:abstractNum w:abstractNumId="5" w15:restartNumberingAfterBreak="0">
+    <w:nsid w:val="1E39211C"/>
     <w:multiLevelType w:val="hybridMultilevel"/>
-    <w:tmpl w:val="91B2E27E"/>
-    <w:lvl w:ilvl="0" w:tplc="DDF474C2">
-      <w:start w:val="1"/>
-      <w:numFmt w:val="bullet"/>
-      <w:lvlText w:val="-"/>
-      <w:lvlJc w:val="left"/>
-      <w:pPr>
-        <w:ind w:left="1800" w:hanging="360"/>
-      </w:pPr>
-      <w:rPr>
-        <w:rFonts w:ascii="Calibri" w:eastAsiaTheme="minorHAnsi" w:hAnsi="Calibri" w:cs="Calibri" w:hint="default"/>
-      </w:rPr>
-    </w:lvl>
-    <w:lvl w:ilvl="1" w:tplc="38090003" w:tentative="1">
-      <w:start w:val="1"/>
-      <w:numFmt w:val="bullet"/>
-      <w:lvlText w:val="o"/>
-      <w:lvlJc w:val="left"/>
-      <w:pPr>
-        <w:ind w:left="2520" w:hanging="360"/>
-      </w:pPr>
-      <w:rPr>
-        <w:rFonts w:ascii="Courier New" w:hAnsi="Courier New" w:cs="Courier New" w:hint="default"/>
-      </w:rPr>
-    </w:lvl>
-    <w:lvl w:ilvl="2" w:tplc="38090005" w:tentative="1">
-      <w:start w:val="1"/>
-      <w:numFmt w:val="bullet"/>
-      <w:lvlText w:val=""/>
-      <w:lvlJc w:val="left"/>
-      <w:pPr>
-        <w:ind w:left="3240" w:hanging="360"/>
-      </w:pPr>
-      <w:rPr>
-        <w:rFonts w:ascii="Wingdings" w:hAnsi="Wingdings" w:hint="default"/>
-      </w:rPr>
-    </w:lvl>
-    <w:lvl w:ilvl="3" w:tplc="38090001" w:tentative="1">
-      <w:start w:val="1"/>
-      <w:numFmt w:val="bullet"/>
-      <w:lvlText w:val=""/>
-      <w:lvlJc w:val="left"/>
-      <w:pPr>
-        <w:ind w:left="3960" w:hanging="360"/>
-      </w:pPr>
-      <w:rPr>
-        <w:rFonts w:ascii="Symbol" w:hAnsi="Symbol" w:hint="default"/>
-      </w:rPr>
-    </w:lvl>
-    <w:lvl w:ilvl="4" w:tplc="38090003" w:tentative="1">
-      <w:start w:val="1"/>
-      <w:numFmt w:val="bullet"/>
-      <w:lvlText w:val="o"/>
-      <w:lvlJc w:val="left"/>
-      <w:pPr>
-        <w:ind w:left="4680" w:hanging="360"/>
-      </w:pPr>
-      <w:rPr>
-        <w:rFonts w:ascii="Courier New" w:hAnsi="Courier New" w:cs="Courier New" w:hint="default"/>
-      </w:rPr>
-    </w:lvl>
-    <w:lvl w:ilvl="5" w:tplc="38090005" w:tentative="1">
-      <w:start w:val="1"/>
-      <w:numFmt w:val="bullet"/>
-      <w:lvlText w:val=""/>
-      <w:lvlJc w:val="left"/>
-      <w:pPr>
-        <w:ind w:left="5400" w:hanging="360"/>
-      </w:pPr>
-      <w:rPr>
-        <w:rFonts w:ascii="Wingdings" w:hAnsi="Wingdings" w:hint="default"/>
-      </w:rPr>
-    </w:lvl>
-    <w:lvl w:ilvl="6" w:tplc="38090001" w:tentative="1">
-      <w:start w:val="1"/>
-      <w:numFmt w:val="bullet"/>
-      <w:lvlText w:val=""/>
-      <w:lvlJc w:val="left"/>
-      <w:pPr>
-        <w:ind w:left="6120" w:hanging="360"/>
-      </w:pPr>
-      <w:rPr>
-        <w:rFonts w:ascii="Symbol" w:hAnsi="Symbol" w:hint="default"/>
-      </w:rPr>
-    </w:lvl>
-    <w:lvl w:ilvl="7" w:tplc="38090003" w:tentative="1">
-      <w:start w:val="1"/>
-      <w:numFmt w:val="bullet"/>
-      <w:lvlText w:val="o"/>
-      <w:lvlJc w:val="left"/>
-      <w:pPr>
-        <w:ind w:left="6840" w:hanging="360"/>
-      </w:pPr>
-      <w:rPr>
-        <w:rFonts w:ascii="Courier New" w:hAnsi="Courier New" w:cs="Courier New" w:hint="default"/>
-      </w:rPr>
-    </w:lvl>
-    <w:lvl w:ilvl="8" w:tplc="38090005" w:tentative="1">
-      <w:start w:val="1"/>
-      <w:numFmt w:val="bullet"/>
-      <w:lvlText w:val=""/>
-      <w:lvlJc w:val="left"/>
-      <w:pPr>
-        <w:ind w:left="7560" w:hanging="360"/>
-      </w:pPr>
-      <w:rPr>
-        <w:rFonts w:ascii="Wingdings" w:hAnsi="Wingdings" w:hint="default"/>
-      </w:rPr>
-    </w:lvl>
-  </w:abstractNum>
-  <w:abstractNum w:abstractNumId="7" w15:restartNumberingAfterBreak="0">
-    <w:nsid w:val="48B467D3"/>
-    <w:multiLevelType w:val="hybridMultilevel"/>
-    <w:tmpl w:val="C7F810DC"/>
-    <w:lvl w:ilvl="0" w:tplc="5434CB74">
-      <w:start w:val="1"/>
-      <w:numFmt w:val="upperLetter"/>
+    <w:tmpl w:val="909E9ECE"/>
+    <w:lvl w:ilvl="0" w:tplc="25023D28">
+      <w:start w:val="1"/>
+      <w:numFmt w:val="lowerLetter"/>
       <w:lvlText w:val="%1."/>
       <w:lvlJc w:val="left"/>
       <w:pPr>
-        <w:ind w:left="1080" w:hanging="360"/>
+        <w:ind w:left="1440" w:hanging="360"/>
       </w:pPr>
       <w:rPr>
         <w:rFonts w:hint="default"/>
@@ -3569,7 +5371,7 @@
       <w:lvlText w:val="%2."/>
       <w:lvlJc w:val="left"/>
       <w:pPr>
-        <w:ind w:left="1800" w:hanging="360"/>
+        <w:ind w:left="2160" w:hanging="360"/>
       </w:pPr>
     </w:lvl>
     <w:lvl w:ilvl="2" w:tplc="3809001B" w:tentative="1">
@@ -3578,7 +5380,7 @@
       <w:lvlText w:val="%3."/>
       <w:lvlJc w:val="right"/>
       <w:pPr>
-        <w:ind w:left="2520" w:hanging="180"/>
+        <w:ind w:left="2880" w:hanging="180"/>
       </w:pPr>
     </w:lvl>
     <w:lvl w:ilvl="3" w:tplc="3809000F" w:tentative="1">
@@ -3587,7 +5389,7 @@
       <w:lvlText w:val="%4."/>
       <w:lvlJc w:val="left"/>
       <w:pPr>
-        <w:ind w:left="3240" w:hanging="360"/>
+        <w:ind w:left="3600" w:hanging="360"/>
       </w:pPr>
     </w:lvl>
     <w:lvl w:ilvl="4" w:tplc="38090019" w:tentative="1">
@@ -3596,7 +5398,7 @@
       <w:lvlText w:val="%5."/>
       <w:lvlJc w:val="left"/>
       <w:pPr>
-        <w:ind w:left="3960" w:hanging="360"/>
+        <w:ind w:left="4320" w:hanging="360"/>
       </w:pPr>
     </w:lvl>
     <w:lvl w:ilvl="5" w:tplc="3809001B" w:tentative="1">
@@ -3605,7 +5407,7 @@
       <w:lvlText w:val="%6."/>
       <w:lvlJc w:val="right"/>
       <w:pPr>
-        <w:ind w:left="4680" w:hanging="180"/>
+        <w:ind w:left="5040" w:hanging="180"/>
       </w:pPr>
     </w:lvl>
     <w:lvl w:ilvl="6" w:tplc="3809000F" w:tentative="1">
@@ -3614,7 +5416,7 @@
       <w:lvlText w:val="%7."/>
       <w:lvlJc w:val="left"/>
       <w:pPr>
-        <w:ind w:left="5400" w:hanging="360"/>
+        <w:ind w:left="5760" w:hanging="360"/>
       </w:pPr>
     </w:lvl>
     <w:lvl w:ilvl="7" w:tplc="38090019" w:tentative="1">
@@ -3623,7 +5425,7 @@
       <w:lvlText w:val="%8."/>
       <w:lvlJc w:val="left"/>
       <w:pPr>
-        <w:ind w:left="6120" w:hanging="360"/>
+        <w:ind w:left="6480" w:hanging="360"/>
       </w:pPr>
     </w:lvl>
     <w:lvl w:ilvl="8" w:tplc="3809001B" w:tentative="1">
@@ -3632,21 +5434,289 @@
       <w:lvlText w:val="%9."/>
       <w:lvlJc w:val="right"/>
       <w:pPr>
+        <w:ind w:left="7200" w:hanging="180"/>
+      </w:pPr>
+    </w:lvl>
+  </w:abstractNum>
+  <w:abstractNum w:abstractNumId="6" w15:restartNumberingAfterBreak="0">
+    <w:nsid w:val="21865743"/>
+    <w:multiLevelType w:val="hybridMultilevel"/>
+    <w:tmpl w:val="746E002E"/>
+    <w:lvl w:ilvl="0" w:tplc="64F6BC2A">
+      <w:start w:val="1"/>
+      <w:numFmt w:val="lowerLetter"/>
+      <w:pStyle w:val="Heading2"/>
+      <w:lvlText w:val="%1."/>
+      <w:lvlJc w:val="left"/>
+      <w:pPr>
+        <w:ind w:left="1080" w:hanging="360"/>
+      </w:pPr>
+      <w:rPr>
+        <w:rFonts w:hint="default"/>
+      </w:rPr>
+    </w:lvl>
+    <w:lvl w:ilvl="1" w:tplc="38090019" w:tentative="1">
+      <w:start w:val="1"/>
+      <w:numFmt w:val="lowerLetter"/>
+      <w:lvlText w:val="%2."/>
+      <w:lvlJc w:val="left"/>
+      <w:pPr>
+        <w:ind w:left="1800" w:hanging="360"/>
+      </w:pPr>
+    </w:lvl>
+    <w:lvl w:ilvl="2" w:tplc="3809001B" w:tentative="1">
+      <w:start w:val="1"/>
+      <w:numFmt w:val="lowerRoman"/>
+      <w:lvlText w:val="%3."/>
+      <w:lvlJc w:val="right"/>
+      <w:pPr>
+        <w:ind w:left="2520" w:hanging="180"/>
+      </w:pPr>
+    </w:lvl>
+    <w:lvl w:ilvl="3" w:tplc="3809000F" w:tentative="1">
+      <w:start w:val="1"/>
+      <w:numFmt w:val="decimal"/>
+      <w:lvlText w:val="%4."/>
+      <w:lvlJc w:val="left"/>
+      <w:pPr>
+        <w:ind w:left="3240" w:hanging="360"/>
+      </w:pPr>
+    </w:lvl>
+    <w:lvl w:ilvl="4" w:tplc="38090019" w:tentative="1">
+      <w:start w:val="1"/>
+      <w:numFmt w:val="lowerLetter"/>
+      <w:lvlText w:val="%5."/>
+      <w:lvlJc w:val="left"/>
+      <w:pPr>
+        <w:ind w:left="3960" w:hanging="360"/>
+      </w:pPr>
+    </w:lvl>
+    <w:lvl w:ilvl="5" w:tplc="3809001B" w:tentative="1">
+      <w:start w:val="1"/>
+      <w:numFmt w:val="lowerRoman"/>
+      <w:lvlText w:val="%6."/>
+      <w:lvlJc w:val="right"/>
+      <w:pPr>
+        <w:ind w:left="4680" w:hanging="180"/>
+      </w:pPr>
+    </w:lvl>
+    <w:lvl w:ilvl="6" w:tplc="3809000F" w:tentative="1">
+      <w:start w:val="1"/>
+      <w:numFmt w:val="decimal"/>
+      <w:lvlText w:val="%7."/>
+      <w:lvlJc w:val="left"/>
+      <w:pPr>
+        <w:ind w:left="5400" w:hanging="360"/>
+      </w:pPr>
+    </w:lvl>
+    <w:lvl w:ilvl="7" w:tplc="38090019" w:tentative="1">
+      <w:start w:val="1"/>
+      <w:numFmt w:val="lowerLetter"/>
+      <w:lvlText w:val="%8."/>
+      <w:lvlJc w:val="left"/>
+      <w:pPr>
+        <w:ind w:left="6120" w:hanging="360"/>
+      </w:pPr>
+    </w:lvl>
+    <w:lvl w:ilvl="8" w:tplc="3809001B" w:tentative="1">
+      <w:start w:val="1"/>
+      <w:numFmt w:val="lowerRoman"/>
+      <w:lvlText w:val="%9."/>
+      <w:lvlJc w:val="right"/>
+      <w:pPr>
         <w:ind w:left="6840" w:hanging="180"/>
+      </w:pPr>
+    </w:lvl>
+  </w:abstractNum>
+  <w:abstractNum w:abstractNumId="7" w15:restartNumberingAfterBreak="0">
+    <w:nsid w:val="2C480F47"/>
+    <w:multiLevelType w:val="hybridMultilevel"/>
+    <w:tmpl w:val="65328774"/>
+    <w:lvl w:ilvl="0" w:tplc="294A4110">
+      <w:start w:val="1"/>
+      <w:numFmt w:val="lowerLetter"/>
+      <w:lvlText w:val="%1."/>
+      <w:lvlJc w:val="left"/>
+      <w:pPr>
+        <w:ind w:left="1440" w:hanging="360"/>
+      </w:pPr>
+      <w:rPr>
+        <w:rFonts w:hint="default"/>
+      </w:rPr>
+    </w:lvl>
+    <w:lvl w:ilvl="1" w:tplc="38090019" w:tentative="1">
+      <w:start w:val="1"/>
+      <w:numFmt w:val="lowerLetter"/>
+      <w:lvlText w:val="%2."/>
+      <w:lvlJc w:val="left"/>
+      <w:pPr>
+        <w:ind w:left="2160" w:hanging="360"/>
+      </w:pPr>
+    </w:lvl>
+    <w:lvl w:ilvl="2" w:tplc="3809001B" w:tentative="1">
+      <w:start w:val="1"/>
+      <w:numFmt w:val="lowerRoman"/>
+      <w:lvlText w:val="%3."/>
+      <w:lvlJc w:val="right"/>
+      <w:pPr>
+        <w:ind w:left="2880" w:hanging="180"/>
+      </w:pPr>
+    </w:lvl>
+    <w:lvl w:ilvl="3" w:tplc="3809000F" w:tentative="1">
+      <w:start w:val="1"/>
+      <w:numFmt w:val="decimal"/>
+      <w:lvlText w:val="%4."/>
+      <w:lvlJc w:val="left"/>
+      <w:pPr>
+        <w:ind w:left="3600" w:hanging="360"/>
+      </w:pPr>
+    </w:lvl>
+    <w:lvl w:ilvl="4" w:tplc="38090019" w:tentative="1">
+      <w:start w:val="1"/>
+      <w:numFmt w:val="lowerLetter"/>
+      <w:lvlText w:val="%5."/>
+      <w:lvlJc w:val="left"/>
+      <w:pPr>
+        <w:ind w:left="4320" w:hanging="360"/>
+      </w:pPr>
+    </w:lvl>
+    <w:lvl w:ilvl="5" w:tplc="3809001B" w:tentative="1">
+      <w:start w:val="1"/>
+      <w:numFmt w:val="lowerRoman"/>
+      <w:lvlText w:val="%6."/>
+      <w:lvlJc w:val="right"/>
+      <w:pPr>
+        <w:ind w:left="5040" w:hanging="180"/>
+      </w:pPr>
+    </w:lvl>
+    <w:lvl w:ilvl="6" w:tplc="3809000F" w:tentative="1">
+      <w:start w:val="1"/>
+      <w:numFmt w:val="decimal"/>
+      <w:lvlText w:val="%7."/>
+      <w:lvlJc w:val="left"/>
+      <w:pPr>
+        <w:ind w:left="5760" w:hanging="360"/>
+      </w:pPr>
+    </w:lvl>
+    <w:lvl w:ilvl="7" w:tplc="38090019" w:tentative="1">
+      <w:start w:val="1"/>
+      <w:numFmt w:val="lowerLetter"/>
+      <w:lvlText w:val="%8."/>
+      <w:lvlJc w:val="left"/>
+      <w:pPr>
+        <w:ind w:left="6480" w:hanging="360"/>
+      </w:pPr>
+    </w:lvl>
+    <w:lvl w:ilvl="8" w:tplc="3809001B" w:tentative="1">
+      <w:start w:val="1"/>
+      <w:numFmt w:val="lowerRoman"/>
+      <w:lvlText w:val="%9."/>
+      <w:lvlJc w:val="right"/>
+      <w:pPr>
+        <w:ind w:left="7200" w:hanging="180"/>
       </w:pPr>
     </w:lvl>
   </w:abstractNum>
   <w:abstractNum w:abstractNumId="8" w15:restartNumberingAfterBreak="0">
-    <w:nsid w:val="49D70D78"/>
+    <w:nsid w:val="32A82098"/>
     <w:multiLevelType w:val="hybridMultilevel"/>
-    <w:tmpl w:val="C9B81EF4"/>
-    <w:lvl w:ilvl="0" w:tplc="FDC8ACC6">
+    <w:tmpl w:val="F754FBBC"/>
+    <w:lvl w:ilvl="0" w:tplc="21B8DCF4">
       <w:start w:val="1"/>
       <w:numFmt w:val="lowerLetter"/>
       <w:lvlText w:val="%1."/>
       <w:lvlJc w:val="left"/>
       <w:pPr>
         <w:ind w:left="1440" w:hanging="360"/>
+      </w:pPr>
+      <w:rPr>
+        <w:rFonts w:hint="default"/>
+      </w:rPr>
+    </w:lvl>
+    <w:lvl w:ilvl="1" w:tplc="38090019" w:tentative="1">
+      <w:start w:val="1"/>
+      <w:numFmt w:val="lowerLetter"/>
+      <w:lvlText w:val="%2."/>
+      <w:lvlJc w:val="left"/>
+      <w:pPr>
+        <w:ind w:left="2160" w:hanging="360"/>
+      </w:pPr>
+    </w:lvl>
+    <w:lvl w:ilvl="2" w:tplc="3809001B" w:tentative="1">
+      <w:start w:val="1"/>
+      <w:numFmt w:val="lowerRoman"/>
+      <w:lvlText w:val="%3."/>
+      <w:lvlJc w:val="right"/>
+      <w:pPr>
+        <w:ind w:left="2880" w:hanging="180"/>
+      </w:pPr>
+    </w:lvl>
+    <w:lvl w:ilvl="3" w:tplc="3809000F" w:tentative="1">
+      <w:start w:val="1"/>
+      <w:numFmt w:val="decimal"/>
+      <w:lvlText w:val="%4."/>
+      <w:lvlJc w:val="left"/>
+      <w:pPr>
+        <w:ind w:left="3600" w:hanging="360"/>
+      </w:pPr>
+    </w:lvl>
+    <w:lvl w:ilvl="4" w:tplc="38090019" w:tentative="1">
+      <w:start w:val="1"/>
+      <w:numFmt w:val="lowerLetter"/>
+      <w:lvlText w:val="%5."/>
+      <w:lvlJc w:val="left"/>
+      <w:pPr>
+        <w:ind w:left="4320" w:hanging="360"/>
+      </w:pPr>
+    </w:lvl>
+    <w:lvl w:ilvl="5" w:tplc="3809001B" w:tentative="1">
+      <w:start w:val="1"/>
+      <w:numFmt w:val="lowerRoman"/>
+      <w:lvlText w:val="%6."/>
+      <w:lvlJc w:val="right"/>
+      <w:pPr>
+        <w:ind w:left="5040" w:hanging="180"/>
+      </w:pPr>
+    </w:lvl>
+    <w:lvl w:ilvl="6" w:tplc="3809000F" w:tentative="1">
+      <w:start w:val="1"/>
+      <w:numFmt w:val="decimal"/>
+      <w:lvlText w:val="%7."/>
+      <w:lvlJc w:val="left"/>
+      <w:pPr>
+        <w:ind w:left="5760" w:hanging="360"/>
+      </w:pPr>
+    </w:lvl>
+    <w:lvl w:ilvl="7" w:tplc="38090019" w:tentative="1">
+      <w:start w:val="1"/>
+      <w:numFmt w:val="lowerLetter"/>
+      <w:lvlText w:val="%8."/>
+      <w:lvlJc w:val="left"/>
+      <w:pPr>
+        <w:ind w:left="6480" w:hanging="360"/>
+      </w:pPr>
+    </w:lvl>
+    <w:lvl w:ilvl="8" w:tplc="3809001B" w:tentative="1">
+      <w:start w:val="1"/>
+      <w:numFmt w:val="lowerRoman"/>
+      <w:lvlText w:val="%9."/>
+      <w:lvlJc w:val="right"/>
+      <w:pPr>
+        <w:ind w:left="7200" w:hanging="180"/>
+      </w:pPr>
+    </w:lvl>
+  </w:abstractNum>
+  <w:abstractNum w:abstractNumId="9" w15:restartNumberingAfterBreak="0">
+    <w:nsid w:val="4111694F"/>
+    <w:multiLevelType w:val="hybridMultilevel"/>
+    <w:tmpl w:val="15886196"/>
+    <w:lvl w:ilvl="0" w:tplc="81EE06DA">
+      <w:start w:val="1"/>
+      <w:numFmt w:val="upperLetter"/>
+      <w:lvlText w:val="%1."/>
+      <w:lvlJc w:val="left"/>
+      <w:pPr>
+        <w:ind w:left="1080" w:hanging="360"/>
       </w:pPr>
       <w:rPr>
         <w:rFonts w:hint="default"/>
@@ -3660,7 +5730,7 @@
       <w:lvlText w:val="%2."/>
       <w:lvlJc w:val="left"/>
       <w:pPr>
-        <w:ind w:left="2160" w:hanging="360"/>
+        <w:ind w:left="1800" w:hanging="360"/>
       </w:pPr>
     </w:lvl>
     <w:lvl w:ilvl="2" w:tplc="3809001B" w:tentative="1">
@@ -3669,7 +5739,7 @@
       <w:lvlText w:val="%3."/>
       <w:lvlJc w:val="right"/>
       <w:pPr>
-        <w:ind w:left="2880" w:hanging="180"/>
+        <w:ind w:left="2520" w:hanging="180"/>
       </w:pPr>
     </w:lvl>
     <w:lvl w:ilvl="3" w:tplc="3809000F" w:tentative="1">
@@ -3678,7 +5748,7 @@
       <w:lvlText w:val="%4."/>
       <w:lvlJc w:val="left"/>
       <w:pPr>
-        <w:ind w:left="3600" w:hanging="360"/>
+        <w:ind w:left="3240" w:hanging="360"/>
       </w:pPr>
     </w:lvl>
     <w:lvl w:ilvl="4" w:tplc="38090019" w:tentative="1">
@@ -3687,7 +5757,7 @@
       <w:lvlText w:val="%5."/>
       <w:lvlJc w:val="left"/>
       <w:pPr>
-        <w:ind w:left="4320" w:hanging="360"/>
+        <w:ind w:left="3960" w:hanging="360"/>
       </w:pPr>
     </w:lvl>
     <w:lvl w:ilvl="5" w:tplc="3809001B" w:tentative="1">
@@ -3696,7 +5766,7 @@
       <w:lvlText w:val="%6."/>
       <w:lvlJc w:val="right"/>
       <w:pPr>
-        <w:ind w:left="5040" w:hanging="180"/>
+        <w:ind w:left="4680" w:hanging="180"/>
       </w:pPr>
     </w:lvl>
     <w:lvl w:ilvl="6" w:tplc="3809000F" w:tentative="1">
@@ -3705,7 +5775,7 @@
       <w:lvlText w:val="%7."/>
       <w:lvlJc w:val="left"/>
       <w:pPr>
-        <w:ind w:left="5760" w:hanging="360"/>
+        <w:ind w:left="5400" w:hanging="360"/>
       </w:pPr>
     </w:lvl>
     <w:lvl w:ilvl="7" w:tplc="38090019" w:tentative="1">
@@ -3714,7 +5784,7 @@
       <w:lvlText w:val="%8."/>
       <w:lvlJc w:val="left"/>
       <w:pPr>
-        <w:ind w:left="6480" w:hanging="360"/>
+        <w:ind w:left="6120" w:hanging="360"/>
       </w:pPr>
     </w:lvl>
     <w:lvl w:ilvl="8" w:tplc="3809001B" w:tentative="1">
@@ -3723,15 +5793,128 @@
       <w:lvlText w:val="%9."/>
       <w:lvlJc w:val="right"/>
       <w:pPr>
-        <w:ind w:left="7200" w:hanging="180"/>
+        <w:ind w:left="6840" w:hanging="180"/>
       </w:pPr>
     </w:lvl>
   </w:abstractNum>
-  <w:abstractNum w:abstractNumId="9" w15:restartNumberingAfterBreak="0">
-    <w:nsid w:val="5320410D"/>
+  <w:abstractNum w:abstractNumId="10" w15:restartNumberingAfterBreak="0">
+    <w:nsid w:val="47E13EBD"/>
     <w:multiLevelType w:val="hybridMultilevel"/>
-    <w:tmpl w:val="24ECE548"/>
-    <w:lvl w:ilvl="0" w:tplc="AE3228EA">
+    <w:tmpl w:val="91B2E27E"/>
+    <w:lvl w:ilvl="0" w:tplc="DDF474C2">
+      <w:start w:val="1"/>
+      <w:numFmt w:val="bullet"/>
+      <w:lvlText w:val="-"/>
+      <w:lvlJc w:val="left"/>
+      <w:pPr>
+        <w:ind w:left="1800" w:hanging="360"/>
+      </w:pPr>
+      <w:rPr>
+        <w:rFonts w:ascii="Calibri" w:eastAsiaTheme="minorHAnsi" w:hAnsi="Calibri" w:cs="Calibri" w:hint="default"/>
+      </w:rPr>
+    </w:lvl>
+    <w:lvl w:ilvl="1" w:tplc="38090003" w:tentative="1">
+      <w:start w:val="1"/>
+      <w:numFmt w:val="bullet"/>
+      <w:lvlText w:val="o"/>
+      <w:lvlJc w:val="left"/>
+      <w:pPr>
+        <w:ind w:left="2520" w:hanging="360"/>
+      </w:pPr>
+      <w:rPr>
+        <w:rFonts w:ascii="Courier New" w:hAnsi="Courier New" w:cs="Courier New" w:hint="default"/>
+      </w:rPr>
+    </w:lvl>
+    <w:lvl w:ilvl="2" w:tplc="38090005" w:tentative="1">
+      <w:start w:val="1"/>
+      <w:numFmt w:val="bullet"/>
+      <w:lvlText w:val=""/>
+      <w:lvlJc w:val="left"/>
+      <w:pPr>
+        <w:ind w:left="3240" w:hanging="360"/>
+      </w:pPr>
+      <w:rPr>
+        <w:rFonts w:ascii="Wingdings" w:hAnsi="Wingdings" w:hint="default"/>
+      </w:rPr>
+    </w:lvl>
+    <w:lvl w:ilvl="3" w:tplc="38090001" w:tentative="1">
+      <w:start w:val="1"/>
+      <w:numFmt w:val="bullet"/>
+      <w:lvlText w:val=""/>
+      <w:lvlJc w:val="left"/>
+      <w:pPr>
+        <w:ind w:left="3960" w:hanging="360"/>
+      </w:pPr>
+      <w:rPr>
+        <w:rFonts w:ascii="Symbol" w:hAnsi="Symbol" w:hint="default"/>
+      </w:rPr>
+    </w:lvl>
+    <w:lvl w:ilvl="4" w:tplc="38090003" w:tentative="1">
+      <w:start w:val="1"/>
+      <w:numFmt w:val="bullet"/>
+      <w:lvlText w:val="o"/>
+      <w:lvlJc w:val="left"/>
+      <w:pPr>
+        <w:ind w:left="4680" w:hanging="360"/>
+      </w:pPr>
+      <w:rPr>
+        <w:rFonts w:ascii="Courier New" w:hAnsi="Courier New" w:cs="Courier New" w:hint="default"/>
+      </w:rPr>
+    </w:lvl>
+    <w:lvl w:ilvl="5" w:tplc="38090005" w:tentative="1">
+      <w:start w:val="1"/>
+      <w:numFmt w:val="bullet"/>
+      <w:lvlText w:val=""/>
+      <w:lvlJc w:val="left"/>
+      <w:pPr>
+        <w:ind w:left="5400" w:hanging="360"/>
+      </w:pPr>
+      <w:rPr>
+        <w:rFonts w:ascii="Wingdings" w:hAnsi="Wingdings" w:hint="default"/>
+      </w:rPr>
+    </w:lvl>
+    <w:lvl w:ilvl="6" w:tplc="38090001" w:tentative="1">
+      <w:start w:val="1"/>
+      <w:numFmt w:val="bullet"/>
+      <w:lvlText w:val=""/>
+      <w:lvlJc w:val="left"/>
+      <w:pPr>
+        <w:ind w:left="6120" w:hanging="360"/>
+      </w:pPr>
+      <w:rPr>
+        <w:rFonts w:ascii="Symbol" w:hAnsi="Symbol" w:hint="default"/>
+      </w:rPr>
+    </w:lvl>
+    <w:lvl w:ilvl="7" w:tplc="38090003" w:tentative="1">
+      <w:start w:val="1"/>
+      <w:numFmt w:val="bullet"/>
+      <w:lvlText w:val="o"/>
+      <w:lvlJc w:val="left"/>
+      <w:pPr>
+        <w:ind w:left="6840" w:hanging="360"/>
+      </w:pPr>
+      <w:rPr>
+        <w:rFonts w:ascii="Courier New" w:hAnsi="Courier New" w:cs="Courier New" w:hint="default"/>
+      </w:rPr>
+    </w:lvl>
+    <w:lvl w:ilvl="8" w:tplc="38090005" w:tentative="1">
+      <w:start w:val="1"/>
+      <w:numFmt w:val="bullet"/>
+      <w:lvlText w:val=""/>
+      <w:lvlJc w:val="left"/>
+      <w:pPr>
+        <w:ind w:left="7560" w:hanging="360"/>
+      </w:pPr>
+      <w:rPr>
+        <w:rFonts w:ascii="Wingdings" w:hAnsi="Wingdings" w:hint="default"/>
+      </w:rPr>
+    </w:lvl>
+  </w:abstractNum>
+  <w:abstractNum w:abstractNumId="11" w15:restartNumberingAfterBreak="0">
+    <w:nsid w:val="48B467D3"/>
+    <w:multiLevelType w:val="hybridMultilevel"/>
+    <w:tmpl w:val="C7F810DC"/>
+    <w:lvl w:ilvl="0" w:tplc="5434CB74">
       <w:start w:val="1"/>
       <w:numFmt w:val="upperLetter"/>
       <w:lvlText w:val="%1."/>
@@ -3818,17 +6001,17 @@
       </w:pPr>
     </w:lvl>
   </w:abstractNum>
-  <w:abstractNum w:abstractNumId="10" w15:restartNumberingAfterBreak="0">
-    <w:nsid w:val="57C314DD"/>
+  <w:abstractNum w:abstractNumId="12" w15:restartNumberingAfterBreak="0">
+    <w:nsid w:val="49D70D78"/>
     <w:multiLevelType w:val="hybridMultilevel"/>
-    <w:tmpl w:val="2FDA23D8"/>
-    <w:lvl w:ilvl="0" w:tplc="AEF8F596">
-      <w:start w:val="1"/>
-      <w:numFmt w:val="upperLetter"/>
+    <w:tmpl w:val="C9B81EF4"/>
+    <w:lvl w:ilvl="0" w:tplc="FDC8ACC6">
+      <w:start w:val="1"/>
+      <w:numFmt w:val="lowerLetter"/>
       <w:lvlText w:val="%1."/>
       <w:lvlJc w:val="left"/>
       <w:pPr>
-        <w:ind w:left="1080" w:hanging="360"/>
+        <w:ind w:left="1440" w:hanging="360"/>
       </w:pPr>
       <w:rPr>
         <w:rFonts w:hint="default"/>
@@ -3842,7 +6025,7 @@
       <w:lvlText w:val="%2."/>
       <w:lvlJc w:val="left"/>
       <w:pPr>
-        <w:ind w:left="1800" w:hanging="360"/>
+        <w:ind w:left="2160" w:hanging="360"/>
       </w:pPr>
     </w:lvl>
     <w:lvl w:ilvl="2" w:tplc="3809001B" w:tentative="1">
@@ -3851,7 +6034,7 @@
       <w:lvlText w:val="%3."/>
       <w:lvlJc w:val="right"/>
       <w:pPr>
-        <w:ind w:left="2520" w:hanging="180"/>
+        <w:ind w:left="2880" w:hanging="180"/>
       </w:pPr>
     </w:lvl>
     <w:lvl w:ilvl="3" w:tplc="3809000F" w:tentative="1">
@@ -3860,7 +6043,7 @@
       <w:lvlText w:val="%4."/>
       <w:lvlJc w:val="left"/>
       <w:pPr>
-        <w:ind w:left="3240" w:hanging="360"/>
+        <w:ind w:left="3600" w:hanging="360"/>
       </w:pPr>
     </w:lvl>
     <w:lvl w:ilvl="4" w:tplc="38090019" w:tentative="1">
@@ -3869,7 +6052,7 @@
       <w:lvlText w:val="%5."/>
       <w:lvlJc w:val="left"/>
       <w:pPr>
-        <w:ind w:left="3960" w:hanging="360"/>
+        <w:ind w:left="4320" w:hanging="360"/>
       </w:pPr>
     </w:lvl>
     <w:lvl w:ilvl="5" w:tplc="3809001B" w:tentative="1">
@@ -3878,7 +6061,7 @@
       <w:lvlText w:val="%6."/>
       <w:lvlJc w:val="right"/>
       <w:pPr>
-        <w:ind w:left="4680" w:hanging="180"/>
+        <w:ind w:left="5040" w:hanging="180"/>
       </w:pPr>
     </w:lvl>
     <w:lvl w:ilvl="6" w:tplc="3809000F" w:tentative="1">
@@ -3887,7 +6070,7 @@
       <w:lvlText w:val="%7."/>
       <w:lvlJc w:val="left"/>
       <w:pPr>
-        <w:ind w:left="5400" w:hanging="360"/>
+        <w:ind w:left="5760" w:hanging="360"/>
       </w:pPr>
     </w:lvl>
     <w:lvl w:ilvl="7" w:tplc="38090019" w:tentative="1">
@@ -3896,7 +6079,7 @@
       <w:lvlText w:val="%8."/>
       <w:lvlJc w:val="left"/>
       <w:pPr>
-        <w:ind w:left="6120" w:hanging="360"/>
+        <w:ind w:left="6480" w:hanging="360"/>
       </w:pPr>
     </w:lvl>
     <w:lvl w:ilvl="8" w:tplc="3809001B" w:tentative="1">
@@ -3905,110 +6088,21 @@
       <w:lvlText w:val="%9."/>
       <w:lvlJc w:val="right"/>
       <w:pPr>
-        <w:ind w:left="6840" w:hanging="180"/>
+        <w:ind w:left="7200" w:hanging="180"/>
       </w:pPr>
     </w:lvl>
   </w:abstractNum>
-  <w:abstractNum w:abstractNumId="11" w15:restartNumberingAfterBreak="0">
-    <w:nsid w:val="5C1306AD"/>
+  <w:abstractNum w:abstractNumId="13" w15:restartNumberingAfterBreak="0">
+    <w:nsid w:val="5320410D"/>
     <w:multiLevelType w:val="hybridMultilevel"/>
-    <w:tmpl w:val="83FE4296"/>
-    <w:lvl w:ilvl="0" w:tplc="24EE343E">
-      <w:start w:val="1"/>
-      <w:numFmt w:val="lowerLetter"/>
+    <w:tmpl w:val="24ECE548"/>
+    <w:lvl w:ilvl="0" w:tplc="AE3228EA">
+      <w:start w:val="1"/>
+      <w:numFmt w:val="upperLetter"/>
       <w:lvlText w:val="%1."/>
       <w:lvlJc w:val="left"/>
       <w:pPr>
-        <w:ind w:left="1440" w:hanging="360"/>
-      </w:pPr>
-      <w:rPr>
-        <w:rFonts w:hint="default"/>
-      </w:rPr>
-    </w:lvl>
-    <w:lvl w:ilvl="1" w:tplc="38090019" w:tentative="1">
-      <w:start w:val="1"/>
-      <w:numFmt w:val="lowerLetter"/>
-      <w:lvlText w:val="%2."/>
-      <w:lvlJc w:val="left"/>
-      <w:pPr>
-        <w:ind w:left="2160" w:hanging="360"/>
-      </w:pPr>
-    </w:lvl>
-    <w:lvl w:ilvl="2" w:tplc="3809001B" w:tentative="1">
-      <w:start w:val="1"/>
-      <w:numFmt w:val="lowerRoman"/>
-      <w:lvlText w:val="%3."/>
-      <w:lvlJc w:val="right"/>
-      <w:pPr>
-        <w:ind w:left="2880" w:hanging="180"/>
-      </w:pPr>
-    </w:lvl>
-    <w:lvl w:ilvl="3" w:tplc="3809000F" w:tentative="1">
-      <w:start w:val="1"/>
-      <w:numFmt w:val="decimal"/>
-      <w:lvlText w:val="%4."/>
-      <w:lvlJc w:val="left"/>
-      <w:pPr>
-        <w:ind w:left="3600" w:hanging="360"/>
-      </w:pPr>
-    </w:lvl>
-    <w:lvl w:ilvl="4" w:tplc="38090019" w:tentative="1">
-      <w:start w:val="1"/>
-      <w:numFmt w:val="lowerLetter"/>
-      <w:lvlText w:val="%5."/>
-      <w:lvlJc w:val="left"/>
-      <w:pPr>
-        <w:ind w:left="4320" w:hanging="360"/>
-      </w:pPr>
-    </w:lvl>
-    <w:lvl w:ilvl="5" w:tplc="3809001B" w:tentative="1">
-      <w:start w:val="1"/>
-      <w:numFmt w:val="lowerRoman"/>
-      <w:lvlText w:val="%6."/>
-      <w:lvlJc w:val="right"/>
-      <w:pPr>
-        <w:ind w:left="5040" w:hanging="180"/>
-      </w:pPr>
-    </w:lvl>
-    <w:lvl w:ilvl="6" w:tplc="3809000F" w:tentative="1">
-      <w:start w:val="1"/>
-      <w:numFmt w:val="decimal"/>
-      <w:lvlText w:val="%7."/>
-      <w:lvlJc w:val="left"/>
-      <w:pPr>
-        <w:ind w:left="5760" w:hanging="360"/>
-      </w:pPr>
-    </w:lvl>
-    <w:lvl w:ilvl="7" w:tplc="38090019" w:tentative="1">
-      <w:start w:val="1"/>
-      <w:numFmt w:val="lowerLetter"/>
-      <w:lvlText w:val="%8."/>
-      <w:lvlJc w:val="left"/>
-      <w:pPr>
-        <w:ind w:left="6480" w:hanging="360"/>
-      </w:pPr>
-    </w:lvl>
-    <w:lvl w:ilvl="8" w:tplc="3809001B" w:tentative="1">
-      <w:start w:val="1"/>
-      <w:numFmt w:val="lowerRoman"/>
-      <w:lvlText w:val="%9."/>
-      <w:lvlJc w:val="right"/>
-      <w:pPr>
-        <w:ind w:left="7200" w:hanging="180"/>
-      </w:pPr>
-    </w:lvl>
-  </w:abstractNum>
-  <w:abstractNum w:abstractNumId="12" w15:restartNumberingAfterBreak="0">
-    <w:nsid w:val="6586171B"/>
-    <w:multiLevelType w:val="hybridMultilevel"/>
-    <w:tmpl w:val="62B0853E"/>
-    <w:lvl w:ilvl="0" w:tplc="F31881D6">
-      <w:start w:val="1"/>
-      <w:numFmt w:val="lowerLetter"/>
-      <w:lvlText w:val="%1."/>
-      <w:lvlJc w:val="left"/>
-      <w:pPr>
-        <w:ind w:left="1440" w:hanging="360"/>
+        <w:ind w:left="1080" w:hanging="360"/>
       </w:pPr>
       <w:rPr>
         <w:rFonts w:hint="default"/>
@@ -4022,7 +6116,7 @@
       <w:lvlText w:val="%2."/>
       <w:lvlJc w:val="left"/>
       <w:pPr>
-        <w:ind w:left="2160" w:hanging="360"/>
+        <w:ind w:left="1800" w:hanging="360"/>
       </w:pPr>
     </w:lvl>
     <w:lvl w:ilvl="2" w:tplc="3809001B" w:tentative="1">
@@ -4031,7 +6125,7 @@
       <w:lvlText w:val="%3."/>
       <w:lvlJc w:val="right"/>
       <w:pPr>
-        <w:ind w:left="2880" w:hanging="180"/>
+        <w:ind w:left="2520" w:hanging="180"/>
       </w:pPr>
     </w:lvl>
     <w:lvl w:ilvl="3" w:tplc="3809000F" w:tentative="1">
@@ -4040,7 +6134,7 @@
       <w:lvlText w:val="%4."/>
       <w:lvlJc w:val="left"/>
       <w:pPr>
-        <w:ind w:left="3600" w:hanging="360"/>
+        <w:ind w:left="3240" w:hanging="360"/>
       </w:pPr>
     </w:lvl>
     <w:lvl w:ilvl="4" w:tplc="38090019" w:tentative="1">
@@ -4049,7 +6143,7 @@
       <w:lvlText w:val="%5."/>
       <w:lvlJc w:val="left"/>
       <w:pPr>
-        <w:ind w:left="4320" w:hanging="360"/>
+        <w:ind w:left="3960" w:hanging="360"/>
       </w:pPr>
     </w:lvl>
     <w:lvl w:ilvl="5" w:tplc="3809001B" w:tentative="1">
@@ -4058,7 +6152,7 @@
       <w:lvlText w:val="%6."/>
       <w:lvlJc w:val="right"/>
       <w:pPr>
-        <w:ind w:left="5040" w:hanging="180"/>
+        <w:ind w:left="4680" w:hanging="180"/>
       </w:pPr>
     </w:lvl>
     <w:lvl w:ilvl="6" w:tplc="3809000F" w:tentative="1">
@@ -4067,7 +6161,7 @@
       <w:lvlText w:val="%7."/>
       <w:lvlJc w:val="left"/>
       <w:pPr>
-        <w:ind w:left="5760" w:hanging="360"/>
+        <w:ind w:left="5400" w:hanging="360"/>
       </w:pPr>
     </w:lvl>
     <w:lvl w:ilvl="7" w:tplc="38090019" w:tentative="1">
@@ -4076,7 +6170,7 @@
       <w:lvlText w:val="%8."/>
       <w:lvlJc w:val="left"/>
       <w:pPr>
-        <w:ind w:left="6480" w:hanging="360"/>
+        <w:ind w:left="6120" w:hanging="360"/>
       </w:pPr>
     </w:lvl>
     <w:lvl w:ilvl="8" w:tplc="3809001B" w:tentative="1">
@@ -4085,21 +6179,21 @@
       <w:lvlText w:val="%9."/>
       <w:lvlJc w:val="right"/>
       <w:pPr>
-        <w:ind w:left="7200" w:hanging="180"/>
+        <w:ind w:left="6840" w:hanging="180"/>
       </w:pPr>
     </w:lvl>
   </w:abstractNum>
-  <w:abstractNum w:abstractNumId="13" w15:restartNumberingAfterBreak="0">
-    <w:nsid w:val="65967DA2"/>
+  <w:abstractNum w:abstractNumId="14" w15:restartNumberingAfterBreak="0">
+    <w:nsid w:val="54993180"/>
     <w:multiLevelType w:val="hybridMultilevel"/>
-    <w:tmpl w:val="015A3788"/>
-    <w:lvl w:ilvl="0" w:tplc="6EC2A218">
-      <w:start w:val="1"/>
-      <w:numFmt w:val="upperLetter"/>
+    <w:tmpl w:val="1E16A982"/>
+    <w:lvl w:ilvl="0" w:tplc="31841266">
+      <w:start w:val="1"/>
+      <w:numFmt w:val="lowerLetter"/>
       <w:lvlText w:val="%1."/>
       <w:lvlJc w:val="left"/>
       <w:pPr>
-        <w:ind w:left="1080" w:hanging="360"/>
+        <w:ind w:left="1440" w:hanging="360"/>
       </w:pPr>
       <w:rPr>
         <w:rFonts w:hint="default"/>
@@ -4113,7 +6207,7 @@
       <w:lvlText w:val="%2."/>
       <w:lvlJc w:val="left"/>
       <w:pPr>
-        <w:ind w:left="1800" w:hanging="360"/>
+        <w:ind w:left="2160" w:hanging="360"/>
       </w:pPr>
     </w:lvl>
     <w:lvl w:ilvl="2" w:tplc="3809001B" w:tentative="1">
@@ -4122,7 +6216,7 @@
       <w:lvlText w:val="%3."/>
       <w:lvlJc w:val="right"/>
       <w:pPr>
-        <w:ind w:left="2520" w:hanging="180"/>
+        <w:ind w:left="2880" w:hanging="180"/>
       </w:pPr>
     </w:lvl>
     <w:lvl w:ilvl="3" w:tplc="3809000F" w:tentative="1">
@@ -4131,7 +6225,7 @@
       <w:lvlText w:val="%4."/>
       <w:lvlJc w:val="left"/>
       <w:pPr>
-        <w:ind w:left="3240" w:hanging="360"/>
+        <w:ind w:left="3600" w:hanging="360"/>
       </w:pPr>
     </w:lvl>
     <w:lvl w:ilvl="4" w:tplc="38090019" w:tentative="1">
@@ -4140,7 +6234,7 @@
       <w:lvlText w:val="%5."/>
       <w:lvlJc w:val="left"/>
       <w:pPr>
-        <w:ind w:left="3960" w:hanging="360"/>
+        <w:ind w:left="4320" w:hanging="360"/>
       </w:pPr>
     </w:lvl>
     <w:lvl w:ilvl="5" w:tplc="3809001B" w:tentative="1">
@@ -4149,7 +6243,7 @@
       <w:lvlText w:val="%6."/>
       <w:lvlJc w:val="right"/>
       <w:pPr>
-        <w:ind w:left="4680" w:hanging="180"/>
+        <w:ind w:left="5040" w:hanging="180"/>
       </w:pPr>
     </w:lvl>
     <w:lvl w:ilvl="6" w:tplc="3809000F" w:tentative="1">
@@ -4158,7 +6252,7 @@
       <w:lvlText w:val="%7."/>
       <w:lvlJc w:val="left"/>
       <w:pPr>
-        <w:ind w:left="5400" w:hanging="360"/>
+        <w:ind w:left="5760" w:hanging="360"/>
       </w:pPr>
     </w:lvl>
     <w:lvl w:ilvl="7" w:tplc="38090019" w:tentative="1">
@@ -4167,7 +6261,7 @@
       <w:lvlText w:val="%8."/>
       <w:lvlJc w:val="left"/>
       <w:pPr>
-        <w:ind w:left="6120" w:hanging="360"/>
+        <w:ind w:left="6480" w:hanging="360"/>
       </w:pPr>
     </w:lvl>
     <w:lvl w:ilvl="8" w:tplc="3809001B" w:tentative="1">
@@ -4176,11 +6270,644 @@
       <w:lvlText w:val="%9."/>
       <w:lvlJc w:val="right"/>
       <w:pPr>
+        <w:ind w:left="7200" w:hanging="180"/>
+      </w:pPr>
+    </w:lvl>
+  </w:abstractNum>
+  <w:abstractNum w:abstractNumId="15" w15:restartNumberingAfterBreak="0">
+    <w:nsid w:val="54D35A20"/>
+    <w:multiLevelType w:val="hybridMultilevel"/>
+    <w:tmpl w:val="A2E6C046"/>
+    <w:lvl w:ilvl="0" w:tplc="AA90D8B8">
+      <w:start w:val="1"/>
+      <w:numFmt w:val="lowerLetter"/>
+      <w:lvlText w:val="%1."/>
+      <w:lvlJc w:val="left"/>
+      <w:pPr>
+        <w:ind w:left="1440" w:hanging="360"/>
+      </w:pPr>
+      <w:rPr>
+        <w:rFonts w:hint="default"/>
+        <w:b w:val="0"/>
+        <w:sz w:val="22"/>
+      </w:rPr>
+    </w:lvl>
+    <w:lvl w:ilvl="1" w:tplc="38090019" w:tentative="1">
+      <w:start w:val="1"/>
+      <w:numFmt w:val="lowerLetter"/>
+      <w:lvlText w:val="%2."/>
+      <w:lvlJc w:val="left"/>
+      <w:pPr>
+        <w:ind w:left="2160" w:hanging="360"/>
+      </w:pPr>
+    </w:lvl>
+    <w:lvl w:ilvl="2" w:tplc="3809001B" w:tentative="1">
+      <w:start w:val="1"/>
+      <w:numFmt w:val="lowerRoman"/>
+      <w:lvlText w:val="%3."/>
+      <w:lvlJc w:val="right"/>
+      <w:pPr>
+        <w:ind w:left="2880" w:hanging="180"/>
+      </w:pPr>
+    </w:lvl>
+    <w:lvl w:ilvl="3" w:tplc="3809000F" w:tentative="1">
+      <w:start w:val="1"/>
+      <w:numFmt w:val="decimal"/>
+      <w:lvlText w:val="%4."/>
+      <w:lvlJc w:val="left"/>
+      <w:pPr>
+        <w:ind w:left="3600" w:hanging="360"/>
+      </w:pPr>
+    </w:lvl>
+    <w:lvl w:ilvl="4" w:tplc="38090019" w:tentative="1">
+      <w:start w:val="1"/>
+      <w:numFmt w:val="lowerLetter"/>
+      <w:lvlText w:val="%5."/>
+      <w:lvlJc w:val="left"/>
+      <w:pPr>
+        <w:ind w:left="4320" w:hanging="360"/>
+      </w:pPr>
+    </w:lvl>
+    <w:lvl w:ilvl="5" w:tplc="3809001B" w:tentative="1">
+      <w:start w:val="1"/>
+      <w:numFmt w:val="lowerRoman"/>
+      <w:lvlText w:val="%6."/>
+      <w:lvlJc w:val="right"/>
+      <w:pPr>
+        <w:ind w:left="5040" w:hanging="180"/>
+      </w:pPr>
+    </w:lvl>
+    <w:lvl w:ilvl="6" w:tplc="3809000F" w:tentative="1">
+      <w:start w:val="1"/>
+      <w:numFmt w:val="decimal"/>
+      <w:lvlText w:val="%7."/>
+      <w:lvlJc w:val="left"/>
+      <w:pPr>
+        <w:ind w:left="5760" w:hanging="360"/>
+      </w:pPr>
+    </w:lvl>
+    <w:lvl w:ilvl="7" w:tplc="38090019" w:tentative="1">
+      <w:start w:val="1"/>
+      <w:numFmt w:val="lowerLetter"/>
+      <w:lvlText w:val="%8."/>
+      <w:lvlJc w:val="left"/>
+      <w:pPr>
+        <w:ind w:left="6480" w:hanging="360"/>
+      </w:pPr>
+    </w:lvl>
+    <w:lvl w:ilvl="8" w:tplc="3809001B" w:tentative="1">
+      <w:start w:val="1"/>
+      <w:numFmt w:val="lowerRoman"/>
+      <w:lvlText w:val="%9."/>
+      <w:lvlJc w:val="right"/>
+      <w:pPr>
+        <w:ind w:left="7200" w:hanging="180"/>
+      </w:pPr>
+    </w:lvl>
+  </w:abstractNum>
+  <w:abstractNum w:abstractNumId="16" w15:restartNumberingAfterBreak="0">
+    <w:nsid w:val="57C314DD"/>
+    <w:multiLevelType w:val="hybridMultilevel"/>
+    <w:tmpl w:val="2FDA23D8"/>
+    <w:lvl w:ilvl="0" w:tplc="AEF8F596">
+      <w:start w:val="1"/>
+      <w:numFmt w:val="upperLetter"/>
+      <w:lvlText w:val="%1."/>
+      <w:lvlJc w:val="left"/>
+      <w:pPr>
+        <w:ind w:left="1080" w:hanging="360"/>
+      </w:pPr>
+      <w:rPr>
+        <w:rFonts w:hint="default"/>
+        <w:b w:val="0"/>
+        <w:sz w:val="22"/>
+      </w:rPr>
+    </w:lvl>
+    <w:lvl w:ilvl="1" w:tplc="38090019" w:tentative="1">
+      <w:start w:val="1"/>
+      <w:numFmt w:val="lowerLetter"/>
+      <w:lvlText w:val="%2."/>
+      <w:lvlJc w:val="left"/>
+      <w:pPr>
+        <w:ind w:left="1800" w:hanging="360"/>
+      </w:pPr>
+    </w:lvl>
+    <w:lvl w:ilvl="2" w:tplc="3809001B" w:tentative="1">
+      <w:start w:val="1"/>
+      <w:numFmt w:val="lowerRoman"/>
+      <w:lvlText w:val="%3."/>
+      <w:lvlJc w:val="right"/>
+      <w:pPr>
+        <w:ind w:left="2520" w:hanging="180"/>
+      </w:pPr>
+    </w:lvl>
+    <w:lvl w:ilvl="3" w:tplc="3809000F" w:tentative="1">
+      <w:start w:val="1"/>
+      <w:numFmt w:val="decimal"/>
+      <w:lvlText w:val="%4."/>
+      <w:lvlJc w:val="left"/>
+      <w:pPr>
+        <w:ind w:left="3240" w:hanging="360"/>
+      </w:pPr>
+    </w:lvl>
+    <w:lvl w:ilvl="4" w:tplc="38090019" w:tentative="1">
+      <w:start w:val="1"/>
+      <w:numFmt w:val="lowerLetter"/>
+      <w:lvlText w:val="%5."/>
+      <w:lvlJc w:val="left"/>
+      <w:pPr>
+        <w:ind w:left="3960" w:hanging="360"/>
+      </w:pPr>
+    </w:lvl>
+    <w:lvl w:ilvl="5" w:tplc="3809001B" w:tentative="1">
+      <w:start w:val="1"/>
+      <w:numFmt w:val="lowerRoman"/>
+      <w:lvlText w:val="%6."/>
+      <w:lvlJc w:val="right"/>
+      <w:pPr>
+        <w:ind w:left="4680" w:hanging="180"/>
+      </w:pPr>
+    </w:lvl>
+    <w:lvl w:ilvl="6" w:tplc="3809000F" w:tentative="1">
+      <w:start w:val="1"/>
+      <w:numFmt w:val="decimal"/>
+      <w:lvlText w:val="%7."/>
+      <w:lvlJc w:val="left"/>
+      <w:pPr>
+        <w:ind w:left="5400" w:hanging="360"/>
+      </w:pPr>
+    </w:lvl>
+    <w:lvl w:ilvl="7" w:tplc="38090019" w:tentative="1">
+      <w:start w:val="1"/>
+      <w:numFmt w:val="lowerLetter"/>
+      <w:lvlText w:val="%8."/>
+      <w:lvlJc w:val="left"/>
+      <w:pPr>
+        <w:ind w:left="6120" w:hanging="360"/>
+      </w:pPr>
+    </w:lvl>
+    <w:lvl w:ilvl="8" w:tplc="3809001B" w:tentative="1">
+      <w:start w:val="1"/>
+      <w:numFmt w:val="lowerRoman"/>
+      <w:lvlText w:val="%9."/>
+      <w:lvlJc w:val="right"/>
+      <w:pPr>
         <w:ind w:left="6840" w:hanging="180"/>
       </w:pPr>
     </w:lvl>
   </w:abstractNum>
-  <w:abstractNum w:abstractNumId="14" w15:restartNumberingAfterBreak="0">
+  <w:abstractNum w:abstractNumId="17" w15:restartNumberingAfterBreak="0">
+    <w:nsid w:val="5C1306AD"/>
+    <w:multiLevelType w:val="hybridMultilevel"/>
+    <w:tmpl w:val="83FE4296"/>
+    <w:lvl w:ilvl="0" w:tplc="24EE343E">
+      <w:start w:val="1"/>
+      <w:numFmt w:val="lowerLetter"/>
+      <w:lvlText w:val="%1."/>
+      <w:lvlJc w:val="left"/>
+      <w:pPr>
+        <w:ind w:left="1440" w:hanging="360"/>
+      </w:pPr>
+      <w:rPr>
+        <w:rFonts w:hint="default"/>
+      </w:rPr>
+    </w:lvl>
+    <w:lvl w:ilvl="1" w:tplc="38090019" w:tentative="1">
+      <w:start w:val="1"/>
+      <w:numFmt w:val="lowerLetter"/>
+      <w:lvlText w:val="%2."/>
+      <w:lvlJc w:val="left"/>
+      <w:pPr>
+        <w:ind w:left="2160" w:hanging="360"/>
+      </w:pPr>
+    </w:lvl>
+    <w:lvl w:ilvl="2" w:tplc="3809001B" w:tentative="1">
+      <w:start w:val="1"/>
+      <w:numFmt w:val="lowerRoman"/>
+      <w:lvlText w:val="%3."/>
+      <w:lvlJc w:val="right"/>
+      <w:pPr>
+        <w:ind w:left="2880" w:hanging="180"/>
+      </w:pPr>
+    </w:lvl>
+    <w:lvl w:ilvl="3" w:tplc="3809000F" w:tentative="1">
+      <w:start w:val="1"/>
+      <w:numFmt w:val="decimal"/>
+      <w:lvlText w:val="%4."/>
+      <w:lvlJc w:val="left"/>
+      <w:pPr>
+        <w:ind w:left="3600" w:hanging="360"/>
+      </w:pPr>
+    </w:lvl>
+    <w:lvl w:ilvl="4" w:tplc="38090019" w:tentative="1">
+      <w:start w:val="1"/>
+      <w:numFmt w:val="lowerLetter"/>
+      <w:lvlText w:val="%5."/>
+      <w:lvlJc w:val="left"/>
+      <w:pPr>
+        <w:ind w:left="4320" w:hanging="360"/>
+      </w:pPr>
+    </w:lvl>
+    <w:lvl w:ilvl="5" w:tplc="3809001B" w:tentative="1">
+      <w:start w:val="1"/>
+      <w:numFmt w:val="lowerRoman"/>
+      <w:lvlText w:val="%6."/>
+      <w:lvlJc w:val="right"/>
+      <w:pPr>
+        <w:ind w:left="5040" w:hanging="180"/>
+      </w:pPr>
+    </w:lvl>
+    <w:lvl w:ilvl="6" w:tplc="3809000F" w:tentative="1">
+      <w:start w:val="1"/>
+      <w:numFmt w:val="decimal"/>
+      <w:lvlText w:val="%7."/>
+      <w:lvlJc w:val="left"/>
+      <w:pPr>
+        <w:ind w:left="5760" w:hanging="360"/>
+      </w:pPr>
+    </w:lvl>
+    <w:lvl w:ilvl="7" w:tplc="38090019" w:tentative="1">
+      <w:start w:val="1"/>
+      <w:numFmt w:val="lowerLetter"/>
+      <w:lvlText w:val="%8."/>
+      <w:lvlJc w:val="left"/>
+      <w:pPr>
+        <w:ind w:left="6480" w:hanging="360"/>
+      </w:pPr>
+    </w:lvl>
+    <w:lvl w:ilvl="8" w:tplc="3809001B" w:tentative="1">
+      <w:start w:val="1"/>
+      <w:numFmt w:val="lowerRoman"/>
+      <w:lvlText w:val="%9."/>
+      <w:lvlJc w:val="right"/>
+      <w:pPr>
+        <w:ind w:left="7200" w:hanging="180"/>
+      </w:pPr>
+    </w:lvl>
+  </w:abstractNum>
+  <w:abstractNum w:abstractNumId="18" w15:restartNumberingAfterBreak="0">
+    <w:nsid w:val="6586171B"/>
+    <w:multiLevelType w:val="hybridMultilevel"/>
+    <w:tmpl w:val="62B0853E"/>
+    <w:lvl w:ilvl="0" w:tplc="F31881D6">
+      <w:start w:val="1"/>
+      <w:numFmt w:val="lowerLetter"/>
+      <w:lvlText w:val="%1."/>
+      <w:lvlJc w:val="left"/>
+      <w:pPr>
+        <w:ind w:left="1440" w:hanging="360"/>
+      </w:pPr>
+      <w:rPr>
+        <w:rFonts w:hint="default"/>
+        <w:b w:val="0"/>
+        <w:sz w:val="22"/>
+      </w:rPr>
+    </w:lvl>
+    <w:lvl w:ilvl="1" w:tplc="38090019" w:tentative="1">
+      <w:start w:val="1"/>
+      <w:numFmt w:val="lowerLetter"/>
+      <w:lvlText w:val="%2."/>
+      <w:lvlJc w:val="left"/>
+      <w:pPr>
+        <w:ind w:left="2160" w:hanging="360"/>
+      </w:pPr>
+    </w:lvl>
+    <w:lvl w:ilvl="2" w:tplc="3809001B" w:tentative="1">
+      <w:start w:val="1"/>
+      <w:numFmt w:val="lowerRoman"/>
+      <w:lvlText w:val="%3."/>
+      <w:lvlJc w:val="right"/>
+      <w:pPr>
+        <w:ind w:left="2880" w:hanging="180"/>
+      </w:pPr>
+    </w:lvl>
+    <w:lvl w:ilvl="3" w:tplc="3809000F" w:tentative="1">
+      <w:start w:val="1"/>
+      <w:numFmt w:val="decimal"/>
+      <w:lvlText w:val="%4."/>
+      <w:lvlJc w:val="left"/>
+      <w:pPr>
+        <w:ind w:left="3600" w:hanging="360"/>
+      </w:pPr>
+    </w:lvl>
+    <w:lvl w:ilvl="4" w:tplc="38090019" w:tentative="1">
+      <w:start w:val="1"/>
+      <w:numFmt w:val="lowerLetter"/>
+      <w:lvlText w:val="%5."/>
+      <w:lvlJc w:val="left"/>
+      <w:pPr>
+        <w:ind w:left="4320" w:hanging="360"/>
+      </w:pPr>
+    </w:lvl>
+    <w:lvl w:ilvl="5" w:tplc="3809001B" w:tentative="1">
+      <w:start w:val="1"/>
+      <w:numFmt w:val="lowerRoman"/>
+      <w:lvlText w:val="%6."/>
+      <w:lvlJc w:val="right"/>
+      <w:pPr>
+        <w:ind w:left="5040" w:hanging="180"/>
+      </w:pPr>
+    </w:lvl>
+    <w:lvl w:ilvl="6" w:tplc="3809000F" w:tentative="1">
+      <w:start w:val="1"/>
+      <w:numFmt w:val="decimal"/>
+      <w:lvlText w:val="%7."/>
+      <w:lvlJc w:val="left"/>
+      <w:pPr>
+        <w:ind w:left="5760" w:hanging="360"/>
+      </w:pPr>
+    </w:lvl>
+    <w:lvl w:ilvl="7" w:tplc="38090019" w:tentative="1">
+      <w:start w:val="1"/>
+      <w:numFmt w:val="lowerLetter"/>
+      <w:lvlText w:val="%8."/>
+      <w:lvlJc w:val="left"/>
+      <w:pPr>
+        <w:ind w:left="6480" w:hanging="360"/>
+      </w:pPr>
+    </w:lvl>
+    <w:lvl w:ilvl="8" w:tplc="3809001B" w:tentative="1">
+      <w:start w:val="1"/>
+      <w:numFmt w:val="lowerRoman"/>
+      <w:lvlText w:val="%9."/>
+      <w:lvlJc w:val="right"/>
+      <w:pPr>
+        <w:ind w:left="7200" w:hanging="180"/>
+      </w:pPr>
+    </w:lvl>
+  </w:abstractNum>
+  <w:abstractNum w:abstractNumId="19" w15:restartNumberingAfterBreak="0">
+    <w:nsid w:val="65967DA2"/>
+    <w:multiLevelType w:val="hybridMultilevel"/>
+    <w:tmpl w:val="015A3788"/>
+    <w:lvl w:ilvl="0" w:tplc="6EC2A218">
+      <w:start w:val="1"/>
+      <w:numFmt w:val="upperLetter"/>
+      <w:lvlText w:val="%1."/>
+      <w:lvlJc w:val="left"/>
+      <w:pPr>
+        <w:ind w:left="1080" w:hanging="360"/>
+      </w:pPr>
+      <w:rPr>
+        <w:rFonts w:hint="default"/>
+        <w:b w:val="0"/>
+        <w:sz w:val="22"/>
+      </w:rPr>
+    </w:lvl>
+    <w:lvl w:ilvl="1" w:tplc="38090019" w:tentative="1">
+      <w:start w:val="1"/>
+      <w:numFmt w:val="lowerLetter"/>
+      <w:lvlText w:val="%2."/>
+      <w:lvlJc w:val="left"/>
+      <w:pPr>
+        <w:ind w:left="1800" w:hanging="360"/>
+      </w:pPr>
+    </w:lvl>
+    <w:lvl w:ilvl="2" w:tplc="3809001B" w:tentative="1">
+      <w:start w:val="1"/>
+      <w:numFmt w:val="lowerRoman"/>
+      <w:lvlText w:val="%3."/>
+      <w:lvlJc w:val="right"/>
+      <w:pPr>
+        <w:ind w:left="2520" w:hanging="180"/>
+      </w:pPr>
+    </w:lvl>
+    <w:lvl w:ilvl="3" w:tplc="3809000F" w:tentative="1">
+      <w:start w:val="1"/>
+      <w:numFmt w:val="decimal"/>
+      <w:lvlText w:val="%4."/>
+      <w:lvlJc w:val="left"/>
+      <w:pPr>
+        <w:ind w:left="3240" w:hanging="360"/>
+      </w:pPr>
+    </w:lvl>
+    <w:lvl w:ilvl="4" w:tplc="38090019" w:tentative="1">
+      <w:start w:val="1"/>
+      <w:numFmt w:val="lowerLetter"/>
+      <w:lvlText w:val="%5."/>
+      <w:lvlJc w:val="left"/>
+      <w:pPr>
+        <w:ind w:left="3960" w:hanging="360"/>
+      </w:pPr>
+    </w:lvl>
+    <w:lvl w:ilvl="5" w:tplc="3809001B" w:tentative="1">
+      <w:start w:val="1"/>
+      <w:numFmt w:val="lowerRoman"/>
+      <w:lvlText w:val="%6."/>
+      <w:lvlJc w:val="right"/>
+      <w:pPr>
+        <w:ind w:left="4680" w:hanging="180"/>
+      </w:pPr>
+    </w:lvl>
+    <w:lvl w:ilvl="6" w:tplc="3809000F" w:tentative="1">
+      <w:start w:val="1"/>
+      <w:numFmt w:val="decimal"/>
+      <w:lvlText w:val="%7."/>
+      <w:lvlJc w:val="left"/>
+      <w:pPr>
+        <w:ind w:left="5400" w:hanging="360"/>
+      </w:pPr>
+    </w:lvl>
+    <w:lvl w:ilvl="7" w:tplc="38090019" w:tentative="1">
+      <w:start w:val="1"/>
+      <w:numFmt w:val="lowerLetter"/>
+      <w:lvlText w:val="%8."/>
+      <w:lvlJc w:val="left"/>
+      <w:pPr>
+        <w:ind w:left="6120" w:hanging="360"/>
+      </w:pPr>
+    </w:lvl>
+    <w:lvl w:ilvl="8" w:tplc="3809001B" w:tentative="1">
+      <w:start w:val="1"/>
+      <w:numFmt w:val="lowerRoman"/>
+      <w:lvlText w:val="%9."/>
+      <w:lvlJc w:val="right"/>
+      <w:pPr>
+        <w:ind w:left="6840" w:hanging="180"/>
+      </w:pPr>
+    </w:lvl>
+  </w:abstractNum>
+  <w:abstractNum w:abstractNumId="20" w15:restartNumberingAfterBreak="0">
+    <w:nsid w:val="68E01602"/>
+    <w:multiLevelType w:val="hybridMultilevel"/>
+    <w:tmpl w:val="C478AAF4"/>
+    <w:lvl w:ilvl="0" w:tplc="9F424656">
+      <w:start w:val="1"/>
+      <w:numFmt w:val="lowerLetter"/>
+      <w:lvlText w:val="%1."/>
+      <w:lvlJc w:val="left"/>
+      <w:pPr>
+        <w:ind w:left="1440" w:hanging="360"/>
+      </w:pPr>
+      <w:rPr>
+        <w:rFonts w:hint="default"/>
+        <w:b w:val="0"/>
+        <w:sz w:val="22"/>
+      </w:rPr>
+    </w:lvl>
+    <w:lvl w:ilvl="1" w:tplc="38090019" w:tentative="1">
+      <w:start w:val="1"/>
+      <w:numFmt w:val="lowerLetter"/>
+      <w:lvlText w:val="%2."/>
+      <w:lvlJc w:val="left"/>
+      <w:pPr>
+        <w:ind w:left="2160" w:hanging="360"/>
+      </w:pPr>
+    </w:lvl>
+    <w:lvl w:ilvl="2" w:tplc="3809001B" w:tentative="1">
+      <w:start w:val="1"/>
+      <w:numFmt w:val="lowerRoman"/>
+      <w:lvlText w:val="%3."/>
+      <w:lvlJc w:val="right"/>
+      <w:pPr>
+        <w:ind w:left="2880" w:hanging="180"/>
+      </w:pPr>
+    </w:lvl>
+    <w:lvl w:ilvl="3" w:tplc="3809000F" w:tentative="1">
+      <w:start w:val="1"/>
+      <w:numFmt w:val="decimal"/>
+      <w:lvlText w:val="%4."/>
+      <w:lvlJc w:val="left"/>
+      <w:pPr>
+        <w:ind w:left="3600" w:hanging="360"/>
+      </w:pPr>
+    </w:lvl>
+    <w:lvl w:ilvl="4" w:tplc="38090019" w:tentative="1">
+      <w:start w:val="1"/>
+      <w:numFmt w:val="lowerLetter"/>
+      <w:lvlText w:val="%5."/>
+      <w:lvlJc w:val="left"/>
+      <w:pPr>
+        <w:ind w:left="4320" w:hanging="360"/>
+      </w:pPr>
+    </w:lvl>
+    <w:lvl w:ilvl="5" w:tplc="3809001B" w:tentative="1">
+      <w:start w:val="1"/>
+      <w:numFmt w:val="lowerRoman"/>
+      <w:lvlText w:val="%6."/>
+      <w:lvlJc w:val="right"/>
+      <w:pPr>
+        <w:ind w:left="5040" w:hanging="180"/>
+      </w:pPr>
+    </w:lvl>
+    <w:lvl w:ilvl="6" w:tplc="3809000F" w:tentative="1">
+      <w:start w:val="1"/>
+      <w:numFmt w:val="decimal"/>
+      <w:lvlText w:val="%7."/>
+      <w:lvlJc w:val="left"/>
+      <w:pPr>
+        <w:ind w:left="5760" w:hanging="360"/>
+      </w:pPr>
+    </w:lvl>
+    <w:lvl w:ilvl="7" w:tplc="38090019" w:tentative="1">
+      <w:start w:val="1"/>
+      <w:numFmt w:val="lowerLetter"/>
+      <w:lvlText w:val="%8."/>
+      <w:lvlJc w:val="left"/>
+      <w:pPr>
+        <w:ind w:left="6480" w:hanging="360"/>
+      </w:pPr>
+    </w:lvl>
+    <w:lvl w:ilvl="8" w:tplc="3809001B" w:tentative="1">
+      <w:start w:val="1"/>
+      <w:numFmt w:val="lowerRoman"/>
+      <w:lvlText w:val="%9."/>
+      <w:lvlJc w:val="right"/>
+      <w:pPr>
+        <w:ind w:left="7200" w:hanging="180"/>
+      </w:pPr>
+    </w:lvl>
+  </w:abstractNum>
+  <w:abstractNum w:abstractNumId="21" w15:restartNumberingAfterBreak="0">
+    <w:nsid w:val="6A4112A4"/>
+    <w:multiLevelType w:val="hybridMultilevel"/>
+    <w:tmpl w:val="CABA0092"/>
+    <w:lvl w:ilvl="0" w:tplc="453EF314">
+      <w:start w:val="1"/>
+      <w:numFmt w:val="lowerLetter"/>
+      <w:lvlText w:val="%1."/>
+      <w:lvlJc w:val="left"/>
+      <w:pPr>
+        <w:ind w:left="1440" w:hanging="360"/>
+      </w:pPr>
+      <w:rPr>
+        <w:rFonts w:hint="default"/>
+      </w:rPr>
+    </w:lvl>
+    <w:lvl w:ilvl="1" w:tplc="38090019" w:tentative="1">
+      <w:start w:val="1"/>
+      <w:numFmt w:val="lowerLetter"/>
+      <w:lvlText w:val="%2."/>
+      <w:lvlJc w:val="left"/>
+      <w:pPr>
+        <w:ind w:left="2160" w:hanging="360"/>
+      </w:pPr>
+    </w:lvl>
+    <w:lvl w:ilvl="2" w:tplc="3809001B" w:tentative="1">
+      <w:start w:val="1"/>
+      <w:numFmt w:val="lowerRoman"/>
+      <w:lvlText w:val="%3."/>
+      <w:lvlJc w:val="right"/>
+      <w:pPr>
+        <w:ind w:left="2880" w:hanging="180"/>
+      </w:pPr>
+    </w:lvl>
+    <w:lvl w:ilvl="3" w:tplc="3809000F" w:tentative="1">
+      <w:start w:val="1"/>
+      <w:numFmt w:val="decimal"/>
+      <w:lvlText w:val="%4."/>
+      <w:lvlJc w:val="left"/>
+      <w:pPr>
+        <w:ind w:left="3600" w:hanging="360"/>
+      </w:pPr>
+    </w:lvl>
+    <w:lvl w:ilvl="4" w:tplc="38090019" w:tentative="1">
+      <w:start w:val="1"/>
+      <w:numFmt w:val="lowerLetter"/>
+      <w:lvlText w:val="%5."/>
+      <w:lvlJc w:val="left"/>
+      <w:pPr>
+        <w:ind w:left="4320" w:hanging="360"/>
+      </w:pPr>
+    </w:lvl>
+    <w:lvl w:ilvl="5" w:tplc="3809001B" w:tentative="1">
+      <w:start w:val="1"/>
+      <w:numFmt w:val="lowerRoman"/>
+      <w:lvlText w:val="%6."/>
+      <w:lvlJc w:val="right"/>
+      <w:pPr>
+        <w:ind w:left="5040" w:hanging="180"/>
+      </w:pPr>
+    </w:lvl>
+    <w:lvl w:ilvl="6" w:tplc="3809000F" w:tentative="1">
+      <w:start w:val="1"/>
+      <w:numFmt w:val="decimal"/>
+      <w:lvlText w:val="%7."/>
+      <w:lvlJc w:val="left"/>
+      <w:pPr>
+        <w:ind w:left="5760" w:hanging="360"/>
+      </w:pPr>
+    </w:lvl>
+    <w:lvl w:ilvl="7" w:tplc="38090019" w:tentative="1">
+      <w:start w:val="1"/>
+      <w:numFmt w:val="lowerLetter"/>
+      <w:lvlText w:val="%8."/>
+      <w:lvlJc w:val="left"/>
+      <w:pPr>
+        <w:ind w:left="6480" w:hanging="360"/>
+      </w:pPr>
+    </w:lvl>
+    <w:lvl w:ilvl="8" w:tplc="3809001B" w:tentative="1">
+      <w:start w:val="1"/>
+      <w:numFmt w:val="lowerRoman"/>
+      <w:lvlText w:val="%9."/>
+      <w:lvlJc w:val="right"/>
+      <w:pPr>
+        <w:ind w:left="7200" w:hanging="180"/>
+      </w:pPr>
+    </w:lvl>
+  </w:abstractNum>
+  <w:abstractNum w:abstractNumId="22" w15:restartNumberingAfterBreak="0">
     <w:nsid w:val="6A9E076C"/>
     <w:multiLevelType w:val="hybridMultilevel"/>
     <w:tmpl w:val="0EAADE34"/>
@@ -4269,7 +6996,7 @@
       </w:pPr>
     </w:lvl>
   </w:abstractNum>
-  <w:abstractNum w:abstractNumId="15" w15:restartNumberingAfterBreak="0">
+  <w:abstractNum w:abstractNumId="23" w15:restartNumberingAfterBreak="0">
     <w:nsid w:val="74DE38DD"/>
     <w:multiLevelType w:val="hybridMultilevel"/>
     <w:tmpl w:val="BB90283E"/>
@@ -4363,52 +7090,76 @@
     </w:lvl>
   </w:abstractNum>
   <w:num w:numId="1">
+    <w:abstractNumId w:val="6"/>
+  </w:num>
+  <w:num w:numId="2">
+    <w:abstractNumId w:val="23"/>
+  </w:num>
+  <w:num w:numId="3">
+    <w:abstractNumId w:val="22"/>
+  </w:num>
+  <w:num w:numId="4">
+    <w:abstractNumId w:val="2"/>
+  </w:num>
+  <w:num w:numId="5">
+    <w:abstractNumId w:val="11"/>
+  </w:num>
+  <w:num w:numId="6">
+    <w:abstractNumId w:val="13"/>
+  </w:num>
+  <w:num w:numId="7">
+    <w:abstractNumId w:val="4"/>
+  </w:num>
+  <w:num w:numId="8">
+    <w:abstractNumId w:val="9"/>
+  </w:num>
+  <w:num w:numId="9">
+    <w:abstractNumId w:val="19"/>
+  </w:num>
+  <w:num w:numId="10">
+    <w:abstractNumId w:val="16"/>
+  </w:num>
+  <w:num w:numId="11">
+    <w:abstractNumId w:val="17"/>
+  </w:num>
+  <w:num w:numId="12">
+    <w:abstractNumId w:val="18"/>
+  </w:num>
+  <w:num w:numId="13">
     <w:abstractNumId w:val="3"/>
   </w:num>
-  <w:num w:numId="2">
+  <w:num w:numId="14">
+    <w:abstractNumId w:val="10"/>
+  </w:num>
+  <w:num w:numId="15">
+    <w:abstractNumId w:val="7"/>
+  </w:num>
+  <w:num w:numId="16">
+    <w:abstractNumId w:val="12"/>
+  </w:num>
+  <w:num w:numId="17">
+    <w:abstractNumId w:val="1"/>
+  </w:num>
+  <w:num w:numId="18">
+    <w:abstractNumId w:val="0"/>
+  </w:num>
+  <w:num w:numId="19">
     <w:abstractNumId w:val="15"/>
   </w:num>
-  <w:num w:numId="3">
-    <w:abstractNumId w:val="14"/>
-  </w:num>
-  <w:num w:numId="4">
-    <w:abstractNumId w:val="0"/>
-  </w:num>
-  <w:num w:numId="5">
-    <w:abstractNumId w:val="7"/>
-  </w:num>
-  <w:num w:numId="6">
-    <w:abstractNumId w:val="9"/>
-  </w:num>
-  <w:num w:numId="7">
-    <w:abstractNumId w:val="2"/>
-  </w:num>
-  <w:num w:numId="8">
+  <w:num w:numId="20">
     <w:abstractNumId w:val="5"/>
   </w:num>
-  <w:num w:numId="9">
-    <w:abstractNumId w:val="13"/>
+  <w:num w:numId="21">
+    <w:abstractNumId w:val="20"/>
   </w:num>
-  <w:num w:numId="10">
-    <w:abstractNumId w:val="10"/>
+  <w:num w:numId="22">
+    <w:abstractNumId w:val="8"/>
   </w:num>
-  <w:num w:numId="11">
-    <w:abstractNumId w:val="11"/>
+  <w:num w:numId="23">
+    <w:abstractNumId w:val="21"/>
   </w:num>
-  <w:num w:numId="12">
-    <w:abstractNumId w:val="12"/>
-  </w:num>
-  <w:num w:numId="13">
-    <w:abstractNumId w:val="1"/>
-  </w:num>
-  <w:num w:numId="14">
-    <w:abstractNumId w:val="6"/>
-  </w:num>
-  <w:num w:numId="15">
-    <w:abstractNumId w:val="4"/>
-  </w:num>
-  <w:num w:numId="16">
-    <w:abstractNumId w:val="8"/>
+  <w:num w:numId="24">
+    <w:abstractNumId w:val="14"/>
   </w:num>
   <w:numIdMacAtCleanup w:val="15"/>
 </w:numbering>

</xml_diff>

<commit_message>
Perbaikan Nomor 8 + Penambahan Komentar Pada Script
Perbaikan Nomor 8 + Penambahan Komentar Pada Script
</commit_message>
<xml_diff>
--- a/Laporan/BimaPutraS-191524038-W2.docx
+++ b/Laporan/BimaPutraS-191524038-W2.docx
@@ -4727,6 +4727,79 @@
     <w:p>
       <w:pPr>
         <w:pStyle w:val="ListParagraph"/>
+        <w:spacing w:line="360" w:lineRule="auto"/>
+        <w:ind w:left="1080"/>
+        <w:jc w:val="both"/>
+      </w:pPr>
+      <w:r>
+        <w:t xml:space="preserve">Jawab : </w:t>
+      </w:r>
+    </w:p>
+    <w:p>
+      <w:pPr>
+        <w:pStyle w:val="ListParagraph"/>
+        <w:spacing w:line="360" w:lineRule="auto"/>
+        <w:ind w:left="1080"/>
+        <w:jc w:val="center"/>
+        <w:rPr>
+          <w:b/>
+          <w:bCs/>
+          <w:sz w:val="24"/>
+          <w:szCs w:val="24"/>
+        </w:rPr>
+      </w:pPr>
+      <w:r>
+        <w:rPr>
+          <w:b/>
+          <w:bCs/>
+          <w:sz w:val="24"/>
+          <w:szCs w:val="24"/>
+        </w:rPr>
+        <w:drawing>
+          <wp:inline distT="0" distB="0" distL="0" distR="0" wp14:anchorId="400DAB4A" wp14:editId="3595DAFB">
+            <wp:extent cx="2912314" cy="2525914"/>
+            <wp:effectExtent l="19050" t="19050" r="21590" b="27305"/>
+            <wp:docPr id="24" name="Picture 24"/>
+            <wp:cNvGraphicFramePr>
+              <a:graphicFrameLocks xmlns:a="http://schemas.openxmlformats.org/drawingml/2006/main" noChangeAspect="1"/>
+            </wp:cNvGraphicFramePr>
+            <a:graphic xmlns:a="http://schemas.openxmlformats.org/drawingml/2006/main">
+              <a:graphicData uri="http://schemas.openxmlformats.org/drawingml/2006/picture">
+                <pic:pic xmlns:pic="http://schemas.openxmlformats.org/drawingml/2006/picture">
+                  <pic:nvPicPr>
+                    <pic:cNvPr id="1" name=""/>
+                    <pic:cNvPicPr/>
+                  </pic:nvPicPr>
+                  <pic:blipFill>
+                    <a:blip r:embed="rId37"/>
+                    <a:stretch>
+                      <a:fillRect/>
+                    </a:stretch>
+                  </pic:blipFill>
+                  <pic:spPr>
+                    <a:xfrm>
+                      <a:off x="0" y="0"/>
+                      <a:ext cx="2938062" cy="2548246"/>
+                    </a:xfrm>
+                    <a:prstGeom prst="rect">
+                      <a:avLst/>
+                    </a:prstGeom>
+                    <a:ln>
+                      <a:solidFill>
+                        <a:schemeClr val="tx1"/>
+                      </a:solidFill>
+                    </a:ln>
+                  </pic:spPr>
+                </pic:pic>
+              </a:graphicData>
+            </a:graphic>
+          </wp:inline>
+        </w:drawing>
+      </w:r>
+    </w:p>
+    <w:p>
+      <w:pPr>
+        <w:pStyle w:val="ListParagraph"/>
         <w:numPr>
           <w:ilvl w:val="0"/>
           <w:numId w:val="10"/>
@@ -4767,6 +4840,85 @@
     <w:p>
       <w:pPr>
         <w:pStyle w:val="ListParagraph"/>
+        <w:spacing w:line="360" w:lineRule="auto"/>
+        <w:ind w:left="1440"/>
+        <w:jc w:val="both"/>
+        <w:rPr>
+          <w:b/>
+          <w:bCs/>
+          <w:sz w:val="24"/>
+          <w:szCs w:val="24"/>
+        </w:rPr>
+      </w:pPr>
+      <w:r>
+        <w:t>Jawab :</w:t>
+      </w:r>
+    </w:p>
+    <w:p>
+      <w:pPr>
+        <w:pStyle w:val="ListParagraph"/>
+        <w:spacing w:line="360" w:lineRule="auto"/>
+        <w:ind w:left="1440"/>
+        <w:jc w:val="center"/>
+        <w:rPr>
+          <w:b/>
+          <w:bCs/>
+          <w:sz w:val="24"/>
+          <w:szCs w:val="24"/>
+        </w:rPr>
+      </w:pPr>
+      <w:r>
+        <w:rPr>
+          <w:b/>
+          <w:bCs/>
+          <w:sz w:val="24"/>
+          <w:szCs w:val="24"/>
+        </w:rPr>
+        <w:drawing>
+          <wp:inline distT="0" distB="0" distL="0" distR="0" wp14:anchorId="42A9BAC5" wp14:editId="2C948566">
+            <wp:extent cx="4867411" cy="757328"/>
+            <wp:effectExtent l="19050" t="19050" r="9525" b="24130"/>
+            <wp:docPr id="25" name="Picture 25"/>
+            <wp:cNvGraphicFramePr>
+              <a:graphicFrameLocks xmlns:a="http://schemas.openxmlformats.org/drawingml/2006/main" noChangeAspect="1"/>
+            </wp:cNvGraphicFramePr>
+            <a:graphic xmlns:a="http://schemas.openxmlformats.org/drawingml/2006/main">
+              <a:graphicData uri="http://schemas.openxmlformats.org/drawingml/2006/picture">
+                <pic:pic xmlns:pic="http://schemas.openxmlformats.org/drawingml/2006/picture">
+                  <pic:nvPicPr>
+                    <pic:cNvPr id="1" name=""/>
+                    <pic:cNvPicPr/>
+                  </pic:nvPicPr>
+                  <pic:blipFill>
+                    <a:blip r:embed="rId38"/>
+                    <a:stretch>
+                      <a:fillRect/>
+                    </a:stretch>
+                  </pic:blipFill>
+                  <pic:spPr>
+                    <a:xfrm>
+                      <a:off x="0" y="0"/>
+                      <a:ext cx="5116775" cy="796127"/>
+                    </a:xfrm>
+                    <a:prstGeom prst="rect">
+                      <a:avLst/>
+                    </a:prstGeom>
+                    <a:ln>
+                      <a:solidFill>
+                        <a:schemeClr val="tx1"/>
+                      </a:solidFill>
+                    </a:ln>
+                  </pic:spPr>
+                </pic:pic>
+              </a:graphicData>
+            </a:graphic>
+          </wp:inline>
+        </w:drawing>
+      </w:r>
+    </w:p>
+    <w:p>
+      <w:pPr>
+        <w:pStyle w:val="ListParagraph"/>
         <w:numPr>
           <w:ilvl w:val="0"/>
           <w:numId w:val="21"/>
@@ -4781,7 +4933,74 @@
         </w:rPr>
       </w:pPr>
       <w:r>
-        <w:t>Defaultnya scrollbar akan muncul ketika text area sudah melebihi batasnya, maka ubah supaya vertical scrollbar selalu muncul.</w:t>
+        <w:t xml:space="preserve">Defaultnya scrollbar akan muncul ketika text area sudah melebihi batasnya, maka ubah supaya vertical scrollbar </w:t>
+      </w:r>
+      <w:r>
+        <w:t>muncul</w:t>
+      </w:r>
+      <w:r>
+        <w:t>.</w:t>
+      </w:r>
+    </w:p>
+    <w:p>
+      <w:pPr>
+        <w:pStyle w:val="ListParagraph"/>
+        <w:spacing w:line="360" w:lineRule="auto"/>
+        <w:ind w:left="1440"/>
+        <w:jc w:val="both"/>
+      </w:pPr>
+      <w:r>
+        <w:t>Jawab :</w:t>
+      </w:r>
+    </w:p>
+    <w:p>
+      <w:pPr>
+        <w:pStyle w:val="ListParagraph"/>
+        <w:spacing w:line="360" w:lineRule="auto"/>
+        <w:ind w:left="1440"/>
+        <w:jc w:val="center"/>
+      </w:pPr>
+      <w:r>
+        <w:drawing>
+          <wp:inline distT="0" distB="0" distL="0" distR="0" wp14:anchorId="44C63A4D" wp14:editId="5B6D9488">
+            <wp:extent cx="4934917" cy="159448"/>
+            <wp:effectExtent l="19050" t="19050" r="18415" b="12065"/>
+            <wp:docPr id="26" name="Picture 26"/>
+            <wp:cNvGraphicFramePr>
+              <a:graphicFrameLocks xmlns:a="http://schemas.openxmlformats.org/drawingml/2006/main" noChangeAspect="1"/>
+            </wp:cNvGraphicFramePr>
+            <a:graphic xmlns:a="http://schemas.openxmlformats.org/drawingml/2006/main">
+              <a:graphicData uri="http://schemas.openxmlformats.org/drawingml/2006/picture">
+                <pic:pic xmlns:pic="http://schemas.openxmlformats.org/drawingml/2006/picture">
+                  <pic:nvPicPr>
+                    <pic:cNvPr id="1" name=""/>
+                    <pic:cNvPicPr/>
+                  </pic:nvPicPr>
+                  <pic:blipFill>
+                    <a:blip r:embed="rId39"/>
+                    <a:stretch>
+                      <a:fillRect/>
+                    </a:stretch>
+                  </pic:blipFill>
+                  <pic:spPr>
+                    <a:xfrm>
+                      <a:off x="0" y="0"/>
+                      <a:ext cx="5279372" cy="170577"/>
+                    </a:xfrm>
+                    <a:prstGeom prst="rect">
+                      <a:avLst/>
+                    </a:prstGeom>
+                    <a:ln>
+                      <a:solidFill>
+                        <a:schemeClr val="tx1"/>
+                      </a:solidFill>
+                    </a:ln>
+                  </pic:spPr>
+                </pic:pic>
+              </a:graphicData>
+            </a:graphic>
+          </wp:inline>
+        </w:drawing>
       </w:r>
     </w:p>
     <w:p>
@@ -4807,6 +5026,73 @@
     <w:p>
       <w:pPr>
         <w:pStyle w:val="ListParagraph"/>
+        <w:spacing w:line="360" w:lineRule="auto"/>
+        <w:ind w:left="1440"/>
+        <w:jc w:val="both"/>
+      </w:pPr>
+      <w:r>
+        <w:t>Jawab :</w:t>
+      </w:r>
+    </w:p>
+    <w:p>
+      <w:pPr>
+        <w:pStyle w:val="ListParagraph"/>
+        <w:spacing w:line="360" w:lineRule="auto"/>
+        <w:ind w:left="1440"/>
+        <w:jc w:val="center"/>
+        <w:rPr>
+          <w:b/>
+          <w:bCs/>
+          <w:sz w:val="24"/>
+          <w:szCs w:val="24"/>
+        </w:rPr>
+      </w:pPr>
+      <w:r>
+        <w:drawing>
+          <wp:inline distT="0" distB="0" distL="0" distR="0" wp14:anchorId="6A8106A7" wp14:editId="45DBB443">
+            <wp:extent cx="3105583" cy="1095528"/>
+            <wp:effectExtent l="19050" t="19050" r="19050" b="28575"/>
+            <wp:docPr id="27" name="Picture 27"/>
+            <wp:cNvGraphicFramePr>
+              <a:graphicFrameLocks xmlns:a="http://schemas.openxmlformats.org/drawingml/2006/main" noChangeAspect="1"/>
+            </wp:cNvGraphicFramePr>
+            <a:graphic xmlns:a="http://schemas.openxmlformats.org/drawingml/2006/main">
+              <a:graphicData uri="http://schemas.openxmlformats.org/drawingml/2006/picture">
+                <pic:pic xmlns:pic="http://schemas.openxmlformats.org/drawingml/2006/picture">
+                  <pic:nvPicPr>
+                    <pic:cNvPr id="1" name=""/>
+                    <pic:cNvPicPr/>
+                  </pic:nvPicPr>
+                  <pic:blipFill>
+                    <a:blip r:embed="rId40"/>
+                    <a:stretch>
+                      <a:fillRect/>
+                    </a:stretch>
+                  </pic:blipFill>
+                  <pic:spPr>
+                    <a:xfrm>
+                      <a:off x="0" y="0"/>
+                      <a:ext cx="3105583" cy="1095528"/>
+                    </a:xfrm>
+                    <a:prstGeom prst="rect">
+                      <a:avLst/>
+                    </a:prstGeom>
+                    <a:ln>
+                      <a:solidFill>
+                        <a:schemeClr val="tx1"/>
+                      </a:solidFill>
+                    </a:ln>
+                  </pic:spPr>
+                </pic:pic>
+              </a:graphicData>
+            </a:graphic>
+          </wp:inline>
+        </w:drawing>
+      </w:r>
+    </w:p>
+    <w:p>
+      <w:pPr>
+        <w:pStyle w:val="ListParagraph"/>
         <w:numPr>
           <w:ilvl w:val="0"/>
           <w:numId w:val="10"/>
@@ -4821,12 +5107,33 @@
         </w:rPr>
       </w:pPr>
       <w:r>
+        <w:lastRenderedPageBreak/>
         <w:t>Alasan Memilih</w:t>
       </w:r>
     </w:p>
     <w:p>
       <w:pPr>
         <w:pStyle w:val="ListParagraph"/>
+        <w:spacing w:line="360" w:lineRule="auto"/>
+        <w:ind w:left="1080"/>
+        <w:jc w:val="both"/>
+        <w:rPr>
+          <w:b/>
+          <w:bCs/>
+          <w:sz w:val="24"/>
+          <w:szCs w:val="24"/>
+        </w:rPr>
+      </w:pPr>
+      <w:r>
+        <w:tab/>
+      </w:r>
+      <w:r>
+        <w:t>Sesuai intruksi dosen masing masing dari Topic yang ada pada soal disarankan harus dikerjakan, sehingga saya kerjakan.</w:t>
+      </w:r>
+    </w:p>
+    <w:p>
+      <w:pPr>
+        <w:pStyle w:val="ListParagraph"/>
         <w:numPr>
           <w:ilvl w:val="0"/>
           <w:numId w:val="10"/>
@@ -4847,6 +5154,26 @@
     <w:p>
       <w:pPr>
         <w:pStyle w:val="ListParagraph"/>
+        <w:spacing w:line="360" w:lineRule="auto"/>
+        <w:ind w:left="1080"/>
+        <w:jc w:val="both"/>
+        <w:rPr>
+          <w:b/>
+          <w:bCs/>
+          <w:sz w:val="24"/>
+          <w:szCs w:val="24"/>
+        </w:rPr>
+      </w:pPr>
+      <w:r>
+        <w:tab/>
+      </w:r>
+      <w:r>
+        <w:t>Tidak ada (-)</w:t>
+      </w:r>
+    </w:p>
+    <w:p>
+      <w:pPr>
+        <w:pStyle w:val="ListParagraph"/>
         <w:numPr>
           <w:ilvl w:val="0"/>
           <w:numId w:val="10"/>
@@ -4867,6 +5194,26 @@
     <w:p>
       <w:pPr>
         <w:pStyle w:val="ListParagraph"/>
+        <w:spacing w:line="360" w:lineRule="auto"/>
+        <w:ind w:left="1080"/>
+        <w:jc w:val="both"/>
+        <w:rPr>
+          <w:b/>
+          <w:bCs/>
+          <w:sz w:val="24"/>
+          <w:szCs w:val="24"/>
+        </w:rPr>
+      </w:pPr>
+      <w:r>
+        <w:tab/>
+      </w:r>
+      <w:r>
+        <w:t>Tidak ada (-)</w:t>
+      </w:r>
+    </w:p>
+    <w:p>
+      <w:pPr>
+        <w:pStyle w:val="ListParagraph"/>
         <w:numPr>
           <w:ilvl w:val="0"/>
           <w:numId w:val="10"/>
@@ -4882,6 +5229,40 @@
       </w:pPr>
       <w:r>
         <w:t>Teman Membantu</w:t>
+      </w:r>
+    </w:p>
+    <w:p>
+      <w:pPr>
+        <w:pStyle w:val="ListParagraph"/>
+        <w:numPr>
+          <w:ilvl w:val="0"/>
+          <w:numId w:val="25"/>
+        </w:numPr>
+        <w:spacing w:line="360" w:lineRule="auto"/>
+        <w:jc w:val="both"/>
+      </w:pPr>
+      <w:r>
+        <w:t>Class J</w:t>
+      </w:r>
+      <w:r>
+        <w:t>s</w:t>
+      </w:r>
+      <w:r>
+        <w:t>crollPane</w:t>
+      </w:r>
+      <w:r>
+        <w:t>, Source :</w:t>
+      </w:r>
+    </w:p>
+    <w:p>
+      <w:pPr>
+        <w:pStyle w:val="ListParagraph"/>
+        <w:spacing w:line="360" w:lineRule="auto"/>
+        <w:ind w:left="1440"/>
+        <w:jc w:val="both"/>
+      </w:pPr>
+      <w:r>
+        <w:t>https://docs.oracle.com/javase/7/docs/api/javax/swing/JScrollPane.html</w:t>
       </w:r>
     </w:p>
     <w:sectPr>
@@ -5529,194 +5910,16 @@
     </w:lvl>
   </w:abstractNum>
   <w:abstractNum w:abstractNumId="7" w15:restartNumberingAfterBreak="0">
-    <w:nsid w:val="2C480F47"/>
+    <w:nsid w:val="29027E0E"/>
     <w:multiLevelType w:val="hybridMultilevel"/>
-    <w:tmpl w:val="65328774"/>
-    <w:lvl w:ilvl="0" w:tplc="294A4110">
+    <w:tmpl w:val="1D2447D8"/>
+    <w:lvl w:ilvl="0" w:tplc="27487F24">
       <w:start w:val="1"/>
       <w:numFmt w:val="lowerLetter"/>
       <w:lvlText w:val="%1."/>
       <w:lvlJc w:val="left"/>
       <w:pPr>
         <w:ind w:left="1440" w:hanging="360"/>
-      </w:pPr>
-      <w:rPr>
-        <w:rFonts w:hint="default"/>
-      </w:rPr>
-    </w:lvl>
-    <w:lvl w:ilvl="1" w:tplc="38090019" w:tentative="1">
-      <w:start w:val="1"/>
-      <w:numFmt w:val="lowerLetter"/>
-      <w:lvlText w:val="%2."/>
-      <w:lvlJc w:val="left"/>
-      <w:pPr>
-        <w:ind w:left="2160" w:hanging="360"/>
-      </w:pPr>
-    </w:lvl>
-    <w:lvl w:ilvl="2" w:tplc="3809001B" w:tentative="1">
-      <w:start w:val="1"/>
-      <w:numFmt w:val="lowerRoman"/>
-      <w:lvlText w:val="%3."/>
-      <w:lvlJc w:val="right"/>
-      <w:pPr>
-        <w:ind w:left="2880" w:hanging="180"/>
-      </w:pPr>
-    </w:lvl>
-    <w:lvl w:ilvl="3" w:tplc="3809000F" w:tentative="1">
-      <w:start w:val="1"/>
-      <w:numFmt w:val="decimal"/>
-      <w:lvlText w:val="%4."/>
-      <w:lvlJc w:val="left"/>
-      <w:pPr>
-        <w:ind w:left="3600" w:hanging="360"/>
-      </w:pPr>
-    </w:lvl>
-    <w:lvl w:ilvl="4" w:tplc="38090019" w:tentative="1">
-      <w:start w:val="1"/>
-      <w:numFmt w:val="lowerLetter"/>
-      <w:lvlText w:val="%5."/>
-      <w:lvlJc w:val="left"/>
-      <w:pPr>
-        <w:ind w:left="4320" w:hanging="360"/>
-      </w:pPr>
-    </w:lvl>
-    <w:lvl w:ilvl="5" w:tplc="3809001B" w:tentative="1">
-      <w:start w:val="1"/>
-      <w:numFmt w:val="lowerRoman"/>
-      <w:lvlText w:val="%6."/>
-      <w:lvlJc w:val="right"/>
-      <w:pPr>
-        <w:ind w:left="5040" w:hanging="180"/>
-      </w:pPr>
-    </w:lvl>
-    <w:lvl w:ilvl="6" w:tplc="3809000F" w:tentative="1">
-      <w:start w:val="1"/>
-      <w:numFmt w:val="decimal"/>
-      <w:lvlText w:val="%7."/>
-      <w:lvlJc w:val="left"/>
-      <w:pPr>
-        <w:ind w:left="5760" w:hanging="360"/>
-      </w:pPr>
-    </w:lvl>
-    <w:lvl w:ilvl="7" w:tplc="38090019" w:tentative="1">
-      <w:start w:val="1"/>
-      <w:numFmt w:val="lowerLetter"/>
-      <w:lvlText w:val="%8."/>
-      <w:lvlJc w:val="left"/>
-      <w:pPr>
-        <w:ind w:left="6480" w:hanging="360"/>
-      </w:pPr>
-    </w:lvl>
-    <w:lvl w:ilvl="8" w:tplc="3809001B" w:tentative="1">
-      <w:start w:val="1"/>
-      <w:numFmt w:val="lowerRoman"/>
-      <w:lvlText w:val="%9."/>
-      <w:lvlJc w:val="right"/>
-      <w:pPr>
-        <w:ind w:left="7200" w:hanging="180"/>
-      </w:pPr>
-    </w:lvl>
-  </w:abstractNum>
-  <w:abstractNum w:abstractNumId="8" w15:restartNumberingAfterBreak="0">
-    <w:nsid w:val="32A82098"/>
-    <w:multiLevelType w:val="hybridMultilevel"/>
-    <w:tmpl w:val="F754FBBC"/>
-    <w:lvl w:ilvl="0" w:tplc="21B8DCF4">
-      <w:start w:val="1"/>
-      <w:numFmt w:val="lowerLetter"/>
-      <w:lvlText w:val="%1."/>
-      <w:lvlJc w:val="left"/>
-      <w:pPr>
-        <w:ind w:left="1440" w:hanging="360"/>
-      </w:pPr>
-      <w:rPr>
-        <w:rFonts w:hint="default"/>
-      </w:rPr>
-    </w:lvl>
-    <w:lvl w:ilvl="1" w:tplc="38090019" w:tentative="1">
-      <w:start w:val="1"/>
-      <w:numFmt w:val="lowerLetter"/>
-      <w:lvlText w:val="%2."/>
-      <w:lvlJc w:val="left"/>
-      <w:pPr>
-        <w:ind w:left="2160" w:hanging="360"/>
-      </w:pPr>
-    </w:lvl>
-    <w:lvl w:ilvl="2" w:tplc="3809001B" w:tentative="1">
-      <w:start w:val="1"/>
-      <w:numFmt w:val="lowerRoman"/>
-      <w:lvlText w:val="%3."/>
-      <w:lvlJc w:val="right"/>
-      <w:pPr>
-        <w:ind w:left="2880" w:hanging="180"/>
-      </w:pPr>
-    </w:lvl>
-    <w:lvl w:ilvl="3" w:tplc="3809000F" w:tentative="1">
-      <w:start w:val="1"/>
-      <w:numFmt w:val="decimal"/>
-      <w:lvlText w:val="%4."/>
-      <w:lvlJc w:val="left"/>
-      <w:pPr>
-        <w:ind w:left="3600" w:hanging="360"/>
-      </w:pPr>
-    </w:lvl>
-    <w:lvl w:ilvl="4" w:tplc="38090019" w:tentative="1">
-      <w:start w:val="1"/>
-      <w:numFmt w:val="lowerLetter"/>
-      <w:lvlText w:val="%5."/>
-      <w:lvlJc w:val="left"/>
-      <w:pPr>
-        <w:ind w:left="4320" w:hanging="360"/>
-      </w:pPr>
-    </w:lvl>
-    <w:lvl w:ilvl="5" w:tplc="3809001B" w:tentative="1">
-      <w:start w:val="1"/>
-      <w:numFmt w:val="lowerRoman"/>
-      <w:lvlText w:val="%6."/>
-      <w:lvlJc w:val="right"/>
-      <w:pPr>
-        <w:ind w:left="5040" w:hanging="180"/>
-      </w:pPr>
-    </w:lvl>
-    <w:lvl w:ilvl="6" w:tplc="3809000F" w:tentative="1">
-      <w:start w:val="1"/>
-      <w:numFmt w:val="decimal"/>
-      <w:lvlText w:val="%7."/>
-      <w:lvlJc w:val="left"/>
-      <w:pPr>
-        <w:ind w:left="5760" w:hanging="360"/>
-      </w:pPr>
-    </w:lvl>
-    <w:lvl w:ilvl="7" w:tplc="38090019" w:tentative="1">
-      <w:start w:val="1"/>
-      <w:numFmt w:val="lowerLetter"/>
-      <w:lvlText w:val="%8."/>
-      <w:lvlJc w:val="left"/>
-      <w:pPr>
-        <w:ind w:left="6480" w:hanging="360"/>
-      </w:pPr>
-    </w:lvl>
-    <w:lvl w:ilvl="8" w:tplc="3809001B" w:tentative="1">
-      <w:start w:val="1"/>
-      <w:numFmt w:val="lowerRoman"/>
-      <w:lvlText w:val="%9."/>
-      <w:lvlJc w:val="right"/>
-      <w:pPr>
-        <w:ind w:left="7200" w:hanging="180"/>
-      </w:pPr>
-    </w:lvl>
-  </w:abstractNum>
-  <w:abstractNum w:abstractNumId="9" w15:restartNumberingAfterBreak="0">
-    <w:nsid w:val="4111694F"/>
-    <w:multiLevelType w:val="hybridMultilevel"/>
-    <w:tmpl w:val="15886196"/>
-    <w:lvl w:ilvl="0" w:tplc="81EE06DA">
-      <w:start w:val="1"/>
-      <w:numFmt w:val="upperLetter"/>
-      <w:lvlText w:val="%1."/>
-      <w:lvlJc w:val="left"/>
-      <w:pPr>
-        <w:ind w:left="1080" w:hanging="360"/>
       </w:pPr>
       <w:rPr>
         <w:rFonts w:hint="default"/>
@@ -5730,7 +5933,7 @@
       <w:lvlText w:val="%2."/>
       <w:lvlJc w:val="left"/>
       <w:pPr>
-        <w:ind w:left="1800" w:hanging="360"/>
+        <w:ind w:left="2160" w:hanging="360"/>
       </w:pPr>
     </w:lvl>
     <w:lvl w:ilvl="2" w:tplc="3809001B" w:tentative="1">
@@ -5739,7 +5942,7 @@
       <w:lvlText w:val="%3."/>
       <w:lvlJc w:val="right"/>
       <w:pPr>
-        <w:ind w:left="2520" w:hanging="180"/>
+        <w:ind w:left="2880" w:hanging="180"/>
       </w:pPr>
     </w:lvl>
     <w:lvl w:ilvl="3" w:tplc="3809000F" w:tentative="1">
@@ -5748,7 +5951,7 @@
       <w:lvlText w:val="%4."/>
       <w:lvlJc w:val="left"/>
       <w:pPr>
-        <w:ind w:left="3240" w:hanging="360"/>
+        <w:ind w:left="3600" w:hanging="360"/>
       </w:pPr>
     </w:lvl>
     <w:lvl w:ilvl="4" w:tplc="38090019" w:tentative="1">
@@ -5757,7 +5960,7 @@
       <w:lvlText w:val="%5."/>
       <w:lvlJc w:val="left"/>
       <w:pPr>
-        <w:ind w:left="3960" w:hanging="360"/>
+        <w:ind w:left="4320" w:hanging="360"/>
       </w:pPr>
     </w:lvl>
     <w:lvl w:ilvl="5" w:tplc="3809001B" w:tentative="1">
@@ -5766,7 +5969,7 @@
       <w:lvlText w:val="%6."/>
       <w:lvlJc w:val="right"/>
       <w:pPr>
-        <w:ind w:left="4680" w:hanging="180"/>
+        <w:ind w:left="5040" w:hanging="180"/>
       </w:pPr>
     </w:lvl>
     <w:lvl w:ilvl="6" w:tplc="3809000F" w:tentative="1">
@@ -5775,7 +5978,7 @@
       <w:lvlText w:val="%7."/>
       <w:lvlJc w:val="left"/>
       <w:pPr>
-        <w:ind w:left="5400" w:hanging="360"/>
+        <w:ind w:left="5760" w:hanging="360"/>
       </w:pPr>
     </w:lvl>
     <w:lvl w:ilvl="7" w:tplc="38090019" w:tentative="1">
@@ -5784,7 +5987,7 @@
       <w:lvlText w:val="%8."/>
       <w:lvlJc w:val="left"/>
       <w:pPr>
-        <w:ind w:left="6120" w:hanging="360"/>
+        <w:ind w:left="6480" w:hanging="360"/>
       </w:pPr>
     </w:lvl>
     <w:lvl w:ilvl="8" w:tplc="3809001B" w:tentative="1">
@@ -5793,128 +5996,193 @@
       <w:lvlText w:val="%9."/>
       <w:lvlJc w:val="right"/>
       <w:pPr>
-        <w:ind w:left="6840" w:hanging="180"/>
+        <w:ind w:left="7200" w:hanging="180"/>
+      </w:pPr>
+    </w:lvl>
+  </w:abstractNum>
+  <w:abstractNum w:abstractNumId="8" w15:restartNumberingAfterBreak="0">
+    <w:nsid w:val="2C480F47"/>
+    <w:multiLevelType w:val="hybridMultilevel"/>
+    <w:tmpl w:val="65328774"/>
+    <w:lvl w:ilvl="0" w:tplc="294A4110">
+      <w:start w:val="1"/>
+      <w:numFmt w:val="lowerLetter"/>
+      <w:lvlText w:val="%1."/>
+      <w:lvlJc w:val="left"/>
+      <w:pPr>
+        <w:ind w:left="1440" w:hanging="360"/>
+      </w:pPr>
+      <w:rPr>
+        <w:rFonts w:hint="default"/>
+      </w:rPr>
+    </w:lvl>
+    <w:lvl w:ilvl="1" w:tplc="38090019" w:tentative="1">
+      <w:start w:val="1"/>
+      <w:numFmt w:val="lowerLetter"/>
+      <w:lvlText w:val="%2."/>
+      <w:lvlJc w:val="left"/>
+      <w:pPr>
+        <w:ind w:left="2160" w:hanging="360"/>
+      </w:pPr>
+    </w:lvl>
+    <w:lvl w:ilvl="2" w:tplc="3809001B" w:tentative="1">
+      <w:start w:val="1"/>
+      <w:numFmt w:val="lowerRoman"/>
+      <w:lvlText w:val="%3."/>
+      <w:lvlJc w:val="right"/>
+      <w:pPr>
+        <w:ind w:left="2880" w:hanging="180"/>
+      </w:pPr>
+    </w:lvl>
+    <w:lvl w:ilvl="3" w:tplc="3809000F" w:tentative="1">
+      <w:start w:val="1"/>
+      <w:numFmt w:val="decimal"/>
+      <w:lvlText w:val="%4."/>
+      <w:lvlJc w:val="left"/>
+      <w:pPr>
+        <w:ind w:left="3600" w:hanging="360"/>
+      </w:pPr>
+    </w:lvl>
+    <w:lvl w:ilvl="4" w:tplc="38090019" w:tentative="1">
+      <w:start w:val="1"/>
+      <w:numFmt w:val="lowerLetter"/>
+      <w:lvlText w:val="%5."/>
+      <w:lvlJc w:val="left"/>
+      <w:pPr>
+        <w:ind w:left="4320" w:hanging="360"/>
+      </w:pPr>
+    </w:lvl>
+    <w:lvl w:ilvl="5" w:tplc="3809001B" w:tentative="1">
+      <w:start w:val="1"/>
+      <w:numFmt w:val="lowerRoman"/>
+      <w:lvlText w:val="%6."/>
+      <w:lvlJc w:val="right"/>
+      <w:pPr>
+        <w:ind w:left="5040" w:hanging="180"/>
+      </w:pPr>
+    </w:lvl>
+    <w:lvl w:ilvl="6" w:tplc="3809000F" w:tentative="1">
+      <w:start w:val="1"/>
+      <w:numFmt w:val="decimal"/>
+      <w:lvlText w:val="%7."/>
+      <w:lvlJc w:val="left"/>
+      <w:pPr>
+        <w:ind w:left="5760" w:hanging="360"/>
+      </w:pPr>
+    </w:lvl>
+    <w:lvl w:ilvl="7" w:tplc="38090019" w:tentative="1">
+      <w:start w:val="1"/>
+      <w:numFmt w:val="lowerLetter"/>
+      <w:lvlText w:val="%8."/>
+      <w:lvlJc w:val="left"/>
+      <w:pPr>
+        <w:ind w:left="6480" w:hanging="360"/>
+      </w:pPr>
+    </w:lvl>
+    <w:lvl w:ilvl="8" w:tplc="3809001B" w:tentative="1">
+      <w:start w:val="1"/>
+      <w:numFmt w:val="lowerRoman"/>
+      <w:lvlText w:val="%9."/>
+      <w:lvlJc w:val="right"/>
+      <w:pPr>
+        <w:ind w:left="7200" w:hanging="180"/>
+      </w:pPr>
+    </w:lvl>
+  </w:abstractNum>
+  <w:abstractNum w:abstractNumId="9" w15:restartNumberingAfterBreak="0">
+    <w:nsid w:val="32A82098"/>
+    <w:multiLevelType w:val="hybridMultilevel"/>
+    <w:tmpl w:val="F754FBBC"/>
+    <w:lvl w:ilvl="0" w:tplc="21B8DCF4">
+      <w:start w:val="1"/>
+      <w:numFmt w:val="lowerLetter"/>
+      <w:lvlText w:val="%1."/>
+      <w:lvlJc w:val="left"/>
+      <w:pPr>
+        <w:ind w:left="1440" w:hanging="360"/>
+      </w:pPr>
+      <w:rPr>
+        <w:rFonts w:hint="default"/>
+      </w:rPr>
+    </w:lvl>
+    <w:lvl w:ilvl="1" w:tplc="38090019" w:tentative="1">
+      <w:start w:val="1"/>
+      <w:numFmt w:val="lowerLetter"/>
+      <w:lvlText w:val="%2."/>
+      <w:lvlJc w:val="left"/>
+      <w:pPr>
+        <w:ind w:left="2160" w:hanging="360"/>
+      </w:pPr>
+    </w:lvl>
+    <w:lvl w:ilvl="2" w:tplc="3809001B" w:tentative="1">
+      <w:start w:val="1"/>
+      <w:numFmt w:val="lowerRoman"/>
+      <w:lvlText w:val="%3."/>
+      <w:lvlJc w:val="right"/>
+      <w:pPr>
+        <w:ind w:left="2880" w:hanging="180"/>
+      </w:pPr>
+    </w:lvl>
+    <w:lvl w:ilvl="3" w:tplc="3809000F" w:tentative="1">
+      <w:start w:val="1"/>
+      <w:numFmt w:val="decimal"/>
+      <w:lvlText w:val="%4."/>
+      <w:lvlJc w:val="left"/>
+      <w:pPr>
+        <w:ind w:left="3600" w:hanging="360"/>
+      </w:pPr>
+    </w:lvl>
+    <w:lvl w:ilvl="4" w:tplc="38090019" w:tentative="1">
+      <w:start w:val="1"/>
+      <w:numFmt w:val="lowerLetter"/>
+      <w:lvlText w:val="%5."/>
+      <w:lvlJc w:val="left"/>
+      <w:pPr>
+        <w:ind w:left="4320" w:hanging="360"/>
+      </w:pPr>
+    </w:lvl>
+    <w:lvl w:ilvl="5" w:tplc="3809001B" w:tentative="1">
+      <w:start w:val="1"/>
+      <w:numFmt w:val="lowerRoman"/>
+      <w:lvlText w:val="%6."/>
+      <w:lvlJc w:val="right"/>
+      <w:pPr>
+        <w:ind w:left="5040" w:hanging="180"/>
+      </w:pPr>
+    </w:lvl>
+    <w:lvl w:ilvl="6" w:tplc="3809000F" w:tentative="1">
+      <w:start w:val="1"/>
+      <w:numFmt w:val="decimal"/>
+      <w:lvlText w:val="%7."/>
+      <w:lvlJc w:val="left"/>
+      <w:pPr>
+        <w:ind w:left="5760" w:hanging="360"/>
+      </w:pPr>
+    </w:lvl>
+    <w:lvl w:ilvl="7" w:tplc="38090019" w:tentative="1">
+      <w:start w:val="1"/>
+      <w:numFmt w:val="lowerLetter"/>
+      <w:lvlText w:val="%8."/>
+      <w:lvlJc w:val="left"/>
+      <w:pPr>
+        <w:ind w:left="6480" w:hanging="360"/>
+      </w:pPr>
+    </w:lvl>
+    <w:lvl w:ilvl="8" w:tplc="3809001B" w:tentative="1">
+      <w:start w:val="1"/>
+      <w:numFmt w:val="lowerRoman"/>
+      <w:lvlText w:val="%9."/>
+      <w:lvlJc w:val="right"/>
+      <w:pPr>
+        <w:ind w:left="7200" w:hanging="180"/>
       </w:pPr>
     </w:lvl>
   </w:abstractNum>
   <w:abstractNum w:abstractNumId="10" w15:restartNumberingAfterBreak="0">
-    <w:nsid w:val="47E13EBD"/>
+    <w:nsid w:val="4111694F"/>
     <w:multiLevelType w:val="hybridMultilevel"/>
-    <w:tmpl w:val="91B2E27E"/>
-    <w:lvl w:ilvl="0" w:tplc="DDF474C2">
-      <w:start w:val="1"/>
-      <w:numFmt w:val="bullet"/>
-      <w:lvlText w:val="-"/>
-      <w:lvlJc w:val="left"/>
-      <w:pPr>
-        <w:ind w:left="1800" w:hanging="360"/>
-      </w:pPr>
-      <w:rPr>
-        <w:rFonts w:ascii="Calibri" w:eastAsiaTheme="minorHAnsi" w:hAnsi="Calibri" w:cs="Calibri" w:hint="default"/>
-      </w:rPr>
-    </w:lvl>
-    <w:lvl w:ilvl="1" w:tplc="38090003" w:tentative="1">
-      <w:start w:val="1"/>
-      <w:numFmt w:val="bullet"/>
-      <w:lvlText w:val="o"/>
-      <w:lvlJc w:val="left"/>
-      <w:pPr>
-        <w:ind w:left="2520" w:hanging="360"/>
-      </w:pPr>
-      <w:rPr>
-        <w:rFonts w:ascii="Courier New" w:hAnsi="Courier New" w:cs="Courier New" w:hint="default"/>
-      </w:rPr>
-    </w:lvl>
-    <w:lvl w:ilvl="2" w:tplc="38090005" w:tentative="1">
-      <w:start w:val="1"/>
-      <w:numFmt w:val="bullet"/>
-      <w:lvlText w:val=""/>
-      <w:lvlJc w:val="left"/>
-      <w:pPr>
-        <w:ind w:left="3240" w:hanging="360"/>
-      </w:pPr>
-      <w:rPr>
-        <w:rFonts w:ascii="Wingdings" w:hAnsi="Wingdings" w:hint="default"/>
-      </w:rPr>
-    </w:lvl>
-    <w:lvl w:ilvl="3" w:tplc="38090001" w:tentative="1">
-      <w:start w:val="1"/>
-      <w:numFmt w:val="bullet"/>
-      <w:lvlText w:val=""/>
-      <w:lvlJc w:val="left"/>
-      <w:pPr>
-        <w:ind w:left="3960" w:hanging="360"/>
-      </w:pPr>
-      <w:rPr>
-        <w:rFonts w:ascii="Symbol" w:hAnsi="Symbol" w:hint="default"/>
-      </w:rPr>
-    </w:lvl>
-    <w:lvl w:ilvl="4" w:tplc="38090003" w:tentative="1">
-      <w:start w:val="1"/>
-      <w:numFmt w:val="bullet"/>
-      <w:lvlText w:val="o"/>
-      <w:lvlJc w:val="left"/>
-      <w:pPr>
-        <w:ind w:left="4680" w:hanging="360"/>
-      </w:pPr>
-      <w:rPr>
-        <w:rFonts w:ascii="Courier New" w:hAnsi="Courier New" w:cs="Courier New" w:hint="default"/>
-      </w:rPr>
-    </w:lvl>
-    <w:lvl w:ilvl="5" w:tplc="38090005" w:tentative="1">
-      <w:start w:val="1"/>
-      <w:numFmt w:val="bullet"/>
-      <w:lvlText w:val=""/>
-      <w:lvlJc w:val="left"/>
-      <w:pPr>
-        <w:ind w:left="5400" w:hanging="360"/>
-      </w:pPr>
-      <w:rPr>
-        <w:rFonts w:ascii="Wingdings" w:hAnsi="Wingdings" w:hint="default"/>
-      </w:rPr>
-    </w:lvl>
-    <w:lvl w:ilvl="6" w:tplc="38090001" w:tentative="1">
-      <w:start w:val="1"/>
-      <w:numFmt w:val="bullet"/>
-      <w:lvlText w:val=""/>
-      <w:lvlJc w:val="left"/>
-      <w:pPr>
-        <w:ind w:left="6120" w:hanging="360"/>
-      </w:pPr>
-      <w:rPr>
-        <w:rFonts w:ascii="Symbol" w:hAnsi="Symbol" w:hint="default"/>
-      </w:rPr>
-    </w:lvl>
-    <w:lvl w:ilvl="7" w:tplc="38090003" w:tentative="1">
-      <w:start w:val="1"/>
-      <w:numFmt w:val="bullet"/>
-      <w:lvlText w:val="o"/>
-      <w:lvlJc w:val="left"/>
-      <w:pPr>
-        <w:ind w:left="6840" w:hanging="360"/>
-      </w:pPr>
-      <w:rPr>
-        <w:rFonts w:ascii="Courier New" w:hAnsi="Courier New" w:cs="Courier New" w:hint="default"/>
-      </w:rPr>
-    </w:lvl>
-    <w:lvl w:ilvl="8" w:tplc="38090005" w:tentative="1">
-      <w:start w:val="1"/>
-      <w:numFmt w:val="bullet"/>
-      <w:lvlText w:val=""/>
-      <w:lvlJc w:val="left"/>
-      <w:pPr>
-        <w:ind w:left="7560" w:hanging="360"/>
-      </w:pPr>
-      <w:rPr>
-        <w:rFonts w:ascii="Wingdings" w:hAnsi="Wingdings" w:hint="default"/>
-      </w:rPr>
-    </w:lvl>
-  </w:abstractNum>
-  <w:abstractNum w:abstractNumId="11" w15:restartNumberingAfterBreak="0">
-    <w:nsid w:val="48B467D3"/>
-    <w:multiLevelType w:val="hybridMultilevel"/>
-    <w:tmpl w:val="C7F810DC"/>
-    <w:lvl w:ilvl="0" w:tplc="5434CB74">
+    <w:tmpl w:val="15886196"/>
+    <w:lvl w:ilvl="0" w:tplc="81EE06DA">
       <w:start w:val="1"/>
       <w:numFmt w:val="upperLetter"/>
       <w:lvlText w:val="%1."/>
@@ -6001,17 +6269,130 @@
       </w:pPr>
     </w:lvl>
   </w:abstractNum>
+  <w:abstractNum w:abstractNumId="11" w15:restartNumberingAfterBreak="0">
+    <w:nsid w:val="47E13EBD"/>
+    <w:multiLevelType w:val="hybridMultilevel"/>
+    <w:tmpl w:val="91B2E27E"/>
+    <w:lvl w:ilvl="0" w:tplc="DDF474C2">
+      <w:start w:val="1"/>
+      <w:numFmt w:val="bullet"/>
+      <w:lvlText w:val="-"/>
+      <w:lvlJc w:val="left"/>
+      <w:pPr>
+        <w:ind w:left="1800" w:hanging="360"/>
+      </w:pPr>
+      <w:rPr>
+        <w:rFonts w:ascii="Calibri" w:eastAsiaTheme="minorHAnsi" w:hAnsi="Calibri" w:cs="Calibri" w:hint="default"/>
+      </w:rPr>
+    </w:lvl>
+    <w:lvl w:ilvl="1" w:tplc="38090003" w:tentative="1">
+      <w:start w:val="1"/>
+      <w:numFmt w:val="bullet"/>
+      <w:lvlText w:val="o"/>
+      <w:lvlJc w:val="left"/>
+      <w:pPr>
+        <w:ind w:left="2520" w:hanging="360"/>
+      </w:pPr>
+      <w:rPr>
+        <w:rFonts w:ascii="Courier New" w:hAnsi="Courier New" w:cs="Courier New" w:hint="default"/>
+      </w:rPr>
+    </w:lvl>
+    <w:lvl w:ilvl="2" w:tplc="38090005" w:tentative="1">
+      <w:start w:val="1"/>
+      <w:numFmt w:val="bullet"/>
+      <w:lvlText w:val=""/>
+      <w:lvlJc w:val="left"/>
+      <w:pPr>
+        <w:ind w:left="3240" w:hanging="360"/>
+      </w:pPr>
+      <w:rPr>
+        <w:rFonts w:ascii="Wingdings" w:hAnsi="Wingdings" w:hint="default"/>
+      </w:rPr>
+    </w:lvl>
+    <w:lvl w:ilvl="3" w:tplc="38090001" w:tentative="1">
+      <w:start w:val="1"/>
+      <w:numFmt w:val="bullet"/>
+      <w:lvlText w:val=""/>
+      <w:lvlJc w:val="left"/>
+      <w:pPr>
+        <w:ind w:left="3960" w:hanging="360"/>
+      </w:pPr>
+      <w:rPr>
+        <w:rFonts w:ascii="Symbol" w:hAnsi="Symbol" w:hint="default"/>
+      </w:rPr>
+    </w:lvl>
+    <w:lvl w:ilvl="4" w:tplc="38090003" w:tentative="1">
+      <w:start w:val="1"/>
+      <w:numFmt w:val="bullet"/>
+      <w:lvlText w:val="o"/>
+      <w:lvlJc w:val="left"/>
+      <w:pPr>
+        <w:ind w:left="4680" w:hanging="360"/>
+      </w:pPr>
+      <w:rPr>
+        <w:rFonts w:ascii="Courier New" w:hAnsi="Courier New" w:cs="Courier New" w:hint="default"/>
+      </w:rPr>
+    </w:lvl>
+    <w:lvl w:ilvl="5" w:tplc="38090005" w:tentative="1">
+      <w:start w:val="1"/>
+      <w:numFmt w:val="bullet"/>
+      <w:lvlText w:val=""/>
+      <w:lvlJc w:val="left"/>
+      <w:pPr>
+        <w:ind w:left="5400" w:hanging="360"/>
+      </w:pPr>
+      <w:rPr>
+        <w:rFonts w:ascii="Wingdings" w:hAnsi="Wingdings" w:hint="default"/>
+      </w:rPr>
+    </w:lvl>
+    <w:lvl w:ilvl="6" w:tplc="38090001" w:tentative="1">
+      <w:start w:val="1"/>
+      <w:numFmt w:val="bullet"/>
+      <w:lvlText w:val=""/>
+      <w:lvlJc w:val="left"/>
+      <w:pPr>
+        <w:ind w:left="6120" w:hanging="360"/>
+      </w:pPr>
+      <w:rPr>
+        <w:rFonts w:ascii="Symbol" w:hAnsi="Symbol" w:hint="default"/>
+      </w:rPr>
+    </w:lvl>
+    <w:lvl w:ilvl="7" w:tplc="38090003" w:tentative="1">
+      <w:start w:val="1"/>
+      <w:numFmt w:val="bullet"/>
+      <w:lvlText w:val="o"/>
+      <w:lvlJc w:val="left"/>
+      <w:pPr>
+        <w:ind w:left="6840" w:hanging="360"/>
+      </w:pPr>
+      <w:rPr>
+        <w:rFonts w:ascii="Courier New" w:hAnsi="Courier New" w:cs="Courier New" w:hint="default"/>
+      </w:rPr>
+    </w:lvl>
+    <w:lvl w:ilvl="8" w:tplc="38090005" w:tentative="1">
+      <w:start w:val="1"/>
+      <w:numFmt w:val="bullet"/>
+      <w:lvlText w:val=""/>
+      <w:lvlJc w:val="left"/>
+      <w:pPr>
+        <w:ind w:left="7560" w:hanging="360"/>
+      </w:pPr>
+      <w:rPr>
+        <w:rFonts w:ascii="Wingdings" w:hAnsi="Wingdings" w:hint="default"/>
+      </w:rPr>
+    </w:lvl>
+  </w:abstractNum>
   <w:abstractNum w:abstractNumId="12" w15:restartNumberingAfterBreak="0">
-    <w:nsid w:val="49D70D78"/>
+    <w:nsid w:val="48B467D3"/>
     <w:multiLevelType w:val="hybridMultilevel"/>
-    <w:tmpl w:val="C9B81EF4"/>
-    <w:lvl w:ilvl="0" w:tplc="FDC8ACC6">
-      <w:start w:val="1"/>
-      <w:numFmt w:val="lowerLetter"/>
+    <w:tmpl w:val="C7F810DC"/>
+    <w:lvl w:ilvl="0" w:tplc="5434CB74">
+      <w:start w:val="1"/>
+      <w:numFmt w:val="upperLetter"/>
       <w:lvlText w:val="%1."/>
       <w:lvlJc w:val="left"/>
       <w:pPr>
-        <w:ind w:left="1440" w:hanging="360"/>
+        <w:ind w:left="1080" w:hanging="360"/>
       </w:pPr>
       <w:rPr>
         <w:rFonts w:hint="default"/>
@@ -6025,7 +6406,7 @@
       <w:lvlText w:val="%2."/>
       <w:lvlJc w:val="left"/>
       <w:pPr>
-        <w:ind w:left="2160" w:hanging="360"/>
+        <w:ind w:left="1800" w:hanging="360"/>
       </w:pPr>
     </w:lvl>
     <w:lvl w:ilvl="2" w:tplc="3809001B" w:tentative="1">
@@ -6034,7 +6415,7 @@
       <w:lvlText w:val="%3."/>
       <w:lvlJc w:val="right"/>
       <w:pPr>
-        <w:ind w:left="2880" w:hanging="180"/>
+        <w:ind w:left="2520" w:hanging="180"/>
       </w:pPr>
     </w:lvl>
     <w:lvl w:ilvl="3" w:tplc="3809000F" w:tentative="1">
@@ -6043,7 +6424,7 @@
       <w:lvlText w:val="%4."/>
       <w:lvlJc w:val="left"/>
       <w:pPr>
-        <w:ind w:left="3600" w:hanging="360"/>
+        <w:ind w:left="3240" w:hanging="360"/>
       </w:pPr>
     </w:lvl>
     <w:lvl w:ilvl="4" w:tplc="38090019" w:tentative="1">
@@ -6052,7 +6433,7 @@
       <w:lvlText w:val="%5."/>
       <w:lvlJc w:val="left"/>
       <w:pPr>
-        <w:ind w:left="4320" w:hanging="360"/>
+        <w:ind w:left="3960" w:hanging="360"/>
       </w:pPr>
     </w:lvl>
     <w:lvl w:ilvl="5" w:tplc="3809001B" w:tentative="1">
@@ -6061,7 +6442,7 @@
       <w:lvlText w:val="%6."/>
       <w:lvlJc w:val="right"/>
       <w:pPr>
-        <w:ind w:left="5040" w:hanging="180"/>
+        <w:ind w:left="4680" w:hanging="180"/>
       </w:pPr>
     </w:lvl>
     <w:lvl w:ilvl="6" w:tplc="3809000F" w:tentative="1">
@@ -6070,7 +6451,7 @@
       <w:lvlText w:val="%7."/>
       <w:lvlJc w:val="left"/>
       <w:pPr>
-        <w:ind w:left="5760" w:hanging="360"/>
+        <w:ind w:left="5400" w:hanging="360"/>
       </w:pPr>
     </w:lvl>
     <w:lvl w:ilvl="7" w:tplc="38090019" w:tentative="1">
@@ -6079,7 +6460,7 @@
       <w:lvlText w:val="%8."/>
       <w:lvlJc w:val="left"/>
       <w:pPr>
-        <w:ind w:left="6480" w:hanging="360"/>
+        <w:ind w:left="6120" w:hanging="360"/>
       </w:pPr>
     </w:lvl>
     <w:lvl w:ilvl="8" w:tplc="3809001B" w:tentative="1">
@@ -6088,21 +6469,21 @@
       <w:lvlText w:val="%9."/>
       <w:lvlJc w:val="right"/>
       <w:pPr>
-        <w:ind w:left="7200" w:hanging="180"/>
+        <w:ind w:left="6840" w:hanging="180"/>
       </w:pPr>
     </w:lvl>
   </w:abstractNum>
   <w:abstractNum w:abstractNumId="13" w15:restartNumberingAfterBreak="0">
-    <w:nsid w:val="5320410D"/>
+    <w:nsid w:val="49D70D78"/>
     <w:multiLevelType w:val="hybridMultilevel"/>
-    <w:tmpl w:val="24ECE548"/>
-    <w:lvl w:ilvl="0" w:tplc="AE3228EA">
-      <w:start w:val="1"/>
-      <w:numFmt w:val="upperLetter"/>
+    <w:tmpl w:val="C9B81EF4"/>
+    <w:lvl w:ilvl="0" w:tplc="FDC8ACC6">
+      <w:start w:val="1"/>
+      <w:numFmt w:val="lowerLetter"/>
       <w:lvlText w:val="%1."/>
       <w:lvlJc w:val="left"/>
       <w:pPr>
-        <w:ind w:left="1080" w:hanging="360"/>
+        <w:ind w:left="1440" w:hanging="360"/>
       </w:pPr>
       <w:rPr>
         <w:rFonts w:hint="default"/>
@@ -6116,7 +6497,7 @@
       <w:lvlText w:val="%2."/>
       <w:lvlJc w:val="left"/>
       <w:pPr>
-        <w:ind w:left="1800" w:hanging="360"/>
+        <w:ind w:left="2160" w:hanging="360"/>
       </w:pPr>
     </w:lvl>
     <w:lvl w:ilvl="2" w:tplc="3809001B" w:tentative="1">
@@ -6125,7 +6506,7 @@
       <w:lvlText w:val="%3."/>
       <w:lvlJc w:val="right"/>
       <w:pPr>
-        <w:ind w:left="2520" w:hanging="180"/>
+        <w:ind w:left="2880" w:hanging="180"/>
       </w:pPr>
     </w:lvl>
     <w:lvl w:ilvl="3" w:tplc="3809000F" w:tentative="1">
@@ -6134,7 +6515,7 @@
       <w:lvlText w:val="%4."/>
       <w:lvlJc w:val="left"/>
       <w:pPr>
-        <w:ind w:left="3240" w:hanging="360"/>
+        <w:ind w:left="3600" w:hanging="360"/>
       </w:pPr>
     </w:lvl>
     <w:lvl w:ilvl="4" w:tplc="38090019" w:tentative="1">
@@ -6143,7 +6524,7 @@
       <w:lvlText w:val="%5."/>
       <w:lvlJc w:val="left"/>
       <w:pPr>
-        <w:ind w:left="3960" w:hanging="360"/>
+        <w:ind w:left="4320" w:hanging="360"/>
       </w:pPr>
     </w:lvl>
     <w:lvl w:ilvl="5" w:tplc="3809001B" w:tentative="1">
@@ -6152,7 +6533,7 @@
       <w:lvlText w:val="%6."/>
       <w:lvlJc w:val="right"/>
       <w:pPr>
-        <w:ind w:left="4680" w:hanging="180"/>
+        <w:ind w:left="5040" w:hanging="180"/>
       </w:pPr>
     </w:lvl>
     <w:lvl w:ilvl="6" w:tplc="3809000F" w:tentative="1">
@@ -6161,7 +6542,7 @@
       <w:lvlText w:val="%7."/>
       <w:lvlJc w:val="left"/>
       <w:pPr>
-        <w:ind w:left="5400" w:hanging="360"/>
+        <w:ind w:left="5760" w:hanging="360"/>
       </w:pPr>
     </w:lvl>
     <w:lvl w:ilvl="7" w:tplc="38090019" w:tentative="1">
@@ -6170,7 +6551,7 @@
       <w:lvlText w:val="%8."/>
       <w:lvlJc w:val="left"/>
       <w:pPr>
-        <w:ind w:left="6120" w:hanging="360"/>
+        <w:ind w:left="6480" w:hanging="360"/>
       </w:pPr>
     </w:lvl>
     <w:lvl w:ilvl="8" w:tplc="3809001B" w:tentative="1">
@@ -6179,21 +6560,21 @@
       <w:lvlText w:val="%9."/>
       <w:lvlJc w:val="right"/>
       <w:pPr>
-        <w:ind w:left="6840" w:hanging="180"/>
+        <w:ind w:left="7200" w:hanging="180"/>
       </w:pPr>
     </w:lvl>
   </w:abstractNum>
   <w:abstractNum w:abstractNumId="14" w15:restartNumberingAfterBreak="0">
-    <w:nsid w:val="54993180"/>
+    <w:nsid w:val="5320410D"/>
     <w:multiLevelType w:val="hybridMultilevel"/>
-    <w:tmpl w:val="1E16A982"/>
-    <w:lvl w:ilvl="0" w:tplc="31841266">
-      <w:start w:val="1"/>
-      <w:numFmt w:val="lowerLetter"/>
+    <w:tmpl w:val="24ECE548"/>
+    <w:lvl w:ilvl="0" w:tplc="AE3228EA">
+      <w:start w:val="1"/>
+      <w:numFmt w:val="upperLetter"/>
       <w:lvlText w:val="%1."/>
       <w:lvlJc w:val="left"/>
       <w:pPr>
-        <w:ind w:left="1440" w:hanging="360"/>
+        <w:ind w:left="1080" w:hanging="360"/>
       </w:pPr>
       <w:rPr>
         <w:rFonts w:hint="default"/>
@@ -6207,7 +6588,7 @@
       <w:lvlText w:val="%2."/>
       <w:lvlJc w:val="left"/>
       <w:pPr>
-        <w:ind w:left="2160" w:hanging="360"/>
+        <w:ind w:left="1800" w:hanging="360"/>
       </w:pPr>
     </w:lvl>
     <w:lvl w:ilvl="2" w:tplc="3809001B" w:tentative="1">
@@ -6216,7 +6597,7 @@
       <w:lvlText w:val="%3."/>
       <w:lvlJc w:val="right"/>
       <w:pPr>
-        <w:ind w:left="2880" w:hanging="180"/>
+        <w:ind w:left="2520" w:hanging="180"/>
       </w:pPr>
     </w:lvl>
     <w:lvl w:ilvl="3" w:tplc="3809000F" w:tentative="1">
@@ -6225,7 +6606,7 @@
       <w:lvlText w:val="%4."/>
       <w:lvlJc w:val="left"/>
       <w:pPr>
-        <w:ind w:left="3600" w:hanging="360"/>
+        <w:ind w:left="3240" w:hanging="360"/>
       </w:pPr>
     </w:lvl>
     <w:lvl w:ilvl="4" w:tplc="38090019" w:tentative="1">
@@ -6234,7 +6615,7 @@
       <w:lvlText w:val="%5."/>
       <w:lvlJc w:val="left"/>
       <w:pPr>
-        <w:ind w:left="4320" w:hanging="360"/>
+        <w:ind w:left="3960" w:hanging="360"/>
       </w:pPr>
     </w:lvl>
     <w:lvl w:ilvl="5" w:tplc="3809001B" w:tentative="1">
@@ -6243,7 +6624,7 @@
       <w:lvlText w:val="%6."/>
       <w:lvlJc w:val="right"/>
       <w:pPr>
-        <w:ind w:left="5040" w:hanging="180"/>
+        <w:ind w:left="4680" w:hanging="180"/>
       </w:pPr>
     </w:lvl>
     <w:lvl w:ilvl="6" w:tplc="3809000F" w:tentative="1">
@@ -6252,7 +6633,7 @@
       <w:lvlText w:val="%7."/>
       <w:lvlJc w:val="left"/>
       <w:pPr>
-        <w:ind w:left="5760" w:hanging="360"/>
+        <w:ind w:left="5400" w:hanging="360"/>
       </w:pPr>
     </w:lvl>
     <w:lvl w:ilvl="7" w:tplc="38090019" w:tentative="1">
@@ -6261,7 +6642,7 @@
       <w:lvlText w:val="%8."/>
       <w:lvlJc w:val="left"/>
       <w:pPr>
-        <w:ind w:left="6480" w:hanging="360"/>
+        <w:ind w:left="6120" w:hanging="360"/>
       </w:pPr>
     </w:lvl>
     <w:lvl w:ilvl="8" w:tplc="3809001B" w:tentative="1">
@@ -6270,15 +6651,15 @@
       <w:lvlText w:val="%9."/>
       <w:lvlJc w:val="right"/>
       <w:pPr>
-        <w:ind w:left="7200" w:hanging="180"/>
+        <w:ind w:left="6840" w:hanging="180"/>
       </w:pPr>
     </w:lvl>
   </w:abstractNum>
   <w:abstractNum w:abstractNumId="15" w15:restartNumberingAfterBreak="0">
-    <w:nsid w:val="54D35A20"/>
+    <w:nsid w:val="54993180"/>
     <w:multiLevelType w:val="hybridMultilevel"/>
-    <w:tmpl w:val="A2E6C046"/>
-    <w:lvl w:ilvl="0" w:tplc="AA90D8B8">
+    <w:tmpl w:val="1E16A982"/>
+    <w:lvl w:ilvl="0" w:tplc="31841266">
       <w:start w:val="1"/>
       <w:numFmt w:val="lowerLetter"/>
       <w:lvlText w:val="%1."/>
@@ -6366,16 +6747,16 @@
     </w:lvl>
   </w:abstractNum>
   <w:abstractNum w:abstractNumId="16" w15:restartNumberingAfterBreak="0">
-    <w:nsid w:val="57C314DD"/>
+    <w:nsid w:val="54D35A20"/>
     <w:multiLevelType w:val="hybridMultilevel"/>
-    <w:tmpl w:val="2FDA23D8"/>
-    <w:lvl w:ilvl="0" w:tplc="AEF8F596">
-      <w:start w:val="1"/>
-      <w:numFmt w:val="upperLetter"/>
+    <w:tmpl w:val="A2E6C046"/>
+    <w:lvl w:ilvl="0" w:tplc="AA90D8B8">
+      <w:start w:val="1"/>
+      <w:numFmt w:val="lowerLetter"/>
       <w:lvlText w:val="%1."/>
       <w:lvlJc w:val="left"/>
       <w:pPr>
-        <w:ind w:left="1080" w:hanging="360"/>
+        <w:ind w:left="1440" w:hanging="360"/>
       </w:pPr>
       <w:rPr>
         <w:rFonts w:hint="default"/>
@@ -6389,7 +6770,7 @@
       <w:lvlText w:val="%2."/>
       <w:lvlJc w:val="left"/>
       <w:pPr>
-        <w:ind w:left="1800" w:hanging="360"/>
+        <w:ind w:left="2160" w:hanging="360"/>
       </w:pPr>
     </w:lvl>
     <w:lvl w:ilvl="2" w:tplc="3809001B" w:tentative="1">
@@ -6398,7 +6779,7 @@
       <w:lvlText w:val="%3."/>
       <w:lvlJc w:val="right"/>
       <w:pPr>
-        <w:ind w:left="2520" w:hanging="180"/>
+        <w:ind w:left="2880" w:hanging="180"/>
       </w:pPr>
     </w:lvl>
     <w:lvl w:ilvl="3" w:tplc="3809000F" w:tentative="1">
@@ -6407,7 +6788,7 @@
       <w:lvlText w:val="%4."/>
       <w:lvlJc w:val="left"/>
       <w:pPr>
-        <w:ind w:left="3240" w:hanging="360"/>
+        <w:ind w:left="3600" w:hanging="360"/>
       </w:pPr>
     </w:lvl>
     <w:lvl w:ilvl="4" w:tplc="38090019" w:tentative="1">
@@ -6416,7 +6797,7 @@
       <w:lvlText w:val="%5."/>
       <w:lvlJc w:val="left"/>
       <w:pPr>
-        <w:ind w:left="3960" w:hanging="360"/>
+        <w:ind w:left="4320" w:hanging="360"/>
       </w:pPr>
     </w:lvl>
     <w:lvl w:ilvl="5" w:tplc="3809001B" w:tentative="1">
@@ -6425,7 +6806,7 @@
       <w:lvlText w:val="%6."/>
       <w:lvlJc w:val="right"/>
       <w:pPr>
-        <w:ind w:left="4680" w:hanging="180"/>
+        <w:ind w:left="5040" w:hanging="180"/>
       </w:pPr>
     </w:lvl>
     <w:lvl w:ilvl="6" w:tplc="3809000F" w:tentative="1">
@@ -6434,7 +6815,7 @@
       <w:lvlText w:val="%7."/>
       <w:lvlJc w:val="left"/>
       <w:pPr>
-        <w:ind w:left="5400" w:hanging="360"/>
+        <w:ind w:left="5760" w:hanging="360"/>
       </w:pPr>
     </w:lvl>
     <w:lvl w:ilvl="7" w:tplc="38090019" w:tentative="1">
@@ -6443,7 +6824,7 @@
       <w:lvlText w:val="%8."/>
       <w:lvlJc w:val="left"/>
       <w:pPr>
-        <w:ind w:left="6120" w:hanging="360"/>
+        <w:ind w:left="6480" w:hanging="360"/>
       </w:pPr>
     </w:lvl>
     <w:lvl w:ilvl="8" w:tplc="3809001B" w:tentative="1">
@@ -6452,110 +6833,21 @@
       <w:lvlText w:val="%9."/>
       <w:lvlJc w:val="right"/>
       <w:pPr>
-        <w:ind w:left="6840" w:hanging="180"/>
+        <w:ind w:left="7200" w:hanging="180"/>
       </w:pPr>
     </w:lvl>
   </w:abstractNum>
   <w:abstractNum w:abstractNumId="17" w15:restartNumberingAfterBreak="0">
-    <w:nsid w:val="5C1306AD"/>
+    <w:nsid w:val="57C314DD"/>
     <w:multiLevelType w:val="hybridMultilevel"/>
-    <w:tmpl w:val="83FE4296"/>
-    <w:lvl w:ilvl="0" w:tplc="24EE343E">
-      <w:start w:val="1"/>
-      <w:numFmt w:val="lowerLetter"/>
+    <w:tmpl w:val="2FDA23D8"/>
+    <w:lvl w:ilvl="0" w:tplc="AEF8F596">
+      <w:start w:val="1"/>
+      <w:numFmt w:val="upperLetter"/>
       <w:lvlText w:val="%1."/>
       <w:lvlJc w:val="left"/>
       <w:pPr>
-        <w:ind w:left="1440" w:hanging="360"/>
-      </w:pPr>
-      <w:rPr>
-        <w:rFonts w:hint="default"/>
-      </w:rPr>
-    </w:lvl>
-    <w:lvl w:ilvl="1" w:tplc="38090019" w:tentative="1">
-      <w:start w:val="1"/>
-      <w:numFmt w:val="lowerLetter"/>
-      <w:lvlText w:val="%2."/>
-      <w:lvlJc w:val="left"/>
-      <w:pPr>
-        <w:ind w:left="2160" w:hanging="360"/>
-      </w:pPr>
-    </w:lvl>
-    <w:lvl w:ilvl="2" w:tplc="3809001B" w:tentative="1">
-      <w:start w:val="1"/>
-      <w:numFmt w:val="lowerRoman"/>
-      <w:lvlText w:val="%3."/>
-      <w:lvlJc w:val="right"/>
-      <w:pPr>
-        <w:ind w:left="2880" w:hanging="180"/>
-      </w:pPr>
-    </w:lvl>
-    <w:lvl w:ilvl="3" w:tplc="3809000F" w:tentative="1">
-      <w:start w:val="1"/>
-      <w:numFmt w:val="decimal"/>
-      <w:lvlText w:val="%4."/>
-      <w:lvlJc w:val="left"/>
-      <w:pPr>
-        <w:ind w:left="3600" w:hanging="360"/>
-      </w:pPr>
-    </w:lvl>
-    <w:lvl w:ilvl="4" w:tplc="38090019" w:tentative="1">
-      <w:start w:val="1"/>
-      <w:numFmt w:val="lowerLetter"/>
-      <w:lvlText w:val="%5."/>
-      <w:lvlJc w:val="left"/>
-      <w:pPr>
-        <w:ind w:left="4320" w:hanging="360"/>
-      </w:pPr>
-    </w:lvl>
-    <w:lvl w:ilvl="5" w:tplc="3809001B" w:tentative="1">
-      <w:start w:val="1"/>
-      <w:numFmt w:val="lowerRoman"/>
-      <w:lvlText w:val="%6."/>
-      <w:lvlJc w:val="right"/>
-      <w:pPr>
-        <w:ind w:left="5040" w:hanging="180"/>
-      </w:pPr>
-    </w:lvl>
-    <w:lvl w:ilvl="6" w:tplc="3809000F" w:tentative="1">
-      <w:start w:val="1"/>
-      <w:numFmt w:val="decimal"/>
-      <w:lvlText w:val="%7."/>
-      <w:lvlJc w:val="left"/>
-      <w:pPr>
-        <w:ind w:left="5760" w:hanging="360"/>
-      </w:pPr>
-    </w:lvl>
-    <w:lvl w:ilvl="7" w:tplc="38090019" w:tentative="1">
-      <w:start w:val="1"/>
-      <w:numFmt w:val="lowerLetter"/>
-      <w:lvlText w:val="%8."/>
-      <w:lvlJc w:val="left"/>
-      <w:pPr>
-        <w:ind w:left="6480" w:hanging="360"/>
-      </w:pPr>
-    </w:lvl>
-    <w:lvl w:ilvl="8" w:tplc="3809001B" w:tentative="1">
-      <w:start w:val="1"/>
-      <w:numFmt w:val="lowerRoman"/>
-      <w:lvlText w:val="%9."/>
-      <w:lvlJc w:val="right"/>
-      <w:pPr>
-        <w:ind w:left="7200" w:hanging="180"/>
-      </w:pPr>
-    </w:lvl>
-  </w:abstractNum>
-  <w:abstractNum w:abstractNumId="18" w15:restartNumberingAfterBreak="0">
-    <w:nsid w:val="6586171B"/>
-    <w:multiLevelType w:val="hybridMultilevel"/>
-    <w:tmpl w:val="62B0853E"/>
-    <w:lvl w:ilvl="0" w:tplc="F31881D6">
-      <w:start w:val="1"/>
-      <w:numFmt w:val="lowerLetter"/>
-      <w:lvlText w:val="%1."/>
-      <w:lvlJc w:val="left"/>
-      <w:pPr>
-        <w:ind w:left="1440" w:hanging="360"/>
+        <w:ind w:left="1080" w:hanging="360"/>
       </w:pPr>
       <w:rPr>
         <w:rFonts w:hint="default"/>
@@ -6569,7 +6861,7 @@
       <w:lvlText w:val="%2."/>
       <w:lvlJc w:val="left"/>
       <w:pPr>
-        <w:ind w:left="2160" w:hanging="360"/>
+        <w:ind w:left="1800" w:hanging="360"/>
       </w:pPr>
     </w:lvl>
     <w:lvl w:ilvl="2" w:tplc="3809001B" w:tentative="1">
@@ -6578,7 +6870,7 @@
       <w:lvlText w:val="%3."/>
       <w:lvlJc w:val="right"/>
       <w:pPr>
-        <w:ind w:left="2880" w:hanging="180"/>
+        <w:ind w:left="2520" w:hanging="180"/>
       </w:pPr>
     </w:lvl>
     <w:lvl w:ilvl="3" w:tplc="3809000F" w:tentative="1">
@@ -6587,7 +6879,7 @@
       <w:lvlText w:val="%4."/>
       <w:lvlJc w:val="left"/>
       <w:pPr>
-        <w:ind w:left="3600" w:hanging="360"/>
+        <w:ind w:left="3240" w:hanging="360"/>
       </w:pPr>
     </w:lvl>
     <w:lvl w:ilvl="4" w:tplc="38090019" w:tentative="1">
@@ -6596,7 +6888,7 @@
       <w:lvlText w:val="%5."/>
       <w:lvlJc w:val="left"/>
       <w:pPr>
-        <w:ind w:left="4320" w:hanging="360"/>
+        <w:ind w:left="3960" w:hanging="360"/>
       </w:pPr>
     </w:lvl>
     <w:lvl w:ilvl="5" w:tplc="3809001B" w:tentative="1">
@@ -6605,7 +6897,7 @@
       <w:lvlText w:val="%6."/>
       <w:lvlJc w:val="right"/>
       <w:pPr>
-        <w:ind w:left="5040" w:hanging="180"/>
+        <w:ind w:left="4680" w:hanging="180"/>
       </w:pPr>
     </w:lvl>
     <w:lvl w:ilvl="6" w:tplc="3809000F" w:tentative="1">
@@ -6614,7 +6906,7 @@
       <w:lvlText w:val="%7."/>
       <w:lvlJc w:val="left"/>
       <w:pPr>
-        <w:ind w:left="5760" w:hanging="360"/>
+        <w:ind w:left="5400" w:hanging="360"/>
       </w:pPr>
     </w:lvl>
     <w:lvl w:ilvl="7" w:tplc="38090019" w:tentative="1">
@@ -6623,7 +6915,7 @@
       <w:lvlText w:val="%8."/>
       <w:lvlJc w:val="left"/>
       <w:pPr>
-        <w:ind w:left="6480" w:hanging="360"/>
+        <w:ind w:left="6120" w:hanging="360"/>
       </w:pPr>
     </w:lvl>
     <w:lvl w:ilvl="8" w:tplc="3809001B" w:tentative="1">
@@ -6632,21 +6924,110 @@
       <w:lvlText w:val="%9."/>
       <w:lvlJc w:val="right"/>
       <w:pPr>
+        <w:ind w:left="6840" w:hanging="180"/>
+      </w:pPr>
+    </w:lvl>
+  </w:abstractNum>
+  <w:abstractNum w:abstractNumId="18" w15:restartNumberingAfterBreak="0">
+    <w:nsid w:val="5C1306AD"/>
+    <w:multiLevelType w:val="hybridMultilevel"/>
+    <w:tmpl w:val="83FE4296"/>
+    <w:lvl w:ilvl="0" w:tplc="24EE343E">
+      <w:start w:val="1"/>
+      <w:numFmt w:val="lowerLetter"/>
+      <w:lvlText w:val="%1."/>
+      <w:lvlJc w:val="left"/>
+      <w:pPr>
+        <w:ind w:left="1440" w:hanging="360"/>
+      </w:pPr>
+      <w:rPr>
+        <w:rFonts w:hint="default"/>
+      </w:rPr>
+    </w:lvl>
+    <w:lvl w:ilvl="1" w:tplc="38090019" w:tentative="1">
+      <w:start w:val="1"/>
+      <w:numFmt w:val="lowerLetter"/>
+      <w:lvlText w:val="%2."/>
+      <w:lvlJc w:val="left"/>
+      <w:pPr>
+        <w:ind w:left="2160" w:hanging="360"/>
+      </w:pPr>
+    </w:lvl>
+    <w:lvl w:ilvl="2" w:tplc="3809001B" w:tentative="1">
+      <w:start w:val="1"/>
+      <w:numFmt w:val="lowerRoman"/>
+      <w:lvlText w:val="%3."/>
+      <w:lvlJc w:val="right"/>
+      <w:pPr>
+        <w:ind w:left="2880" w:hanging="180"/>
+      </w:pPr>
+    </w:lvl>
+    <w:lvl w:ilvl="3" w:tplc="3809000F" w:tentative="1">
+      <w:start w:val="1"/>
+      <w:numFmt w:val="decimal"/>
+      <w:lvlText w:val="%4."/>
+      <w:lvlJc w:val="left"/>
+      <w:pPr>
+        <w:ind w:left="3600" w:hanging="360"/>
+      </w:pPr>
+    </w:lvl>
+    <w:lvl w:ilvl="4" w:tplc="38090019" w:tentative="1">
+      <w:start w:val="1"/>
+      <w:numFmt w:val="lowerLetter"/>
+      <w:lvlText w:val="%5."/>
+      <w:lvlJc w:val="left"/>
+      <w:pPr>
+        <w:ind w:left="4320" w:hanging="360"/>
+      </w:pPr>
+    </w:lvl>
+    <w:lvl w:ilvl="5" w:tplc="3809001B" w:tentative="1">
+      <w:start w:val="1"/>
+      <w:numFmt w:val="lowerRoman"/>
+      <w:lvlText w:val="%6."/>
+      <w:lvlJc w:val="right"/>
+      <w:pPr>
+        <w:ind w:left="5040" w:hanging="180"/>
+      </w:pPr>
+    </w:lvl>
+    <w:lvl w:ilvl="6" w:tplc="3809000F" w:tentative="1">
+      <w:start w:val="1"/>
+      <w:numFmt w:val="decimal"/>
+      <w:lvlText w:val="%7."/>
+      <w:lvlJc w:val="left"/>
+      <w:pPr>
+        <w:ind w:left="5760" w:hanging="360"/>
+      </w:pPr>
+    </w:lvl>
+    <w:lvl w:ilvl="7" w:tplc="38090019" w:tentative="1">
+      <w:start w:val="1"/>
+      <w:numFmt w:val="lowerLetter"/>
+      <w:lvlText w:val="%8."/>
+      <w:lvlJc w:val="left"/>
+      <w:pPr>
+        <w:ind w:left="6480" w:hanging="360"/>
+      </w:pPr>
+    </w:lvl>
+    <w:lvl w:ilvl="8" w:tplc="3809001B" w:tentative="1">
+      <w:start w:val="1"/>
+      <w:numFmt w:val="lowerRoman"/>
+      <w:lvlText w:val="%9."/>
+      <w:lvlJc w:val="right"/>
+      <w:pPr>
         <w:ind w:left="7200" w:hanging="180"/>
       </w:pPr>
     </w:lvl>
   </w:abstractNum>
   <w:abstractNum w:abstractNumId="19" w15:restartNumberingAfterBreak="0">
-    <w:nsid w:val="65967DA2"/>
+    <w:nsid w:val="6586171B"/>
     <w:multiLevelType w:val="hybridMultilevel"/>
-    <w:tmpl w:val="015A3788"/>
-    <w:lvl w:ilvl="0" w:tplc="6EC2A218">
-      <w:start w:val="1"/>
-      <w:numFmt w:val="upperLetter"/>
+    <w:tmpl w:val="62B0853E"/>
+    <w:lvl w:ilvl="0" w:tplc="F31881D6">
+      <w:start w:val="1"/>
+      <w:numFmt w:val="lowerLetter"/>
       <w:lvlText w:val="%1."/>
       <w:lvlJc w:val="left"/>
       <w:pPr>
-        <w:ind w:left="1080" w:hanging="360"/>
+        <w:ind w:left="1440" w:hanging="360"/>
       </w:pPr>
       <w:rPr>
         <w:rFonts w:hint="default"/>
@@ -6660,7 +7041,7 @@
       <w:lvlText w:val="%2."/>
       <w:lvlJc w:val="left"/>
       <w:pPr>
-        <w:ind w:left="1800" w:hanging="360"/>
+        <w:ind w:left="2160" w:hanging="360"/>
       </w:pPr>
     </w:lvl>
     <w:lvl w:ilvl="2" w:tplc="3809001B" w:tentative="1">
@@ -6669,7 +7050,7 @@
       <w:lvlText w:val="%3."/>
       <w:lvlJc w:val="right"/>
       <w:pPr>
-        <w:ind w:left="2520" w:hanging="180"/>
+        <w:ind w:left="2880" w:hanging="180"/>
       </w:pPr>
     </w:lvl>
     <w:lvl w:ilvl="3" w:tplc="3809000F" w:tentative="1">
@@ -6678,7 +7059,7 @@
       <w:lvlText w:val="%4."/>
       <w:lvlJc w:val="left"/>
       <w:pPr>
-        <w:ind w:left="3240" w:hanging="360"/>
+        <w:ind w:left="3600" w:hanging="360"/>
       </w:pPr>
     </w:lvl>
     <w:lvl w:ilvl="4" w:tplc="38090019" w:tentative="1">
@@ -6687,7 +7068,7 @@
       <w:lvlText w:val="%5."/>
       <w:lvlJc w:val="left"/>
       <w:pPr>
-        <w:ind w:left="3960" w:hanging="360"/>
+        <w:ind w:left="4320" w:hanging="360"/>
       </w:pPr>
     </w:lvl>
     <w:lvl w:ilvl="5" w:tplc="3809001B" w:tentative="1">
@@ -6696,7 +7077,7 @@
       <w:lvlText w:val="%6."/>
       <w:lvlJc w:val="right"/>
       <w:pPr>
-        <w:ind w:left="4680" w:hanging="180"/>
+        <w:ind w:left="5040" w:hanging="180"/>
       </w:pPr>
     </w:lvl>
     <w:lvl w:ilvl="6" w:tplc="3809000F" w:tentative="1">
@@ -6705,7 +7086,7 @@
       <w:lvlText w:val="%7."/>
       <w:lvlJc w:val="left"/>
       <w:pPr>
-        <w:ind w:left="5400" w:hanging="360"/>
+        <w:ind w:left="5760" w:hanging="360"/>
       </w:pPr>
     </w:lvl>
     <w:lvl w:ilvl="7" w:tplc="38090019" w:tentative="1">
@@ -6714,7 +7095,7 @@
       <w:lvlText w:val="%8."/>
       <w:lvlJc w:val="left"/>
       <w:pPr>
-        <w:ind w:left="6120" w:hanging="360"/>
+        <w:ind w:left="6480" w:hanging="360"/>
       </w:pPr>
     </w:lvl>
     <w:lvl w:ilvl="8" w:tplc="3809001B" w:tentative="1">
@@ -6723,21 +7104,21 @@
       <w:lvlText w:val="%9."/>
       <w:lvlJc w:val="right"/>
       <w:pPr>
-        <w:ind w:left="6840" w:hanging="180"/>
+        <w:ind w:left="7200" w:hanging="180"/>
       </w:pPr>
     </w:lvl>
   </w:abstractNum>
   <w:abstractNum w:abstractNumId="20" w15:restartNumberingAfterBreak="0">
-    <w:nsid w:val="68E01602"/>
+    <w:nsid w:val="65967DA2"/>
     <w:multiLevelType w:val="hybridMultilevel"/>
-    <w:tmpl w:val="C478AAF4"/>
-    <w:lvl w:ilvl="0" w:tplc="9F424656">
-      <w:start w:val="1"/>
-      <w:numFmt w:val="lowerLetter"/>
+    <w:tmpl w:val="015A3788"/>
+    <w:lvl w:ilvl="0" w:tplc="6EC2A218">
+      <w:start w:val="1"/>
+      <w:numFmt w:val="upperLetter"/>
       <w:lvlText w:val="%1."/>
       <w:lvlJc w:val="left"/>
       <w:pPr>
-        <w:ind w:left="1440" w:hanging="360"/>
+        <w:ind w:left="1080" w:hanging="360"/>
       </w:pPr>
       <w:rPr>
         <w:rFonts w:hint="default"/>
@@ -6751,7 +7132,7 @@
       <w:lvlText w:val="%2."/>
       <w:lvlJc w:val="left"/>
       <w:pPr>
-        <w:ind w:left="2160" w:hanging="360"/>
+        <w:ind w:left="1800" w:hanging="360"/>
       </w:pPr>
     </w:lvl>
     <w:lvl w:ilvl="2" w:tplc="3809001B" w:tentative="1">
@@ -6760,7 +7141,7 @@
       <w:lvlText w:val="%3."/>
       <w:lvlJc w:val="right"/>
       <w:pPr>
-        <w:ind w:left="2880" w:hanging="180"/>
+        <w:ind w:left="2520" w:hanging="180"/>
       </w:pPr>
     </w:lvl>
     <w:lvl w:ilvl="3" w:tplc="3809000F" w:tentative="1">
@@ -6769,7 +7150,7 @@
       <w:lvlText w:val="%4."/>
       <w:lvlJc w:val="left"/>
       <w:pPr>
-        <w:ind w:left="3600" w:hanging="360"/>
+        <w:ind w:left="3240" w:hanging="360"/>
       </w:pPr>
     </w:lvl>
     <w:lvl w:ilvl="4" w:tplc="38090019" w:tentative="1">
@@ -6778,7 +7159,7 @@
       <w:lvlText w:val="%5."/>
       <w:lvlJc w:val="left"/>
       <w:pPr>
-        <w:ind w:left="4320" w:hanging="360"/>
+        <w:ind w:left="3960" w:hanging="360"/>
       </w:pPr>
     </w:lvl>
     <w:lvl w:ilvl="5" w:tplc="3809001B" w:tentative="1">
@@ -6787,7 +7168,7 @@
       <w:lvlText w:val="%6."/>
       <w:lvlJc w:val="right"/>
       <w:pPr>
-        <w:ind w:left="5040" w:hanging="180"/>
+        <w:ind w:left="4680" w:hanging="180"/>
       </w:pPr>
     </w:lvl>
     <w:lvl w:ilvl="6" w:tplc="3809000F" w:tentative="1">
@@ -6796,7 +7177,7 @@
       <w:lvlText w:val="%7."/>
       <w:lvlJc w:val="left"/>
       <w:pPr>
-        <w:ind w:left="5760" w:hanging="360"/>
+        <w:ind w:left="5400" w:hanging="360"/>
       </w:pPr>
     </w:lvl>
     <w:lvl w:ilvl="7" w:tplc="38090019" w:tentative="1">
@@ -6805,7 +7186,7 @@
       <w:lvlText w:val="%8."/>
       <w:lvlJc w:val="left"/>
       <w:pPr>
-        <w:ind w:left="6480" w:hanging="360"/>
+        <w:ind w:left="6120" w:hanging="360"/>
       </w:pPr>
     </w:lvl>
     <w:lvl w:ilvl="8" w:tplc="3809001B" w:tentative="1">
@@ -6814,11 +7195,102 @@
       <w:lvlText w:val="%9."/>
       <w:lvlJc w:val="right"/>
       <w:pPr>
-        <w:ind w:left="7200" w:hanging="180"/>
+        <w:ind w:left="6840" w:hanging="180"/>
       </w:pPr>
     </w:lvl>
   </w:abstractNum>
   <w:abstractNum w:abstractNumId="21" w15:restartNumberingAfterBreak="0">
+    <w:nsid w:val="68E01602"/>
+    <w:multiLevelType w:val="hybridMultilevel"/>
+    <w:tmpl w:val="C478AAF4"/>
+    <w:lvl w:ilvl="0" w:tplc="9F424656">
+      <w:start w:val="1"/>
+      <w:numFmt w:val="lowerLetter"/>
+      <w:lvlText w:val="%1."/>
+      <w:lvlJc w:val="left"/>
+      <w:pPr>
+        <w:ind w:left="1440" w:hanging="360"/>
+      </w:pPr>
+      <w:rPr>
+        <w:rFonts w:hint="default"/>
+        <w:b w:val="0"/>
+        <w:sz w:val="22"/>
+      </w:rPr>
+    </w:lvl>
+    <w:lvl w:ilvl="1" w:tplc="38090019" w:tentative="1">
+      <w:start w:val="1"/>
+      <w:numFmt w:val="lowerLetter"/>
+      <w:lvlText w:val="%2."/>
+      <w:lvlJc w:val="left"/>
+      <w:pPr>
+        <w:ind w:left="2160" w:hanging="360"/>
+      </w:pPr>
+    </w:lvl>
+    <w:lvl w:ilvl="2" w:tplc="3809001B" w:tentative="1">
+      <w:start w:val="1"/>
+      <w:numFmt w:val="lowerRoman"/>
+      <w:lvlText w:val="%3."/>
+      <w:lvlJc w:val="right"/>
+      <w:pPr>
+        <w:ind w:left="2880" w:hanging="180"/>
+      </w:pPr>
+    </w:lvl>
+    <w:lvl w:ilvl="3" w:tplc="3809000F" w:tentative="1">
+      <w:start w:val="1"/>
+      <w:numFmt w:val="decimal"/>
+      <w:lvlText w:val="%4."/>
+      <w:lvlJc w:val="left"/>
+      <w:pPr>
+        <w:ind w:left="3600" w:hanging="360"/>
+      </w:pPr>
+    </w:lvl>
+    <w:lvl w:ilvl="4" w:tplc="38090019" w:tentative="1">
+      <w:start w:val="1"/>
+      <w:numFmt w:val="lowerLetter"/>
+      <w:lvlText w:val="%5."/>
+      <w:lvlJc w:val="left"/>
+      <w:pPr>
+        <w:ind w:left="4320" w:hanging="360"/>
+      </w:pPr>
+    </w:lvl>
+    <w:lvl w:ilvl="5" w:tplc="3809001B" w:tentative="1">
+      <w:start w:val="1"/>
+      <w:numFmt w:val="lowerRoman"/>
+      <w:lvlText w:val="%6."/>
+      <w:lvlJc w:val="right"/>
+      <w:pPr>
+        <w:ind w:left="5040" w:hanging="180"/>
+      </w:pPr>
+    </w:lvl>
+    <w:lvl w:ilvl="6" w:tplc="3809000F" w:tentative="1">
+      <w:start w:val="1"/>
+      <w:numFmt w:val="decimal"/>
+      <w:lvlText w:val="%7."/>
+      <w:lvlJc w:val="left"/>
+      <w:pPr>
+        <w:ind w:left="5760" w:hanging="360"/>
+      </w:pPr>
+    </w:lvl>
+    <w:lvl w:ilvl="7" w:tplc="38090019" w:tentative="1">
+      <w:start w:val="1"/>
+      <w:numFmt w:val="lowerLetter"/>
+      <w:lvlText w:val="%8."/>
+      <w:lvlJc w:val="left"/>
+      <w:pPr>
+        <w:ind w:left="6480" w:hanging="360"/>
+      </w:pPr>
+    </w:lvl>
+    <w:lvl w:ilvl="8" w:tplc="3809001B" w:tentative="1">
+      <w:start w:val="1"/>
+      <w:numFmt w:val="lowerRoman"/>
+      <w:lvlText w:val="%9."/>
+      <w:lvlJc w:val="right"/>
+      <w:pPr>
+        <w:ind w:left="7200" w:hanging="180"/>
+      </w:pPr>
+    </w:lvl>
+  </w:abstractNum>
+  <w:abstractNum w:abstractNumId="22" w15:restartNumberingAfterBreak="0">
     <w:nsid w:val="6A4112A4"/>
     <w:multiLevelType w:val="hybridMultilevel"/>
     <w:tmpl w:val="CABA0092"/>
@@ -6907,7 +7379,7 @@
       </w:pPr>
     </w:lvl>
   </w:abstractNum>
-  <w:abstractNum w:abstractNumId="22" w15:restartNumberingAfterBreak="0">
+  <w:abstractNum w:abstractNumId="23" w15:restartNumberingAfterBreak="0">
     <w:nsid w:val="6A9E076C"/>
     <w:multiLevelType w:val="hybridMultilevel"/>
     <w:tmpl w:val="0EAADE34"/>
@@ -6996,7 +7468,7 @@
       </w:pPr>
     </w:lvl>
   </w:abstractNum>
-  <w:abstractNum w:abstractNumId="23" w15:restartNumberingAfterBreak="0">
+  <w:abstractNum w:abstractNumId="24" w15:restartNumberingAfterBreak="0">
     <w:nsid w:val="74DE38DD"/>
     <w:multiLevelType w:val="hybridMultilevel"/>
     <w:tmpl w:val="BB90283E"/>
@@ -7093,49 +7565,49 @@
     <w:abstractNumId w:val="6"/>
   </w:num>
   <w:num w:numId="2">
-    <w:abstractNumId w:val="23"/>
+    <w:abstractNumId w:val="24"/>
   </w:num>
   <w:num w:numId="3">
-    <w:abstractNumId w:val="22"/>
+    <w:abstractNumId w:val="23"/>
   </w:num>
   <w:num w:numId="4">
     <w:abstractNumId w:val="2"/>
   </w:num>
   <w:num w:numId="5">
-    <w:abstractNumId w:val="11"/>
+    <w:abstractNumId w:val="12"/>
   </w:num>
   <w:num w:numId="6">
-    <w:abstractNumId w:val="13"/>
+    <w:abstractNumId w:val="14"/>
   </w:num>
   <w:num w:numId="7">
     <w:abstractNumId w:val="4"/>
   </w:num>
   <w:num w:numId="8">
-    <w:abstractNumId w:val="9"/>
+    <w:abstractNumId w:val="10"/>
   </w:num>
   <w:num w:numId="9">
-    <w:abstractNumId w:val="19"/>
+    <w:abstractNumId w:val="20"/>
   </w:num>
   <w:num w:numId="10">
-    <w:abstractNumId w:val="16"/>
+    <w:abstractNumId w:val="17"/>
   </w:num>
   <w:num w:numId="11">
-    <w:abstractNumId w:val="17"/>
+    <w:abstractNumId w:val="18"/>
   </w:num>
   <w:num w:numId="12">
-    <w:abstractNumId w:val="18"/>
+    <w:abstractNumId w:val="19"/>
   </w:num>
   <w:num w:numId="13">
     <w:abstractNumId w:val="3"/>
   </w:num>
   <w:num w:numId="14">
-    <w:abstractNumId w:val="10"/>
+    <w:abstractNumId w:val="11"/>
   </w:num>
   <w:num w:numId="15">
-    <w:abstractNumId w:val="7"/>
+    <w:abstractNumId w:val="8"/>
   </w:num>
   <w:num w:numId="16">
-    <w:abstractNumId w:val="12"/>
+    <w:abstractNumId w:val="13"/>
   </w:num>
   <w:num w:numId="17">
     <w:abstractNumId w:val="1"/>
@@ -7144,22 +7616,25 @@
     <w:abstractNumId w:val="0"/>
   </w:num>
   <w:num w:numId="19">
-    <w:abstractNumId w:val="15"/>
+    <w:abstractNumId w:val="16"/>
   </w:num>
   <w:num w:numId="20">
     <w:abstractNumId w:val="5"/>
   </w:num>
   <w:num w:numId="21">
-    <w:abstractNumId w:val="20"/>
+    <w:abstractNumId w:val="21"/>
   </w:num>
   <w:num w:numId="22">
-    <w:abstractNumId w:val="8"/>
+    <w:abstractNumId w:val="9"/>
   </w:num>
   <w:num w:numId="23">
-    <w:abstractNumId w:val="21"/>
+    <w:abstractNumId w:val="22"/>
   </w:num>
   <w:num w:numId="24">
-    <w:abstractNumId w:val="14"/>
+    <w:abstractNumId w:val="15"/>
+  </w:num>
+  <w:num w:numId="25">
+    <w:abstractNumId w:val="7"/>
   </w:num>
   <w:numIdMacAtCleanup w:val="15"/>
 </w:numbering>

</xml_diff>